<commit_message>
updated iteration plan with my complete tasks
</commit_message>
<xml_diff>
--- a/Documentation/Iteration Plans/Iteration Plan - 18_03-01_04.docx
+++ b/Documentation/Iteration Plans/Iteration Plan - 18_03-01_04.docx
@@ -1,6 +1,6 @@
 
 <file path=word/document.xml><?xml version="1.0" encoding="utf-8"?>
-<w:document xmlns:wpc="http://schemas.microsoft.com/office/word/2010/wordprocessingCanvas" xmlns:mc="http://schemas.openxmlformats.org/markup-compatibility/2006" xmlns:o="urn:schemas-microsoft-com:office:office" xmlns:r="http://schemas.openxmlformats.org/officeDocument/2006/relationships" xmlns:m="http://schemas.openxmlformats.org/officeDocument/2006/math" xmlns:v="urn:schemas-microsoft-com:vml" xmlns:wp14="http://schemas.microsoft.com/office/word/2010/wordprocessingDrawing" xmlns:wp="http://schemas.openxmlformats.org/drawingml/2006/wordprocessingDrawing" xmlns:w10="urn:schemas-microsoft-com:office:word" xmlns:w="http://schemas.openxmlformats.org/wordprocessingml/2006/main" xmlns:w14="http://schemas.microsoft.com/office/word/2010/wordml" xmlns:wpg="http://schemas.microsoft.com/office/word/2010/wordprocessingGroup" xmlns:wpi="http://schemas.microsoft.com/office/word/2010/wordprocessingInk" xmlns:wne="http://schemas.microsoft.com/office/word/2006/wordml" xmlns:wps="http://schemas.microsoft.com/office/word/2010/wordprocessingShape" mc:Ignorable="w14 wp14">
+<w:document xmlns:wpc="http://schemas.microsoft.com/office/word/2010/wordprocessingCanvas" xmlns:cx="http://schemas.microsoft.com/office/drawing/2014/chartex" xmlns:cx1="http://schemas.microsoft.com/office/drawing/2015/9/8/chartex" xmlns:cx2="http://schemas.microsoft.com/office/drawing/2015/10/21/chartex" xmlns:cx3="http://schemas.microsoft.com/office/drawing/2016/5/9/chartex" xmlns:cx4="http://schemas.microsoft.com/office/drawing/2016/5/10/chartex" xmlns:cx5="http://schemas.microsoft.com/office/drawing/2016/5/11/chartex" xmlns:cx6="http://schemas.microsoft.com/office/drawing/2016/5/12/chartex" xmlns:cx7="http://schemas.microsoft.com/office/drawing/2016/5/13/chartex" xmlns:cx8="http://schemas.microsoft.com/office/drawing/2016/5/14/chartex" xmlns:mc="http://schemas.openxmlformats.org/markup-compatibility/2006" xmlns:aink="http://schemas.microsoft.com/office/drawing/2016/ink" xmlns:am3d="http://schemas.microsoft.com/office/drawing/2017/model3d" xmlns:o="urn:schemas-microsoft-com:office:office" xmlns:r="http://schemas.openxmlformats.org/officeDocument/2006/relationships" xmlns:m="http://schemas.openxmlformats.org/officeDocument/2006/math" xmlns:v="urn:schemas-microsoft-com:vml" xmlns:wp14="http://schemas.microsoft.com/office/word/2010/wordprocessingDrawing" xmlns:wp="http://schemas.openxmlformats.org/drawingml/2006/wordprocessingDrawing" xmlns:w10="urn:schemas-microsoft-com:office:word" xmlns:w="http://schemas.openxmlformats.org/wordprocessingml/2006/main" xmlns:w14="http://schemas.microsoft.com/office/word/2010/wordml" xmlns:w15="http://schemas.microsoft.com/office/word/2012/wordml" xmlns:w16cid="http://schemas.microsoft.com/office/word/2016/wordml/cid" xmlns:w16se="http://schemas.microsoft.com/office/word/2015/wordml/symex" xmlns:wpg="http://schemas.microsoft.com/office/word/2010/wordprocessingGroup" xmlns:wpi="http://schemas.microsoft.com/office/word/2010/wordprocessingInk" xmlns:wne="http://schemas.microsoft.com/office/word/2006/wordml" xmlns:wps="http://schemas.microsoft.com/office/word/2010/wordprocessingShape" mc:Ignorable="w14 w15 w16se w16cid wp14">
   <w:body>
     <w:p>
       <w:pPr>
@@ -307,7 +307,15 @@
         <w:spacing w:after="120"/>
       </w:pPr>
       <w:r>
-        <w:t>Create Project Vision, this will allow the team to understand the high level functionality of the product and the core use cases that the stakeholders have laid out.</w:t>
+        <w:t xml:space="preserve">Create Project Vision, this will allow the team to understand the </w:t>
+      </w:r>
+      <w:proofErr w:type="gramStart"/>
+      <w:r>
+        <w:t>high level</w:t>
+      </w:r>
+      <w:proofErr w:type="gramEnd"/>
+      <w:r>
+        <w:t xml:space="preserve"> functionality of the product and the core use cases that the stakeholders have laid out.</w:t>
       </w:r>
     </w:p>
     <w:p>
@@ -327,10 +335,7 @@
         <w:spacing w:after="120"/>
       </w:pPr>
       <w:r>
-        <w:t>Initial Project Requirement Model, will allow the team to understand the project requireme</w:t>
-      </w:r>
-      <w:r>
-        <w:t>nts.</w:t>
+        <w:t>Initial Project Requirement Model, will allow the team to understand the project requirements.</w:t>
       </w:r>
     </w:p>
     <w:p>
@@ -390,10 +395,7 @@
         <w:spacing w:after="120"/>
       </w:pPr>
       <w:r>
-        <w:t>Upsk</w:t>
-      </w:r>
-      <w:r>
-        <w:t>ill team members on technologies being used, this will ensure that all team members have a basic understanding of the technologies used in the architecture document and how they are used.</w:t>
+        <w:t>Upskill team members on technologies being used, this will ensure that all team members have a basic understanding of the technologies used in the architecture document and how they are used.</w:t>
       </w:r>
     </w:p>
     <w:p>
@@ -525,10 +527,7 @@
         <w:spacing w:after="120" w:line="360" w:lineRule="auto"/>
       </w:pPr>
       <w:r>
-        <w:t>Ski</w:t>
-      </w:r>
-      <w:r>
-        <w:t>lls test completed by all team members and reviewed.</w:t>
+        <w:t>Skills test completed by all team members and reviewed.</w:t>
       </w:r>
     </w:p>
     <w:p>
@@ -1018,7 +1017,6 @@
               <w:rPr>
                 <w:rFonts w:ascii="Arial" w:eastAsia="Arial" w:hAnsi="Arial" w:cs="Arial"/>
               </w:rPr>
-              <w:lastRenderedPageBreak/>
               <w:t>1.1.2</w:t>
             </w:r>
           </w:p>
@@ -1185,11 +1183,19 @@
                 <w:rFonts w:ascii="Arial" w:eastAsia="Arial" w:hAnsi="Arial" w:cs="Arial"/>
               </w:rPr>
             </w:pPr>
-            <w:r>
-              <w:rPr>
-                <w:rFonts w:ascii="Arial" w:eastAsia="Arial" w:hAnsi="Arial" w:cs="Arial"/>
-              </w:rPr>
-              <w:t>Finalised Project Vision</w:t>
+            <w:proofErr w:type="spellStart"/>
+            <w:r>
+              <w:rPr>
+                <w:rFonts w:ascii="Arial" w:eastAsia="Arial" w:hAnsi="Arial" w:cs="Arial"/>
+              </w:rPr>
+              <w:t>Finalised</w:t>
+            </w:r>
+            <w:proofErr w:type="spellEnd"/>
+            <w:r>
+              <w:rPr>
+                <w:rFonts w:ascii="Arial" w:eastAsia="Arial" w:hAnsi="Arial" w:cs="Arial"/>
+              </w:rPr>
+              <w:t xml:space="preserve"> Project Vision</w:t>
             </w:r>
           </w:p>
         </w:tc>
@@ -1461,11 +1467,12 @@
       </w:tr>
       <w:tr>
         <w:trPr>
-          <w:trHeight w:val="240"/>
+          <w:trHeight w:val="230"/>
         </w:trPr>
         <w:tc>
           <w:tcPr>
             <w:tcW w:w="710" w:type="dxa"/>
+            <w:vMerge w:val="restart"/>
           </w:tcPr>
           <w:p>
             <w:pPr>
@@ -1485,6 +1492,7 @@
         <w:tc>
           <w:tcPr>
             <w:tcW w:w="2376" w:type="dxa"/>
+            <w:vMerge w:val="restart"/>
             <w:shd w:val="clear" w:color="auto" w:fill="auto"/>
             <w:vAlign w:val="bottom"/>
           </w:tcPr>
@@ -1514,17 +1522,21 @@
                 <w:rFonts w:ascii="Arial" w:eastAsia="Arial" w:hAnsi="Arial" w:cs="Arial"/>
               </w:rPr>
             </w:pPr>
-            <w:r>
-              <w:rPr>
-                <w:rFonts w:ascii="Arial" w:eastAsia="Arial" w:hAnsi="Arial" w:cs="Arial"/>
-              </w:rPr>
-              <w:t>review of draft of requirement model exists in source control</w:t>
-            </w:r>
+            <w:hyperlink r:id="rId7" w:history="1">
+              <w:r>
+                <w:rPr>
+                  <w:rStyle w:val="Hyperlink"/>
+                  <w:rFonts w:ascii="Arial" w:eastAsia="Arial" w:hAnsi="Arial" w:cs="Arial"/>
+                </w:rPr>
+                <w:t>Matt - review</w:t>
+              </w:r>
+            </w:hyperlink>
           </w:p>
         </w:tc>
         <w:tc>
           <w:tcPr>
             <w:tcW w:w="1170" w:type="dxa"/>
+            <w:vMerge w:val="restart"/>
             <w:shd w:val="clear" w:color="auto" w:fill="auto"/>
             <w:vAlign w:val="bottom"/>
           </w:tcPr>
@@ -1554,7 +1566,7 @@
               <w:rPr>
                 <w:rFonts w:ascii="Arial" w:eastAsia="Arial" w:hAnsi="Arial" w:cs="Arial"/>
               </w:rPr>
-              <w:t>Matt, Jack, Brodie</w:t>
+              <w:t>Matt</w:t>
             </w:r>
           </w:p>
         </w:tc>
@@ -1575,6 +1587,268 @@
               </w:rPr>
               <w:t>0.5</w:t>
             </w:r>
+          </w:p>
+        </w:tc>
+        <w:tc>
+          <w:tcPr>
+            <w:tcW w:w="900" w:type="dxa"/>
+            <w:shd w:val="clear" w:color="auto" w:fill="auto"/>
+            <w:vAlign w:val="bottom"/>
+          </w:tcPr>
+          <w:p>
+            <w:pPr>
+              <w:widowControl/>
+              <w:rPr>
+                <w:rFonts w:ascii="Arial" w:eastAsia="Arial" w:hAnsi="Arial" w:cs="Arial"/>
+              </w:rPr>
+            </w:pPr>
+          </w:p>
+        </w:tc>
+        <w:tc>
+          <w:tcPr>
+            <w:tcW w:w="1136" w:type="dxa"/>
+            <w:shd w:val="clear" w:color="auto" w:fill="auto"/>
+            <w:vAlign w:val="bottom"/>
+          </w:tcPr>
+          <w:p>
+            <w:pPr>
+              <w:widowControl/>
+              <w:rPr>
+                <w:rFonts w:ascii="Arial" w:eastAsia="Arial" w:hAnsi="Arial" w:cs="Arial"/>
+              </w:rPr>
+            </w:pPr>
+            <w:r>
+              <w:rPr>
+                <w:rFonts w:ascii="Arial" w:eastAsia="Arial" w:hAnsi="Arial" w:cs="Arial"/>
+              </w:rPr>
+              <w:t>0.5</w:t>
+            </w:r>
+          </w:p>
+        </w:tc>
+      </w:tr>
+      <w:tr>
+        <w:trPr>
+          <w:trHeight w:val="230"/>
+        </w:trPr>
+        <w:tc>
+          <w:tcPr>
+            <w:tcW w:w="710" w:type="dxa"/>
+            <w:vMerge/>
+          </w:tcPr>
+          <w:p>
+            <w:pPr>
+              <w:widowControl/>
+              <w:rPr>
+                <w:rFonts w:ascii="Arial" w:eastAsia="Arial" w:hAnsi="Arial" w:cs="Arial"/>
+              </w:rPr>
+            </w:pPr>
+          </w:p>
+        </w:tc>
+        <w:tc>
+          <w:tcPr>
+            <w:tcW w:w="2376" w:type="dxa"/>
+            <w:vMerge/>
+            <w:shd w:val="clear" w:color="auto" w:fill="auto"/>
+            <w:vAlign w:val="bottom"/>
+          </w:tcPr>
+          <w:p>
+            <w:pPr>
+              <w:widowControl/>
+              <w:rPr>
+                <w:rFonts w:ascii="Arial" w:eastAsia="Arial" w:hAnsi="Arial" w:cs="Arial"/>
+              </w:rPr>
+            </w:pPr>
+          </w:p>
+        </w:tc>
+        <w:tc>
+          <w:tcPr>
+            <w:tcW w:w="2509" w:type="dxa"/>
+          </w:tcPr>
+          <w:p>
+            <w:pPr>
+              <w:widowControl/>
+              <w:rPr>
+                <w:rFonts w:ascii="Arial" w:eastAsia="Arial" w:hAnsi="Arial" w:cs="Arial"/>
+              </w:rPr>
+            </w:pPr>
+          </w:p>
+        </w:tc>
+        <w:tc>
+          <w:tcPr>
+            <w:tcW w:w="1170" w:type="dxa"/>
+            <w:vMerge/>
+            <w:shd w:val="clear" w:color="auto" w:fill="auto"/>
+            <w:vAlign w:val="bottom"/>
+          </w:tcPr>
+          <w:p>
+            <w:pPr>
+              <w:widowControl/>
+              <w:rPr>
+                <w:rFonts w:ascii="Arial" w:eastAsia="Arial" w:hAnsi="Arial" w:cs="Arial"/>
+              </w:rPr>
+            </w:pPr>
+          </w:p>
+        </w:tc>
+        <w:tc>
+          <w:tcPr>
+            <w:tcW w:w="1080" w:type="dxa"/>
+            <w:shd w:val="clear" w:color="auto" w:fill="auto"/>
+            <w:vAlign w:val="bottom"/>
+          </w:tcPr>
+          <w:p>
+            <w:pPr>
+              <w:widowControl/>
+              <w:rPr>
+                <w:rFonts w:ascii="Arial" w:eastAsia="Arial" w:hAnsi="Arial" w:cs="Arial"/>
+              </w:rPr>
+            </w:pPr>
+            <w:r>
+              <w:rPr>
+                <w:rFonts w:ascii="Arial" w:eastAsia="Arial" w:hAnsi="Arial" w:cs="Arial"/>
+              </w:rPr>
+              <w:t>Jack</w:t>
+            </w:r>
+          </w:p>
+        </w:tc>
+        <w:tc>
+          <w:tcPr>
+            <w:tcW w:w="1080" w:type="dxa"/>
+          </w:tcPr>
+          <w:p>
+            <w:pPr>
+              <w:widowControl/>
+              <w:rPr>
+                <w:rFonts w:ascii="Arial" w:eastAsia="Arial" w:hAnsi="Arial" w:cs="Arial"/>
+              </w:rPr>
+            </w:pPr>
+          </w:p>
+        </w:tc>
+        <w:tc>
+          <w:tcPr>
+            <w:tcW w:w="900" w:type="dxa"/>
+            <w:shd w:val="clear" w:color="auto" w:fill="auto"/>
+            <w:vAlign w:val="bottom"/>
+          </w:tcPr>
+          <w:p>
+            <w:pPr>
+              <w:widowControl/>
+              <w:rPr>
+                <w:rFonts w:ascii="Arial" w:eastAsia="Arial" w:hAnsi="Arial" w:cs="Arial"/>
+              </w:rPr>
+            </w:pPr>
+          </w:p>
+        </w:tc>
+        <w:tc>
+          <w:tcPr>
+            <w:tcW w:w="1136" w:type="dxa"/>
+            <w:shd w:val="clear" w:color="auto" w:fill="auto"/>
+            <w:vAlign w:val="bottom"/>
+          </w:tcPr>
+          <w:p>
+            <w:pPr>
+              <w:widowControl/>
+              <w:rPr>
+                <w:rFonts w:ascii="Arial" w:eastAsia="Arial" w:hAnsi="Arial" w:cs="Arial"/>
+              </w:rPr>
+            </w:pPr>
+          </w:p>
+        </w:tc>
+      </w:tr>
+      <w:tr>
+        <w:trPr>
+          <w:trHeight w:val="230"/>
+        </w:trPr>
+        <w:tc>
+          <w:tcPr>
+            <w:tcW w:w="710" w:type="dxa"/>
+            <w:vMerge/>
+          </w:tcPr>
+          <w:p>
+            <w:pPr>
+              <w:widowControl/>
+              <w:rPr>
+                <w:rFonts w:ascii="Arial" w:eastAsia="Arial" w:hAnsi="Arial" w:cs="Arial"/>
+              </w:rPr>
+            </w:pPr>
+          </w:p>
+        </w:tc>
+        <w:tc>
+          <w:tcPr>
+            <w:tcW w:w="2376" w:type="dxa"/>
+            <w:vMerge/>
+            <w:shd w:val="clear" w:color="auto" w:fill="auto"/>
+            <w:vAlign w:val="bottom"/>
+          </w:tcPr>
+          <w:p>
+            <w:pPr>
+              <w:widowControl/>
+              <w:rPr>
+                <w:rFonts w:ascii="Arial" w:eastAsia="Arial" w:hAnsi="Arial" w:cs="Arial"/>
+              </w:rPr>
+            </w:pPr>
+          </w:p>
+        </w:tc>
+        <w:tc>
+          <w:tcPr>
+            <w:tcW w:w="2509" w:type="dxa"/>
+          </w:tcPr>
+          <w:p>
+            <w:pPr>
+              <w:widowControl/>
+              <w:rPr>
+                <w:rFonts w:ascii="Arial" w:eastAsia="Arial" w:hAnsi="Arial" w:cs="Arial"/>
+              </w:rPr>
+            </w:pPr>
+          </w:p>
+        </w:tc>
+        <w:tc>
+          <w:tcPr>
+            <w:tcW w:w="1170" w:type="dxa"/>
+            <w:vMerge/>
+            <w:shd w:val="clear" w:color="auto" w:fill="auto"/>
+            <w:vAlign w:val="bottom"/>
+          </w:tcPr>
+          <w:p>
+            <w:pPr>
+              <w:widowControl/>
+              <w:rPr>
+                <w:rFonts w:ascii="Arial" w:eastAsia="Arial" w:hAnsi="Arial" w:cs="Arial"/>
+              </w:rPr>
+            </w:pPr>
+          </w:p>
+        </w:tc>
+        <w:tc>
+          <w:tcPr>
+            <w:tcW w:w="1080" w:type="dxa"/>
+            <w:shd w:val="clear" w:color="auto" w:fill="auto"/>
+            <w:vAlign w:val="bottom"/>
+          </w:tcPr>
+          <w:p>
+            <w:pPr>
+              <w:widowControl/>
+              <w:rPr>
+                <w:rFonts w:ascii="Arial" w:eastAsia="Arial" w:hAnsi="Arial" w:cs="Arial"/>
+              </w:rPr>
+            </w:pPr>
+            <w:r>
+              <w:rPr>
+                <w:rFonts w:ascii="Arial" w:eastAsia="Arial" w:hAnsi="Arial" w:cs="Arial"/>
+              </w:rPr>
+              <w:t>Brodie</w:t>
+            </w:r>
+          </w:p>
+        </w:tc>
+        <w:tc>
+          <w:tcPr>
+            <w:tcW w:w="1080" w:type="dxa"/>
+          </w:tcPr>
+          <w:p>
+            <w:pPr>
+              <w:widowControl/>
+              <w:rPr>
+                <w:rFonts w:ascii="Arial" w:eastAsia="Arial" w:hAnsi="Arial" w:cs="Arial"/>
+              </w:rPr>
+            </w:pPr>
           </w:p>
         </w:tc>
         <w:tc>
@@ -1644,11 +1918,19 @@
                 <w:rFonts w:ascii="Arial" w:eastAsia="Arial" w:hAnsi="Arial" w:cs="Arial"/>
               </w:rPr>
             </w:pPr>
-            <w:r>
-              <w:rPr>
-                <w:rFonts w:ascii="Arial" w:eastAsia="Arial" w:hAnsi="Arial" w:cs="Arial"/>
-              </w:rPr>
-              <w:t>Finalised Initial Requirement Model</w:t>
+            <w:proofErr w:type="spellStart"/>
+            <w:r>
+              <w:rPr>
+                <w:rFonts w:ascii="Arial" w:eastAsia="Arial" w:hAnsi="Arial" w:cs="Arial"/>
+              </w:rPr>
+              <w:t>Finalised</w:t>
+            </w:r>
+            <w:proofErr w:type="spellEnd"/>
+            <w:r>
+              <w:rPr>
+                <w:rFonts w:ascii="Arial" w:eastAsia="Arial" w:hAnsi="Arial" w:cs="Arial"/>
+              </w:rPr>
+              <w:t xml:space="preserve"> Initial Requirement Model</w:t>
             </w:r>
           </w:p>
         </w:tc>
@@ -1797,7 +2079,7 @@
               <w:rPr>
                 <w:rFonts w:ascii="Arial" w:eastAsia="Arial" w:hAnsi="Arial" w:cs="Arial"/>
               </w:rPr>
-              <w:t>Draft Proposed Architecture</w:t>
+              <w:t>Research architecture technologies</w:t>
             </w:r>
           </w:p>
         </w:tc>
@@ -1812,12 +2094,15 @@
                 <w:rFonts w:ascii="Arial" w:eastAsia="Arial" w:hAnsi="Arial" w:cs="Arial"/>
               </w:rPr>
             </w:pPr>
-            <w:r>
-              <w:rPr>
-                <w:rFonts w:ascii="Arial" w:eastAsia="Arial" w:hAnsi="Arial" w:cs="Arial"/>
-              </w:rPr>
-              <w:t>draft of proposed architecture exists in source control</w:t>
-            </w:r>
+            <w:hyperlink r:id="rId8" w:history="1">
+              <w:r>
+                <w:rPr>
+                  <w:rStyle w:val="Hyperlink"/>
+                  <w:rFonts w:ascii="Arial" w:eastAsia="Arial" w:hAnsi="Arial" w:cs="Arial"/>
+                </w:rPr>
+                <w:t>Attempted architecture with Spring 4, Hibernate 4, MySQL database</w:t>
+              </w:r>
+            </w:hyperlink>
           </w:p>
         </w:tc>
         <w:tc>
@@ -1833,6 +2118,12 @@
                 <w:rFonts w:ascii="Arial" w:eastAsia="Arial" w:hAnsi="Arial" w:cs="Arial"/>
               </w:rPr>
             </w:pPr>
+            <w:r>
+              <w:rPr>
+                <w:rFonts w:ascii="Arial" w:eastAsia="Arial" w:hAnsi="Arial" w:cs="Arial"/>
+              </w:rPr>
+              <w:t>Complete</w:t>
+            </w:r>
           </w:p>
         </w:tc>
         <w:tc>
@@ -1867,6 +2158,12 @@
                 <w:rFonts w:ascii="Arial" w:eastAsia="Arial" w:hAnsi="Arial" w:cs="Arial"/>
               </w:rPr>
             </w:pPr>
+            <w:r>
+              <w:rPr>
+                <w:rFonts w:ascii="Arial" w:eastAsia="Arial" w:hAnsi="Arial" w:cs="Arial"/>
+              </w:rPr>
+              <w:t>5</w:t>
+            </w:r>
           </w:p>
         </w:tc>
         <w:tc>
@@ -1897,578 +2194,12 @@
                 <w:rFonts w:ascii="Arial" w:eastAsia="Arial" w:hAnsi="Arial" w:cs="Arial"/>
               </w:rPr>
             </w:pPr>
-          </w:p>
-        </w:tc>
-      </w:tr>
-      <w:tr>
-        <w:trPr>
-          <w:trHeight w:val="220"/>
-        </w:trPr>
-        <w:tc>
-          <w:tcPr>
-            <w:tcW w:w="710" w:type="dxa"/>
-          </w:tcPr>
-          <w:p>
-            <w:pPr>
-              <w:widowControl/>
-              <w:rPr>
-                <w:rFonts w:ascii="Arial" w:eastAsia="Arial" w:hAnsi="Arial" w:cs="Arial"/>
-              </w:rPr>
-            </w:pPr>
-            <w:r>
-              <w:rPr>
-                <w:rFonts w:ascii="Arial" w:eastAsia="Arial" w:hAnsi="Arial" w:cs="Arial"/>
-              </w:rPr>
-              <w:t>3.1.2</w:t>
-            </w:r>
-          </w:p>
-        </w:tc>
-        <w:tc>
-          <w:tcPr>
-            <w:tcW w:w="2376" w:type="dxa"/>
-            <w:shd w:val="clear" w:color="auto" w:fill="auto"/>
-            <w:vAlign w:val="bottom"/>
-          </w:tcPr>
-          <w:p>
-            <w:pPr>
-              <w:widowControl/>
-              <w:rPr>
-                <w:rFonts w:ascii="Arial" w:eastAsia="Arial" w:hAnsi="Arial" w:cs="Arial"/>
-              </w:rPr>
-            </w:pPr>
-            <w:r>
-              <w:rPr>
-                <w:rFonts w:ascii="Arial" w:eastAsia="Arial" w:hAnsi="Arial" w:cs="Arial"/>
-              </w:rPr>
-              <w:t>Review proposed architecture</w:t>
-            </w:r>
-          </w:p>
-        </w:tc>
-        <w:tc>
-          <w:tcPr>
-            <w:tcW w:w="2509" w:type="dxa"/>
-          </w:tcPr>
-          <w:p>
-            <w:pPr>
-              <w:widowControl/>
-              <w:rPr>
-                <w:rFonts w:ascii="Arial" w:eastAsia="Arial" w:hAnsi="Arial" w:cs="Arial"/>
-              </w:rPr>
-            </w:pPr>
-          </w:p>
-        </w:tc>
-        <w:tc>
-          <w:tcPr>
-            <w:tcW w:w="1170" w:type="dxa"/>
-            <w:shd w:val="clear" w:color="auto" w:fill="auto"/>
-            <w:vAlign w:val="bottom"/>
-          </w:tcPr>
-          <w:p>
-            <w:pPr>
-              <w:widowControl/>
-              <w:rPr>
-                <w:rFonts w:ascii="Arial" w:eastAsia="Arial" w:hAnsi="Arial" w:cs="Arial"/>
-              </w:rPr>
-            </w:pPr>
-          </w:p>
-        </w:tc>
-        <w:tc>
-          <w:tcPr>
-            <w:tcW w:w="1080" w:type="dxa"/>
-            <w:shd w:val="clear" w:color="auto" w:fill="auto"/>
-            <w:vAlign w:val="bottom"/>
-          </w:tcPr>
-          <w:p>
-            <w:pPr>
-              <w:widowControl/>
-              <w:rPr>
-                <w:rFonts w:ascii="Arial" w:eastAsia="Arial" w:hAnsi="Arial" w:cs="Arial"/>
-              </w:rPr>
-            </w:pPr>
-            <w:r>
-              <w:rPr>
-                <w:rFonts w:ascii="Arial" w:eastAsia="Arial" w:hAnsi="Arial" w:cs="Arial"/>
-              </w:rPr>
-              <w:t>Aaron, Brodie, Jack</w:t>
-            </w:r>
-          </w:p>
-        </w:tc>
-        <w:tc>
-          <w:tcPr>
-            <w:tcW w:w="1080" w:type="dxa"/>
-          </w:tcPr>
-          <w:p>
-            <w:pPr>
-              <w:widowControl/>
-              <w:rPr>
-                <w:rFonts w:ascii="Arial" w:eastAsia="Arial" w:hAnsi="Arial" w:cs="Arial"/>
-              </w:rPr>
-            </w:pPr>
-            <w:r>
-              <w:rPr>
-                <w:rFonts w:ascii="Arial" w:eastAsia="Arial" w:hAnsi="Arial" w:cs="Arial"/>
-              </w:rPr>
-              <w:t>0.5</w:t>
-            </w:r>
-          </w:p>
-        </w:tc>
-        <w:tc>
-          <w:tcPr>
-            <w:tcW w:w="900" w:type="dxa"/>
-            <w:shd w:val="clear" w:color="auto" w:fill="auto"/>
-            <w:vAlign w:val="bottom"/>
-          </w:tcPr>
-          <w:p>
-            <w:pPr>
-              <w:widowControl/>
-              <w:rPr>
-                <w:rFonts w:ascii="Arial" w:eastAsia="Arial" w:hAnsi="Arial" w:cs="Arial"/>
-              </w:rPr>
-            </w:pPr>
-          </w:p>
-        </w:tc>
-        <w:tc>
-          <w:tcPr>
-            <w:tcW w:w="1136" w:type="dxa"/>
-            <w:shd w:val="clear" w:color="auto" w:fill="auto"/>
-            <w:vAlign w:val="bottom"/>
-          </w:tcPr>
-          <w:p>
-            <w:pPr>
-              <w:widowControl/>
-              <w:rPr>
-                <w:rFonts w:ascii="Arial" w:eastAsia="Arial" w:hAnsi="Arial" w:cs="Arial"/>
-              </w:rPr>
-            </w:pPr>
-          </w:p>
-        </w:tc>
-      </w:tr>
-      <w:tr>
-        <w:trPr>
-          <w:trHeight w:val="220"/>
-        </w:trPr>
-        <w:tc>
-          <w:tcPr>
-            <w:tcW w:w="710" w:type="dxa"/>
-          </w:tcPr>
-          <w:p>
-            <w:pPr>
-              <w:widowControl/>
-              <w:rPr>
-                <w:rFonts w:ascii="Arial" w:eastAsia="Arial" w:hAnsi="Arial" w:cs="Arial"/>
-              </w:rPr>
-            </w:pPr>
-            <w:r>
-              <w:rPr>
-                <w:rFonts w:ascii="Arial" w:eastAsia="Arial" w:hAnsi="Arial" w:cs="Arial"/>
-              </w:rPr>
-              <w:t>3.2</w:t>
-            </w:r>
-          </w:p>
-        </w:tc>
-        <w:tc>
-          <w:tcPr>
-            <w:tcW w:w="2376" w:type="dxa"/>
-            <w:shd w:val="clear" w:color="auto" w:fill="auto"/>
-            <w:vAlign w:val="bottom"/>
-          </w:tcPr>
-          <w:p>
-            <w:pPr>
-              <w:widowControl/>
-              <w:rPr>
-                <w:rFonts w:ascii="Arial" w:eastAsia="Arial" w:hAnsi="Arial" w:cs="Arial"/>
-              </w:rPr>
-            </w:pPr>
-            <w:r>
-              <w:rPr>
-                <w:rFonts w:ascii="Arial" w:eastAsia="Arial" w:hAnsi="Arial" w:cs="Arial"/>
-              </w:rPr>
-              <w:t>Finalise proposed architecture</w:t>
-            </w:r>
-          </w:p>
-        </w:tc>
-        <w:tc>
-          <w:tcPr>
-            <w:tcW w:w="2509" w:type="dxa"/>
-          </w:tcPr>
-          <w:p>
-            <w:pPr>
-              <w:widowControl/>
-              <w:rPr>
-                <w:rFonts w:ascii="Arial" w:eastAsia="Arial" w:hAnsi="Arial" w:cs="Arial"/>
-              </w:rPr>
-            </w:pPr>
-          </w:p>
-        </w:tc>
-        <w:tc>
-          <w:tcPr>
-            <w:tcW w:w="1170" w:type="dxa"/>
-            <w:shd w:val="clear" w:color="auto" w:fill="auto"/>
-            <w:vAlign w:val="bottom"/>
-          </w:tcPr>
-          <w:p>
-            <w:pPr>
-              <w:widowControl/>
-              <w:rPr>
-                <w:rFonts w:ascii="Arial" w:eastAsia="Arial" w:hAnsi="Arial" w:cs="Arial"/>
-              </w:rPr>
-            </w:pPr>
-          </w:p>
-        </w:tc>
-        <w:tc>
-          <w:tcPr>
-            <w:tcW w:w="1080" w:type="dxa"/>
-            <w:shd w:val="clear" w:color="auto" w:fill="auto"/>
-            <w:vAlign w:val="bottom"/>
-          </w:tcPr>
-          <w:p>
-            <w:pPr>
-              <w:widowControl/>
-              <w:rPr>
-                <w:rFonts w:ascii="Arial" w:eastAsia="Arial" w:hAnsi="Arial" w:cs="Arial"/>
-              </w:rPr>
-            </w:pPr>
-            <w:r>
-              <w:rPr>
-                <w:rFonts w:ascii="Arial" w:eastAsia="Arial" w:hAnsi="Arial" w:cs="Arial"/>
-              </w:rPr>
-              <w:t>Matt</w:t>
-            </w:r>
-          </w:p>
-        </w:tc>
-        <w:tc>
-          <w:tcPr>
-            <w:tcW w:w="1080" w:type="dxa"/>
-          </w:tcPr>
-          <w:p>
-            <w:pPr>
-              <w:widowControl/>
-              <w:rPr>
-                <w:rFonts w:ascii="Arial" w:eastAsia="Arial" w:hAnsi="Arial" w:cs="Arial"/>
-              </w:rPr>
-            </w:pPr>
-          </w:p>
-        </w:tc>
-        <w:tc>
-          <w:tcPr>
-            <w:tcW w:w="900" w:type="dxa"/>
-            <w:shd w:val="clear" w:color="auto" w:fill="auto"/>
-            <w:vAlign w:val="bottom"/>
-          </w:tcPr>
-          <w:p>
-            <w:pPr>
-              <w:widowControl/>
-              <w:rPr>
-                <w:rFonts w:ascii="Arial" w:eastAsia="Arial" w:hAnsi="Arial" w:cs="Arial"/>
-              </w:rPr>
-            </w:pPr>
-          </w:p>
-        </w:tc>
-        <w:tc>
-          <w:tcPr>
-            <w:tcW w:w="1136" w:type="dxa"/>
-            <w:shd w:val="clear" w:color="auto" w:fill="auto"/>
-            <w:vAlign w:val="bottom"/>
-          </w:tcPr>
-          <w:p>
-            <w:pPr>
-              <w:widowControl/>
-              <w:rPr>
-                <w:rFonts w:ascii="Arial" w:eastAsia="Arial" w:hAnsi="Arial" w:cs="Arial"/>
-              </w:rPr>
-            </w:pPr>
-          </w:p>
-        </w:tc>
-      </w:tr>
-      <w:tr>
-        <w:trPr>
-          <w:trHeight w:val="240"/>
-        </w:trPr>
-        <w:tc>
-          <w:tcPr>
-            <w:tcW w:w="710" w:type="dxa"/>
-          </w:tcPr>
-          <w:p>
-            <w:pPr>
-              <w:widowControl/>
-              <w:rPr>
-                <w:rFonts w:ascii="Arial" w:eastAsia="Arial" w:hAnsi="Arial" w:cs="Arial"/>
-              </w:rPr>
-            </w:pPr>
-            <w:r>
-              <w:rPr>
-                <w:rFonts w:ascii="Arial" w:eastAsia="Arial" w:hAnsi="Arial" w:cs="Arial"/>
-              </w:rPr>
-              <w:t>5.1.1</w:t>
-            </w:r>
-          </w:p>
-        </w:tc>
-        <w:tc>
-          <w:tcPr>
-            <w:tcW w:w="2376" w:type="dxa"/>
-            <w:shd w:val="clear" w:color="auto" w:fill="auto"/>
-            <w:vAlign w:val="bottom"/>
-          </w:tcPr>
-          <w:p>
-            <w:pPr>
-              <w:widowControl/>
-              <w:rPr>
-                <w:rFonts w:ascii="Arial" w:eastAsia="Arial" w:hAnsi="Arial" w:cs="Arial"/>
-              </w:rPr>
-            </w:pPr>
-            <w:r>
-              <w:rPr>
-                <w:rFonts w:ascii="Arial" w:eastAsia="Arial" w:hAnsi="Arial" w:cs="Arial"/>
-              </w:rPr>
-              <w:t>Create quiz for proving competency with proposed architecture and upskilling</w:t>
-            </w:r>
-          </w:p>
-        </w:tc>
-        <w:tc>
-          <w:tcPr>
-            <w:tcW w:w="2509" w:type="dxa"/>
-          </w:tcPr>
-          <w:p>
-            <w:pPr>
-              <w:widowControl/>
-              <w:rPr>
-                <w:rFonts w:ascii="Arial" w:eastAsia="Arial" w:hAnsi="Arial" w:cs="Arial"/>
-              </w:rPr>
-            </w:pPr>
-            <w:r>
-              <w:rPr>
-                <w:rFonts w:ascii="Arial" w:eastAsia="Arial" w:hAnsi="Arial" w:cs="Arial"/>
-              </w:rPr>
-              <w:t xml:space="preserve">competency can be displayed </w:t>
-            </w:r>
-          </w:p>
-        </w:tc>
-        <w:tc>
-          <w:tcPr>
-            <w:tcW w:w="1170" w:type="dxa"/>
-            <w:shd w:val="clear" w:color="auto" w:fill="auto"/>
-            <w:vAlign w:val="bottom"/>
-          </w:tcPr>
-          <w:p>
-            <w:pPr>
-              <w:widowControl/>
-              <w:rPr>
-                <w:rFonts w:ascii="Arial" w:eastAsia="Arial" w:hAnsi="Arial" w:cs="Arial"/>
-              </w:rPr>
-            </w:pPr>
-          </w:p>
-        </w:tc>
-        <w:tc>
-          <w:tcPr>
-            <w:tcW w:w="1080" w:type="dxa"/>
-            <w:shd w:val="clear" w:color="auto" w:fill="auto"/>
-            <w:vAlign w:val="bottom"/>
-          </w:tcPr>
-          <w:p>
-            <w:pPr>
-              <w:widowControl/>
-              <w:rPr>
-                <w:rFonts w:ascii="Arial" w:eastAsia="Arial" w:hAnsi="Arial" w:cs="Arial"/>
-              </w:rPr>
-            </w:pPr>
-            <w:r>
-              <w:rPr>
-                <w:rFonts w:ascii="Arial" w:eastAsia="Arial" w:hAnsi="Arial" w:cs="Arial"/>
-              </w:rPr>
-              <w:t>Jack</w:t>
-            </w:r>
-          </w:p>
-        </w:tc>
-        <w:tc>
-          <w:tcPr>
-            <w:tcW w:w="1080" w:type="dxa"/>
-          </w:tcPr>
-          <w:p>
-            <w:pPr>
-              <w:widowControl/>
-              <w:rPr>
-                <w:rFonts w:ascii="Arial" w:eastAsia="Arial" w:hAnsi="Arial" w:cs="Arial"/>
-              </w:rPr>
-            </w:pPr>
-            <w:r>
-              <w:rPr>
-                <w:rFonts w:ascii="Arial" w:eastAsia="Arial" w:hAnsi="Arial" w:cs="Arial"/>
-              </w:rPr>
-              <w:t>1.0</w:t>
-            </w:r>
-          </w:p>
-        </w:tc>
-        <w:tc>
-          <w:tcPr>
-            <w:tcW w:w="900" w:type="dxa"/>
-            <w:shd w:val="clear" w:color="auto" w:fill="auto"/>
-            <w:vAlign w:val="bottom"/>
-          </w:tcPr>
-          <w:p>
-            <w:pPr>
-              <w:widowControl/>
-              <w:rPr>
-                <w:rFonts w:ascii="Arial" w:eastAsia="Arial" w:hAnsi="Arial" w:cs="Arial"/>
-              </w:rPr>
-            </w:pPr>
-          </w:p>
-        </w:tc>
-        <w:tc>
-          <w:tcPr>
-            <w:tcW w:w="1136" w:type="dxa"/>
-            <w:shd w:val="clear" w:color="auto" w:fill="auto"/>
-            <w:vAlign w:val="bottom"/>
-          </w:tcPr>
-          <w:p>
-            <w:pPr>
-              <w:widowControl/>
-              <w:rPr>
-                <w:rFonts w:ascii="Arial" w:eastAsia="Arial" w:hAnsi="Arial" w:cs="Arial"/>
-              </w:rPr>
-            </w:pPr>
-          </w:p>
-        </w:tc>
-      </w:tr>
-      <w:tr>
-        <w:trPr>
-          <w:trHeight w:val="240"/>
-        </w:trPr>
-        <w:tc>
-          <w:tcPr>
-            <w:tcW w:w="710" w:type="dxa"/>
-          </w:tcPr>
-          <w:p>
-            <w:pPr>
-              <w:widowControl/>
-              <w:rPr>
-                <w:rFonts w:ascii="Arial" w:eastAsia="Arial" w:hAnsi="Arial" w:cs="Arial"/>
-              </w:rPr>
-            </w:pPr>
-            <w:r>
-              <w:rPr>
-                <w:rFonts w:ascii="Arial" w:eastAsia="Arial" w:hAnsi="Arial" w:cs="Arial"/>
-              </w:rPr>
-              <w:t>5.1.2</w:t>
-            </w:r>
-          </w:p>
-        </w:tc>
-        <w:tc>
-          <w:tcPr>
-            <w:tcW w:w="2376" w:type="dxa"/>
-            <w:shd w:val="clear" w:color="auto" w:fill="auto"/>
-            <w:vAlign w:val="bottom"/>
-          </w:tcPr>
-          <w:p>
-            <w:pPr>
-              <w:widowControl/>
-              <w:rPr>
-                <w:rFonts w:ascii="Arial" w:eastAsia="Arial" w:hAnsi="Arial" w:cs="Arial"/>
-              </w:rPr>
-            </w:pPr>
-            <w:r>
-              <w:rPr>
-                <w:rFonts w:ascii="Arial" w:eastAsia="Arial" w:hAnsi="Arial" w:cs="Arial"/>
-              </w:rPr>
-              <w:t>Review competency quiz</w:t>
-            </w:r>
-          </w:p>
-        </w:tc>
-        <w:tc>
-          <w:tcPr>
-            <w:tcW w:w="2509" w:type="dxa"/>
-          </w:tcPr>
-          <w:p>
-            <w:pPr>
-              <w:widowControl/>
-              <w:rPr>
-                <w:rFonts w:ascii="Arial" w:eastAsia="Arial" w:hAnsi="Arial" w:cs="Arial"/>
-              </w:rPr>
-            </w:pPr>
-          </w:p>
-        </w:tc>
-        <w:tc>
-          <w:tcPr>
-            <w:tcW w:w="1170" w:type="dxa"/>
-            <w:shd w:val="clear" w:color="auto" w:fill="auto"/>
-            <w:vAlign w:val="bottom"/>
-          </w:tcPr>
-          <w:p>
-            <w:pPr>
-              <w:widowControl/>
-              <w:rPr>
-                <w:rFonts w:ascii="Arial" w:eastAsia="Arial" w:hAnsi="Arial" w:cs="Arial"/>
-              </w:rPr>
-            </w:pPr>
-          </w:p>
-        </w:tc>
-        <w:tc>
-          <w:tcPr>
-            <w:tcW w:w="1080" w:type="dxa"/>
-            <w:shd w:val="clear" w:color="auto" w:fill="auto"/>
-            <w:vAlign w:val="bottom"/>
-          </w:tcPr>
-          <w:p>
-            <w:pPr>
-              <w:widowControl/>
-              <w:rPr>
-                <w:rFonts w:ascii="Arial" w:eastAsia="Arial" w:hAnsi="Arial" w:cs="Arial"/>
-              </w:rPr>
-            </w:pPr>
-            <w:r>
-              <w:rPr>
-                <w:rFonts w:ascii="Arial" w:eastAsia="Arial" w:hAnsi="Arial" w:cs="Arial"/>
-              </w:rPr>
-              <w:t>Matt, Jack, Brodie</w:t>
-            </w:r>
-          </w:p>
-        </w:tc>
-        <w:tc>
-          <w:tcPr>
-            <w:tcW w:w="1080" w:type="dxa"/>
-          </w:tcPr>
-          <w:p>
-            <w:pPr>
-              <w:widowControl/>
-              <w:rPr>
-                <w:rFonts w:ascii="Arial" w:eastAsia="Arial" w:hAnsi="Arial" w:cs="Arial"/>
-              </w:rPr>
-            </w:pPr>
-            <w:r>
-              <w:rPr>
-                <w:rFonts w:ascii="Arial" w:eastAsia="Arial" w:hAnsi="Arial" w:cs="Arial"/>
-              </w:rPr>
-              <w:t>0.5</w:t>
-            </w:r>
-          </w:p>
-        </w:tc>
-        <w:tc>
-          <w:tcPr>
-            <w:tcW w:w="900" w:type="dxa"/>
-            <w:shd w:val="clear" w:color="auto" w:fill="auto"/>
-            <w:vAlign w:val="bottom"/>
-          </w:tcPr>
-          <w:p>
-            <w:pPr>
-              <w:widowControl/>
-              <w:rPr>
-                <w:rFonts w:ascii="Arial" w:eastAsia="Arial" w:hAnsi="Arial" w:cs="Arial"/>
-              </w:rPr>
-            </w:pPr>
-          </w:p>
-        </w:tc>
-        <w:tc>
-          <w:tcPr>
-            <w:tcW w:w="1136" w:type="dxa"/>
-            <w:shd w:val="clear" w:color="auto" w:fill="auto"/>
-            <w:vAlign w:val="bottom"/>
-          </w:tcPr>
-          <w:p>
-            <w:pPr>
-              <w:widowControl/>
-              <w:rPr>
-                <w:rFonts w:ascii="Arial" w:eastAsia="Arial" w:hAnsi="Arial" w:cs="Arial"/>
-              </w:rPr>
-            </w:pPr>
+            <w:r>
+              <w:rPr>
+                <w:rFonts w:ascii="Arial" w:eastAsia="Arial" w:hAnsi="Arial" w:cs="Arial"/>
+              </w:rPr>
+              <w:t>5</w:t>
+            </w:r>
           </w:p>
         </w:tc>
         <w:bookmarkStart w:id="2" w:name="_GoBack"/>
@@ -2493,7 +2224,13 @@
               <w:rPr>
                 <w:rFonts w:ascii="Arial" w:eastAsia="Arial" w:hAnsi="Arial" w:cs="Arial"/>
               </w:rPr>
-              <w:t>5.2</w:t>
+              <w:t>3.1.</w:t>
+            </w:r>
+            <w:r>
+              <w:rPr>
+                <w:rFonts w:ascii="Arial" w:eastAsia="Arial" w:hAnsi="Arial" w:cs="Arial"/>
+              </w:rPr>
+              <w:t>2</w:t>
             </w:r>
           </w:p>
         </w:tc>
@@ -2514,7 +2251,7 @@
               <w:rPr>
                 <w:rFonts w:ascii="Arial" w:eastAsia="Arial" w:hAnsi="Arial" w:cs="Arial"/>
               </w:rPr>
-              <w:t>Take competency quiz</w:t>
+              <w:t>Draft Proposed Architecture</w:t>
             </w:r>
           </w:p>
         </w:tc>
@@ -2529,12 +2266,15 @@
                 <w:rFonts w:ascii="Arial" w:eastAsia="Arial" w:hAnsi="Arial" w:cs="Arial"/>
               </w:rPr>
             </w:pPr>
-            <w:r>
-              <w:rPr>
-                <w:rFonts w:ascii="Arial" w:eastAsia="Arial" w:hAnsi="Arial" w:cs="Arial"/>
-              </w:rPr>
-              <w:t>team members show competency in known technologies</w:t>
-            </w:r>
+            <w:hyperlink r:id="rId9" w:history="1">
+              <w:r>
+                <w:rPr>
+                  <w:rStyle w:val="Hyperlink"/>
+                  <w:rFonts w:ascii="Arial" w:eastAsia="Arial" w:hAnsi="Arial" w:cs="Arial"/>
+                </w:rPr>
+                <w:t>Changed to Spring Boot 2 and Hibernate 5, H2 database</w:t>
+              </w:r>
+            </w:hyperlink>
           </w:p>
         </w:tc>
         <w:tc>
@@ -2550,6 +2290,12 @@
                 <w:rFonts w:ascii="Arial" w:eastAsia="Arial" w:hAnsi="Arial" w:cs="Arial"/>
               </w:rPr>
             </w:pPr>
+            <w:r>
+              <w:rPr>
+                <w:rFonts w:ascii="Arial" w:eastAsia="Arial" w:hAnsi="Arial" w:cs="Arial"/>
+              </w:rPr>
+              <w:t>Complete</w:t>
+            </w:r>
           </w:p>
         </w:tc>
         <w:tc>
@@ -2569,7 +2315,563 @@
               <w:rPr>
                 <w:rFonts w:ascii="Arial" w:eastAsia="Arial" w:hAnsi="Arial" w:cs="Arial"/>
               </w:rPr>
-              <w:t>Aaron, Brodie, Matt</w:t>
+              <w:t>Matt</w:t>
+            </w:r>
+          </w:p>
+        </w:tc>
+        <w:tc>
+          <w:tcPr>
+            <w:tcW w:w="1080" w:type="dxa"/>
+          </w:tcPr>
+          <w:p>
+            <w:pPr>
+              <w:widowControl/>
+              <w:rPr>
+                <w:rFonts w:ascii="Arial" w:eastAsia="Arial" w:hAnsi="Arial" w:cs="Arial"/>
+              </w:rPr>
+            </w:pPr>
+            <w:r>
+              <w:rPr>
+                <w:rFonts w:ascii="Arial" w:eastAsia="Arial" w:hAnsi="Arial" w:cs="Arial"/>
+              </w:rPr>
+              <w:t>5</w:t>
+            </w:r>
+          </w:p>
+        </w:tc>
+        <w:tc>
+          <w:tcPr>
+            <w:tcW w:w="900" w:type="dxa"/>
+            <w:shd w:val="clear" w:color="auto" w:fill="auto"/>
+            <w:vAlign w:val="bottom"/>
+          </w:tcPr>
+          <w:p>
+            <w:pPr>
+              <w:widowControl/>
+              <w:rPr>
+                <w:rFonts w:ascii="Arial" w:eastAsia="Arial" w:hAnsi="Arial" w:cs="Arial"/>
+              </w:rPr>
+            </w:pPr>
+          </w:p>
+        </w:tc>
+        <w:tc>
+          <w:tcPr>
+            <w:tcW w:w="1136" w:type="dxa"/>
+            <w:shd w:val="clear" w:color="auto" w:fill="auto"/>
+            <w:vAlign w:val="bottom"/>
+          </w:tcPr>
+          <w:p>
+            <w:pPr>
+              <w:widowControl/>
+              <w:rPr>
+                <w:rFonts w:ascii="Arial" w:eastAsia="Arial" w:hAnsi="Arial" w:cs="Arial"/>
+              </w:rPr>
+            </w:pPr>
+            <w:r>
+              <w:rPr>
+                <w:rFonts w:ascii="Arial" w:eastAsia="Arial" w:hAnsi="Arial" w:cs="Arial"/>
+              </w:rPr>
+              <w:t>5</w:t>
+            </w:r>
+          </w:p>
+        </w:tc>
+      </w:tr>
+      <w:tr>
+        <w:trPr>
+          <w:trHeight w:val="155"/>
+        </w:trPr>
+        <w:tc>
+          <w:tcPr>
+            <w:tcW w:w="710" w:type="dxa"/>
+            <w:vMerge w:val="restart"/>
+          </w:tcPr>
+          <w:p>
+            <w:pPr>
+              <w:widowControl/>
+              <w:rPr>
+                <w:rFonts w:ascii="Arial" w:eastAsia="Arial" w:hAnsi="Arial" w:cs="Arial"/>
+              </w:rPr>
+            </w:pPr>
+            <w:r>
+              <w:rPr>
+                <w:rFonts w:ascii="Arial" w:eastAsia="Arial" w:hAnsi="Arial" w:cs="Arial"/>
+              </w:rPr>
+              <w:t>3.1.3</w:t>
+            </w:r>
+          </w:p>
+        </w:tc>
+        <w:tc>
+          <w:tcPr>
+            <w:tcW w:w="2376" w:type="dxa"/>
+            <w:vMerge w:val="restart"/>
+            <w:shd w:val="clear" w:color="auto" w:fill="auto"/>
+            <w:vAlign w:val="bottom"/>
+          </w:tcPr>
+          <w:p>
+            <w:pPr>
+              <w:widowControl/>
+              <w:rPr>
+                <w:rFonts w:ascii="Arial" w:eastAsia="Arial" w:hAnsi="Arial" w:cs="Arial"/>
+              </w:rPr>
+            </w:pPr>
+            <w:r>
+              <w:rPr>
+                <w:rFonts w:ascii="Arial" w:eastAsia="Arial" w:hAnsi="Arial" w:cs="Arial"/>
+              </w:rPr>
+              <w:t>Review proposed architecture</w:t>
+            </w:r>
+          </w:p>
+        </w:tc>
+        <w:tc>
+          <w:tcPr>
+            <w:tcW w:w="2509" w:type="dxa"/>
+            <w:vMerge w:val="restart"/>
+          </w:tcPr>
+          <w:p>
+            <w:pPr>
+              <w:widowControl/>
+              <w:rPr>
+                <w:rFonts w:ascii="Arial" w:eastAsia="Arial" w:hAnsi="Arial" w:cs="Arial"/>
+              </w:rPr>
+            </w:pPr>
+          </w:p>
+        </w:tc>
+        <w:tc>
+          <w:tcPr>
+            <w:tcW w:w="1170" w:type="dxa"/>
+            <w:vMerge w:val="restart"/>
+            <w:shd w:val="clear" w:color="auto" w:fill="auto"/>
+            <w:vAlign w:val="bottom"/>
+          </w:tcPr>
+          <w:p>
+            <w:pPr>
+              <w:widowControl/>
+              <w:rPr>
+                <w:rFonts w:ascii="Arial" w:eastAsia="Arial" w:hAnsi="Arial" w:cs="Arial"/>
+              </w:rPr>
+            </w:pPr>
+          </w:p>
+        </w:tc>
+        <w:tc>
+          <w:tcPr>
+            <w:tcW w:w="1080" w:type="dxa"/>
+            <w:shd w:val="clear" w:color="auto" w:fill="auto"/>
+            <w:vAlign w:val="bottom"/>
+          </w:tcPr>
+          <w:p>
+            <w:pPr>
+              <w:widowControl/>
+              <w:rPr>
+                <w:rFonts w:ascii="Arial" w:eastAsia="Arial" w:hAnsi="Arial" w:cs="Arial"/>
+              </w:rPr>
+            </w:pPr>
+            <w:r>
+              <w:rPr>
+                <w:rFonts w:ascii="Arial" w:eastAsia="Arial" w:hAnsi="Arial" w:cs="Arial"/>
+              </w:rPr>
+              <w:t>Aaron</w:t>
+            </w:r>
+          </w:p>
+        </w:tc>
+        <w:tc>
+          <w:tcPr>
+            <w:tcW w:w="1080" w:type="dxa"/>
+          </w:tcPr>
+          <w:p>
+            <w:pPr>
+              <w:widowControl/>
+              <w:rPr>
+                <w:rFonts w:ascii="Arial" w:eastAsia="Arial" w:hAnsi="Arial" w:cs="Arial"/>
+              </w:rPr>
+            </w:pPr>
+          </w:p>
+        </w:tc>
+        <w:tc>
+          <w:tcPr>
+            <w:tcW w:w="900" w:type="dxa"/>
+            <w:shd w:val="clear" w:color="auto" w:fill="auto"/>
+            <w:vAlign w:val="bottom"/>
+          </w:tcPr>
+          <w:p>
+            <w:pPr>
+              <w:widowControl/>
+              <w:rPr>
+                <w:rFonts w:ascii="Arial" w:eastAsia="Arial" w:hAnsi="Arial" w:cs="Arial"/>
+              </w:rPr>
+            </w:pPr>
+          </w:p>
+        </w:tc>
+        <w:tc>
+          <w:tcPr>
+            <w:tcW w:w="1136" w:type="dxa"/>
+            <w:shd w:val="clear" w:color="auto" w:fill="auto"/>
+            <w:vAlign w:val="bottom"/>
+          </w:tcPr>
+          <w:p>
+            <w:pPr>
+              <w:widowControl/>
+              <w:rPr>
+                <w:rFonts w:ascii="Arial" w:eastAsia="Arial" w:hAnsi="Arial" w:cs="Arial"/>
+              </w:rPr>
+            </w:pPr>
+          </w:p>
+        </w:tc>
+      </w:tr>
+      <w:tr>
+        <w:trPr>
+          <w:trHeight w:val="155"/>
+        </w:trPr>
+        <w:tc>
+          <w:tcPr>
+            <w:tcW w:w="710" w:type="dxa"/>
+            <w:vMerge/>
+          </w:tcPr>
+          <w:p>
+            <w:pPr>
+              <w:widowControl/>
+              <w:rPr>
+                <w:rFonts w:ascii="Arial" w:eastAsia="Arial" w:hAnsi="Arial" w:cs="Arial"/>
+              </w:rPr>
+            </w:pPr>
+          </w:p>
+        </w:tc>
+        <w:tc>
+          <w:tcPr>
+            <w:tcW w:w="2376" w:type="dxa"/>
+            <w:vMerge/>
+            <w:shd w:val="clear" w:color="auto" w:fill="auto"/>
+            <w:vAlign w:val="bottom"/>
+          </w:tcPr>
+          <w:p>
+            <w:pPr>
+              <w:widowControl/>
+              <w:rPr>
+                <w:rFonts w:ascii="Arial" w:eastAsia="Arial" w:hAnsi="Arial" w:cs="Arial"/>
+              </w:rPr>
+            </w:pPr>
+          </w:p>
+        </w:tc>
+        <w:tc>
+          <w:tcPr>
+            <w:tcW w:w="2509" w:type="dxa"/>
+            <w:vMerge/>
+          </w:tcPr>
+          <w:p>
+            <w:pPr>
+              <w:widowControl/>
+              <w:rPr>
+                <w:rFonts w:ascii="Arial" w:eastAsia="Arial" w:hAnsi="Arial" w:cs="Arial"/>
+              </w:rPr>
+            </w:pPr>
+          </w:p>
+        </w:tc>
+        <w:tc>
+          <w:tcPr>
+            <w:tcW w:w="1170" w:type="dxa"/>
+            <w:vMerge/>
+            <w:shd w:val="clear" w:color="auto" w:fill="auto"/>
+            <w:vAlign w:val="bottom"/>
+          </w:tcPr>
+          <w:p>
+            <w:pPr>
+              <w:widowControl/>
+              <w:rPr>
+                <w:rFonts w:ascii="Arial" w:eastAsia="Arial" w:hAnsi="Arial" w:cs="Arial"/>
+              </w:rPr>
+            </w:pPr>
+          </w:p>
+        </w:tc>
+        <w:tc>
+          <w:tcPr>
+            <w:tcW w:w="1080" w:type="dxa"/>
+            <w:shd w:val="clear" w:color="auto" w:fill="auto"/>
+            <w:vAlign w:val="bottom"/>
+          </w:tcPr>
+          <w:p>
+            <w:pPr>
+              <w:widowControl/>
+              <w:rPr>
+                <w:rFonts w:ascii="Arial" w:eastAsia="Arial" w:hAnsi="Arial" w:cs="Arial"/>
+              </w:rPr>
+            </w:pPr>
+            <w:r>
+              <w:rPr>
+                <w:rFonts w:ascii="Arial" w:eastAsia="Arial" w:hAnsi="Arial" w:cs="Arial"/>
+              </w:rPr>
+              <w:t>Jack</w:t>
+            </w:r>
+          </w:p>
+        </w:tc>
+        <w:tc>
+          <w:tcPr>
+            <w:tcW w:w="1080" w:type="dxa"/>
+          </w:tcPr>
+          <w:p>
+            <w:pPr>
+              <w:widowControl/>
+              <w:rPr>
+                <w:rFonts w:ascii="Arial" w:eastAsia="Arial" w:hAnsi="Arial" w:cs="Arial"/>
+              </w:rPr>
+            </w:pPr>
+          </w:p>
+        </w:tc>
+        <w:tc>
+          <w:tcPr>
+            <w:tcW w:w="900" w:type="dxa"/>
+            <w:shd w:val="clear" w:color="auto" w:fill="auto"/>
+            <w:vAlign w:val="bottom"/>
+          </w:tcPr>
+          <w:p>
+            <w:pPr>
+              <w:widowControl/>
+              <w:rPr>
+                <w:rFonts w:ascii="Arial" w:eastAsia="Arial" w:hAnsi="Arial" w:cs="Arial"/>
+              </w:rPr>
+            </w:pPr>
+          </w:p>
+        </w:tc>
+        <w:tc>
+          <w:tcPr>
+            <w:tcW w:w="1136" w:type="dxa"/>
+            <w:shd w:val="clear" w:color="auto" w:fill="auto"/>
+            <w:vAlign w:val="bottom"/>
+          </w:tcPr>
+          <w:p>
+            <w:pPr>
+              <w:widowControl/>
+              <w:rPr>
+                <w:rFonts w:ascii="Arial" w:eastAsia="Arial" w:hAnsi="Arial" w:cs="Arial"/>
+              </w:rPr>
+            </w:pPr>
+          </w:p>
+        </w:tc>
+      </w:tr>
+      <w:tr>
+        <w:trPr>
+          <w:trHeight w:val="155"/>
+        </w:trPr>
+        <w:tc>
+          <w:tcPr>
+            <w:tcW w:w="710" w:type="dxa"/>
+            <w:vMerge/>
+          </w:tcPr>
+          <w:p>
+            <w:pPr>
+              <w:widowControl/>
+              <w:rPr>
+                <w:rFonts w:ascii="Arial" w:eastAsia="Arial" w:hAnsi="Arial" w:cs="Arial"/>
+              </w:rPr>
+            </w:pPr>
+          </w:p>
+        </w:tc>
+        <w:tc>
+          <w:tcPr>
+            <w:tcW w:w="2376" w:type="dxa"/>
+            <w:vMerge/>
+            <w:shd w:val="clear" w:color="auto" w:fill="auto"/>
+            <w:vAlign w:val="bottom"/>
+          </w:tcPr>
+          <w:p>
+            <w:pPr>
+              <w:widowControl/>
+              <w:rPr>
+                <w:rFonts w:ascii="Arial" w:eastAsia="Arial" w:hAnsi="Arial" w:cs="Arial"/>
+              </w:rPr>
+            </w:pPr>
+          </w:p>
+        </w:tc>
+        <w:tc>
+          <w:tcPr>
+            <w:tcW w:w="2509" w:type="dxa"/>
+            <w:vMerge/>
+          </w:tcPr>
+          <w:p>
+            <w:pPr>
+              <w:widowControl/>
+              <w:rPr>
+                <w:rFonts w:ascii="Arial" w:eastAsia="Arial" w:hAnsi="Arial" w:cs="Arial"/>
+              </w:rPr>
+            </w:pPr>
+          </w:p>
+        </w:tc>
+        <w:tc>
+          <w:tcPr>
+            <w:tcW w:w="1170" w:type="dxa"/>
+            <w:vMerge/>
+            <w:shd w:val="clear" w:color="auto" w:fill="auto"/>
+            <w:vAlign w:val="bottom"/>
+          </w:tcPr>
+          <w:p>
+            <w:pPr>
+              <w:widowControl/>
+              <w:rPr>
+                <w:rFonts w:ascii="Arial" w:eastAsia="Arial" w:hAnsi="Arial" w:cs="Arial"/>
+              </w:rPr>
+            </w:pPr>
+          </w:p>
+        </w:tc>
+        <w:tc>
+          <w:tcPr>
+            <w:tcW w:w="1080" w:type="dxa"/>
+            <w:shd w:val="clear" w:color="auto" w:fill="auto"/>
+            <w:vAlign w:val="bottom"/>
+          </w:tcPr>
+          <w:p>
+            <w:pPr>
+              <w:widowControl/>
+              <w:rPr>
+                <w:rFonts w:ascii="Arial" w:eastAsia="Arial" w:hAnsi="Arial" w:cs="Arial"/>
+              </w:rPr>
+            </w:pPr>
+            <w:r>
+              <w:rPr>
+                <w:rFonts w:ascii="Arial" w:eastAsia="Arial" w:hAnsi="Arial" w:cs="Arial"/>
+              </w:rPr>
+              <w:t>Brodie</w:t>
+            </w:r>
+          </w:p>
+        </w:tc>
+        <w:tc>
+          <w:tcPr>
+            <w:tcW w:w="1080" w:type="dxa"/>
+          </w:tcPr>
+          <w:p>
+            <w:pPr>
+              <w:widowControl/>
+              <w:rPr>
+                <w:rFonts w:ascii="Arial" w:eastAsia="Arial" w:hAnsi="Arial" w:cs="Arial"/>
+              </w:rPr>
+            </w:pPr>
+          </w:p>
+        </w:tc>
+        <w:tc>
+          <w:tcPr>
+            <w:tcW w:w="900" w:type="dxa"/>
+            <w:shd w:val="clear" w:color="auto" w:fill="auto"/>
+            <w:vAlign w:val="bottom"/>
+          </w:tcPr>
+          <w:p>
+            <w:pPr>
+              <w:widowControl/>
+              <w:rPr>
+                <w:rFonts w:ascii="Arial" w:eastAsia="Arial" w:hAnsi="Arial" w:cs="Arial"/>
+              </w:rPr>
+            </w:pPr>
+          </w:p>
+        </w:tc>
+        <w:tc>
+          <w:tcPr>
+            <w:tcW w:w="1136" w:type="dxa"/>
+            <w:shd w:val="clear" w:color="auto" w:fill="auto"/>
+            <w:vAlign w:val="bottom"/>
+          </w:tcPr>
+          <w:p>
+            <w:pPr>
+              <w:widowControl/>
+              <w:rPr>
+                <w:rFonts w:ascii="Arial" w:eastAsia="Arial" w:hAnsi="Arial" w:cs="Arial"/>
+              </w:rPr>
+            </w:pPr>
+          </w:p>
+        </w:tc>
+      </w:tr>
+      <w:tr>
+        <w:trPr>
+          <w:trHeight w:val="220"/>
+        </w:trPr>
+        <w:tc>
+          <w:tcPr>
+            <w:tcW w:w="710" w:type="dxa"/>
+          </w:tcPr>
+          <w:p>
+            <w:pPr>
+              <w:widowControl/>
+              <w:rPr>
+                <w:rFonts w:ascii="Arial" w:eastAsia="Arial" w:hAnsi="Arial" w:cs="Arial"/>
+              </w:rPr>
+            </w:pPr>
+            <w:r>
+              <w:rPr>
+                <w:rFonts w:ascii="Arial" w:eastAsia="Arial" w:hAnsi="Arial" w:cs="Arial"/>
+              </w:rPr>
+              <w:t>3.2</w:t>
+            </w:r>
+          </w:p>
+        </w:tc>
+        <w:tc>
+          <w:tcPr>
+            <w:tcW w:w="2376" w:type="dxa"/>
+            <w:shd w:val="clear" w:color="auto" w:fill="auto"/>
+            <w:vAlign w:val="bottom"/>
+          </w:tcPr>
+          <w:p>
+            <w:pPr>
+              <w:widowControl/>
+              <w:rPr>
+                <w:rFonts w:ascii="Arial" w:eastAsia="Arial" w:hAnsi="Arial" w:cs="Arial"/>
+              </w:rPr>
+            </w:pPr>
+            <w:proofErr w:type="spellStart"/>
+            <w:r>
+              <w:rPr>
+                <w:rFonts w:ascii="Arial" w:eastAsia="Arial" w:hAnsi="Arial" w:cs="Arial"/>
+              </w:rPr>
+              <w:t>Finalise</w:t>
+            </w:r>
+            <w:proofErr w:type="spellEnd"/>
+            <w:r>
+              <w:rPr>
+                <w:rFonts w:ascii="Arial" w:eastAsia="Arial" w:hAnsi="Arial" w:cs="Arial"/>
+              </w:rPr>
+              <w:t xml:space="preserve"> proposed architecture</w:t>
+            </w:r>
+          </w:p>
+        </w:tc>
+        <w:tc>
+          <w:tcPr>
+            <w:tcW w:w="2509" w:type="dxa"/>
+          </w:tcPr>
+          <w:p>
+            <w:pPr>
+              <w:widowControl/>
+              <w:rPr>
+                <w:rFonts w:ascii="Arial" w:eastAsia="Arial" w:hAnsi="Arial" w:cs="Arial"/>
+              </w:rPr>
+            </w:pPr>
+          </w:p>
+        </w:tc>
+        <w:tc>
+          <w:tcPr>
+            <w:tcW w:w="1170" w:type="dxa"/>
+            <w:shd w:val="clear" w:color="auto" w:fill="auto"/>
+            <w:vAlign w:val="bottom"/>
+          </w:tcPr>
+          <w:p>
+            <w:pPr>
+              <w:widowControl/>
+              <w:rPr>
+                <w:rFonts w:ascii="Arial" w:eastAsia="Arial" w:hAnsi="Arial" w:cs="Arial"/>
+              </w:rPr>
+            </w:pPr>
+          </w:p>
+        </w:tc>
+        <w:tc>
+          <w:tcPr>
+            <w:tcW w:w="1080" w:type="dxa"/>
+            <w:shd w:val="clear" w:color="auto" w:fill="auto"/>
+            <w:vAlign w:val="bottom"/>
+          </w:tcPr>
+          <w:p>
+            <w:pPr>
+              <w:widowControl/>
+              <w:rPr>
+                <w:rFonts w:ascii="Arial" w:eastAsia="Arial" w:hAnsi="Arial" w:cs="Arial"/>
+              </w:rPr>
+            </w:pPr>
+            <w:r>
+              <w:rPr>
+                <w:rFonts w:ascii="Arial" w:eastAsia="Arial" w:hAnsi="Arial" w:cs="Arial"/>
+              </w:rPr>
+              <w:t>Matt</w:t>
             </w:r>
           </w:p>
         </w:tc>
@@ -2636,7 +2938,7 @@
               <w:rPr>
                 <w:rFonts w:ascii="Arial" w:eastAsia="Arial" w:hAnsi="Arial" w:cs="Arial"/>
               </w:rPr>
-              <w:t>5.3</w:t>
+              <w:t>5.1.1</w:t>
             </w:r>
           </w:p>
         </w:tc>
@@ -2657,7 +2959,7 @@
               <w:rPr>
                 <w:rFonts w:ascii="Arial" w:eastAsia="Arial" w:hAnsi="Arial" w:cs="Arial"/>
               </w:rPr>
-              <w:t>Review team submissions of quiz</w:t>
+              <w:t>Create quiz for proving competency with proposed architecture and upskilling</w:t>
             </w:r>
           </w:p>
         </w:tc>
@@ -2672,6 +2974,12 @@
                 <w:rFonts w:ascii="Arial" w:eastAsia="Arial" w:hAnsi="Arial" w:cs="Arial"/>
               </w:rPr>
             </w:pPr>
+            <w:r>
+              <w:rPr>
+                <w:rFonts w:ascii="Arial" w:eastAsia="Arial" w:hAnsi="Arial" w:cs="Arial"/>
+              </w:rPr>
+              <w:t xml:space="preserve">competency can be displayed </w:t>
+            </w:r>
           </w:p>
         </w:tc>
         <w:tc>
@@ -2706,7 +3014,13 @@
               <w:rPr>
                 <w:rFonts w:ascii="Arial" w:eastAsia="Arial" w:hAnsi="Arial" w:cs="Arial"/>
               </w:rPr>
-              <w:t>Jack</w:t>
+              <w:t>J</w:t>
+            </w:r>
+            <w:r>
+              <w:rPr>
+                <w:rFonts w:ascii="Arial" w:eastAsia="Arial" w:hAnsi="Arial" w:cs="Arial"/>
+              </w:rPr>
+              <w:t>ack</w:t>
             </w:r>
           </w:p>
         </w:tc>
@@ -2725,8 +3039,812 @@
               <w:rPr>
                 <w:rFonts w:ascii="Arial" w:eastAsia="Arial" w:hAnsi="Arial" w:cs="Arial"/>
               </w:rPr>
-              <w:t>.5</w:t>
-            </w:r>
+              <w:t>1.0</w:t>
+            </w:r>
+          </w:p>
+        </w:tc>
+        <w:tc>
+          <w:tcPr>
+            <w:tcW w:w="900" w:type="dxa"/>
+            <w:shd w:val="clear" w:color="auto" w:fill="auto"/>
+            <w:vAlign w:val="bottom"/>
+          </w:tcPr>
+          <w:p>
+            <w:pPr>
+              <w:widowControl/>
+              <w:rPr>
+                <w:rFonts w:ascii="Arial" w:eastAsia="Arial" w:hAnsi="Arial" w:cs="Arial"/>
+              </w:rPr>
+            </w:pPr>
+          </w:p>
+        </w:tc>
+        <w:tc>
+          <w:tcPr>
+            <w:tcW w:w="1136" w:type="dxa"/>
+            <w:shd w:val="clear" w:color="auto" w:fill="auto"/>
+            <w:vAlign w:val="bottom"/>
+          </w:tcPr>
+          <w:p>
+            <w:pPr>
+              <w:widowControl/>
+              <w:rPr>
+                <w:rFonts w:ascii="Arial" w:eastAsia="Arial" w:hAnsi="Arial" w:cs="Arial"/>
+              </w:rPr>
+            </w:pPr>
+          </w:p>
+        </w:tc>
+      </w:tr>
+      <w:tr>
+        <w:trPr>
+          <w:trHeight w:val="155"/>
+        </w:trPr>
+        <w:tc>
+          <w:tcPr>
+            <w:tcW w:w="710" w:type="dxa"/>
+            <w:vMerge w:val="restart"/>
+          </w:tcPr>
+          <w:p>
+            <w:pPr>
+              <w:widowControl/>
+              <w:rPr>
+                <w:rFonts w:ascii="Arial" w:eastAsia="Arial" w:hAnsi="Arial" w:cs="Arial"/>
+              </w:rPr>
+            </w:pPr>
+            <w:r>
+              <w:rPr>
+                <w:rFonts w:ascii="Arial" w:eastAsia="Arial" w:hAnsi="Arial" w:cs="Arial"/>
+              </w:rPr>
+              <w:t>5.1.2</w:t>
+            </w:r>
+          </w:p>
+        </w:tc>
+        <w:tc>
+          <w:tcPr>
+            <w:tcW w:w="2376" w:type="dxa"/>
+            <w:vMerge w:val="restart"/>
+            <w:shd w:val="clear" w:color="auto" w:fill="auto"/>
+            <w:vAlign w:val="bottom"/>
+          </w:tcPr>
+          <w:p>
+            <w:pPr>
+              <w:widowControl/>
+              <w:rPr>
+                <w:rFonts w:ascii="Arial" w:eastAsia="Arial" w:hAnsi="Arial" w:cs="Arial"/>
+              </w:rPr>
+            </w:pPr>
+            <w:r>
+              <w:rPr>
+                <w:rFonts w:ascii="Arial" w:eastAsia="Arial" w:hAnsi="Arial" w:cs="Arial"/>
+              </w:rPr>
+              <w:t>Review competency quiz</w:t>
+            </w:r>
+          </w:p>
+        </w:tc>
+        <w:tc>
+          <w:tcPr>
+            <w:tcW w:w="2509" w:type="dxa"/>
+            <w:vMerge w:val="restart"/>
+          </w:tcPr>
+          <w:p>
+            <w:pPr>
+              <w:widowControl/>
+              <w:rPr>
+                <w:rFonts w:ascii="Arial" w:eastAsia="Arial" w:hAnsi="Arial" w:cs="Arial"/>
+              </w:rPr>
+            </w:pPr>
+          </w:p>
+        </w:tc>
+        <w:tc>
+          <w:tcPr>
+            <w:tcW w:w="1170" w:type="dxa"/>
+            <w:vMerge w:val="restart"/>
+            <w:shd w:val="clear" w:color="auto" w:fill="auto"/>
+            <w:vAlign w:val="bottom"/>
+          </w:tcPr>
+          <w:p>
+            <w:pPr>
+              <w:widowControl/>
+              <w:rPr>
+                <w:rFonts w:ascii="Arial" w:eastAsia="Arial" w:hAnsi="Arial" w:cs="Arial"/>
+              </w:rPr>
+            </w:pPr>
+          </w:p>
+        </w:tc>
+        <w:tc>
+          <w:tcPr>
+            <w:tcW w:w="1080" w:type="dxa"/>
+            <w:shd w:val="clear" w:color="auto" w:fill="auto"/>
+            <w:vAlign w:val="bottom"/>
+          </w:tcPr>
+          <w:p>
+            <w:pPr>
+              <w:widowControl/>
+              <w:rPr>
+                <w:rFonts w:ascii="Arial" w:eastAsia="Arial" w:hAnsi="Arial" w:cs="Arial"/>
+              </w:rPr>
+            </w:pPr>
+            <w:r>
+              <w:rPr>
+                <w:rFonts w:ascii="Arial" w:eastAsia="Arial" w:hAnsi="Arial" w:cs="Arial"/>
+              </w:rPr>
+              <w:t>Matt</w:t>
+            </w:r>
+          </w:p>
+        </w:tc>
+        <w:tc>
+          <w:tcPr>
+            <w:tcW w:w="1080" w:type="dxa"/>
+          </w:tcPr>
+          <w:p>
+            <w:pPr>
+              <w:widowControl/>
+              <w:rPr>
+                <w:rFonts w:ascii="Arial" w:eastAsia="Arial" w:hAnsi="Arial" w:cs="Arial"/>
+              </w:rPr>
+            </w:pPr>
+          </w:p>
+        </w:tc>
+        <w:tc>
+          <w:tcPr>
+            <w:tcW w:w="900" w:type="dxa"/>
+            <w:shd w:val="clear" w:color="auto" w:fill="auto"/>
+            <w:vAlign w:val="bottom"/>
+          </w:tcPr>
+          <w:p>
+            <w:pPr>
+              <w:widowControl/>
+              <w:rPr>
+                <w:rFonts w:ascii="Arial" w:eastAsia="Arial" w:hAnsi="Arial" w:cs="Arial"/>
+              </w:rPr>
+            </w:pPr>
+          </w:p>
+        </w:tc>
+        <w:tc>
+          <w:tcPr>
+            <w:tcW w:w="1136" w:type="dxa"/>
+            <w:shd w:val="clear" w:color="auto" w:fill="auto"/>
+            <w:vAlign w:val="bottom"/>
+          </w:tcPr>
+          <w:p>
+            <w:pPr>
+              <w:widowControl/>
+              <w:rPr>
+                <w:rFonts w:ascii="Arial" w:eastAsia="Arial" w:hAnsi="Arial" w:cs="Arial"/>
+              </w:rPr>
+            </w:pPr>
+          </w:p>
+        </w:tc>
+      </w:tr>
+      <w:tr>
+        <w:trPr>
+          <w:trHeight w:val="155"/>
+        </w:trPr>
+        <w:tc>
+          <w:tcPr>
+            <w:tcW w:w="710" w:type="dxa"/>
+            <w:vMerge/>
+          </w:tcPr>
+          <w:p>
+            <w:pPr>
+              <w:widowControl/>
+              <w:rPr>
+                <w:rFonts w:ascii="Arial" w:eastAsia="Arial" w:hAnsi="Arial" w:cs="Arial"/>
+              </w:rPr>
+            </w:pPr>
+          </w:p>
+        </w:tc>
+        <w:tc>
+          <w:tcPr>
+            <w:tcW w:w="2376" w:type="dxa"/>
+            <w:vMerge/>
+            <w:shd w:val="clear" w:color="auto" w:fill="auto"/>
+            <w:vAlign w:val="bottom"/>
+          </w:tcPr>
+          <w:p>
+            <w:pPr>
+              <w:widowControl/>
+              <w:rPr>
+                <w:rFonts w:ascii="Arial" w:eastAsia="Arial" w:hAnsi="Arial" w:cs="Arial"/>
+              </w:rPr>
+            </w:pPr>
+          </w:p>
+        </w:tc>
+        <w:tc>
+          <w:tcPr>
+            <w:tcW w:w="2509" w:type="dxa"/>
+            <w:vMerge/>
+          </w:tcPr>
+          <w:p>
+            <w:pPr>
+              <w:widowControl/>
+              <w:rPr>
+                <w:rFonts w:ascii="Arial" w:eastAsia="Arial" w:hAnsi="Arial" w:cs="Arial"/>
+              </w:rPr>
+            </w:pPr>
+          </w:p>
+        </w:tc>
+        <w:tc>
+          <w:tcPr>
+            <w:tcW w:w="1170" w:type="dxa"/>
+            <w:vMerge/>
+            <w:shd w:val="clear" w:color="auto" w:fill="auto"/>
+            <w:vAlign w:val="bottom"/>
+          </w:tcPr>
+          <w:p>
+            <w:pPr>
+              <w:widowControl/>
+              <w:rPr>
+                <w:rFonts w:ascii="Arial" w:eastAsia="Arial" w:hAnsi="Arial" w:cs="Arial"/>
+              </w:rPr>
+            </w:pPr>
+          </w:p>
+        </w:tc>
+        <w:tc>
+          <w:tcPr>
+            <w:tcW w:w="1080" w:type="dxa"/>
+            <w:shd w:val="clear" w:color="auto" w:fill="auto"/>
+            <w:vAlign w:val="bottom"/>
+          </w:tcPr>
+          <w:p>
+            <w:pPr>
+              <w:widowControl/>
+              <w:rPr>
+                <w:rFonts w:ascii="Arial" w:eastAsia="Arial" w:hAnsi="Arial" w:cs="Arial"/>
+              </w:rPr>
+            </w:pPr>
+            <w:r>
+              <w:rPr>
+                <w:rFonts w:ascii="Arial" w:eastAsia="Arial" w:hAnsi="Arial" w:cs="Arial"/>
+              </w:rPr>
+              <w:t>Aaron</w:t>
+            </w:r>
+          </w:p>
+        </w:tc>
+        <w:tc>
+          <w:tcPr>
+            <w:tcW w:w="1080" w:type="dxa"/>
+          </w:tcPr>
+          <w:p>
+            <w:pPr>
+              <w:widowControl/>
+              <w:rPr>
+                <w:rFonts w:ascii="Arial" w:eastAsia="Arial" w:hAnsi="Arial" w:cs="Arial"/>
+              </w:rPr>
+            </w:pPr>
+          </w:p>
+        </w:tc>
+        <w:tc>
+          <w:tcPr>
+            <w:tcW w:w="900" w:type="dxa"/>
+            <w:shd w:val="clear" w:color="auto" w:fill="auto"/>
+            <w:vAlign w:val="bottom"/>
+          </w:tcPr>
+          <w:p>
+            <w:pPr>
+              <w:widowControl/>
+              <w:rPr>
+                <w:rFonts w:ascii="Arial" w:eastAsia="Arial" w:hAnsi="Arial" w:cs="Arial"/>
+              </w:rPr>
+            </w:pPr>
+          </w:p>
+        </w:tc>
+        <w:tc>
+          <w:tcPr>
+            <w:tcW w:w="1136" w:type="dxa"/>
+            <w:shd w:val="clear" w:color="auto" w:fill="auto"/>
+            <w:vAlign w:val="bottom"/>
+          </w:tcPr>
+          <w:p>
+            <w:pPr>
+              <w:widowControl/>
+              <w:rPr>
+                <w:rFonts w:ascii="Arial" w:eastAsia="Arial" w:hAnsi="Arial" w:cs="Arial"/>
+              </w:rPr>
+            </w:pPr>
+          </w:p>
+        </w:tc>
+      </w:tr>
+      <w:tr>
+        <w:trPr>
+          <w:trHeight w:val="155"/>
+        </w:trPr>
+        <w:tc>
+          <w:tcPr>
+            <w:tcW w:w="710" w:type="dxa"/>
+            <w:vMerge/>
+          </w:tcPr>
+          <w:p>
+            <w:pPr>
+              <w:widowControl/>
+              <w:rPr>
+                <w:rFonts w:ascii="Arial" w:eastAsia="Arial" w:hAnsi="Arial" w:cs="Arial"/>
+              </w:rPr>
+            </w:pPr>
+          </w:p>
+        </w:tc>
+        <w:tc>
+          <w:tcPr>
+            <w:tcW w:w="2376" w:type="dxa"/>
+            <w:vMerge/>
+            <w:shd w:val="clear" w:color="auto" w:fill="auto"/>
+            <w:vAlign w:val="bottom"/>
+          </w:tcPr>
+          <w:p>
+            <w:pPr>
+              <w:widowControl/>
+              <w:rPr>
+                <w:rFonts w:ascii="Arial" w:eastAsia="Arial" w:hAnsi="Arial" w:cs="Arial"/>
+              </w:rPr>
+            </w:pPr>
+          </w:p>
+        </w:tc>
+        <w:tc>
+          <w:tcPr>
+            <w:tcW w:w="2509" w:type="dxa"/>
+            <w:vMerge/>
+          </w:tcPr>
+          <w:p>
+            <w:pPr>
+              <w:widowControl/>
+              <w:rPr>
+                <w:rFonts w:ascii="Arial" w:eastAsia="Arial" w:hAnsi="Arial" w:cs="Arial"/>
+              </w:rPr>
+            </w:pPr>
+          </w:p>
+        </w:tc>
+        <w:tc>
+          <w:tcPr>
+            <w:tcW w:w="1170" w:type="dxa"/>
+            <w:vMerge/>
+            <w:shd w:val="clear" w:color="auto" w:fill="auto"/>
+            <w:vAlign w:val="bottom"/>
+          </w:tcPr>
+          <w:p>
+            <w:pPr>
+              <w:widowControl/>
+              <w:rPr>
+                <w:rFonts w:ascii="Arial" w:eastAsia="Arial" w:hAnsi="Arial" w:cs="Arial"/>
+              </w:rPr>
+            </w:pPr>
+          </w:p>
+        </w:tc>
+        <w:tc>
+          <w:tcPr>
+            <w:tcW w:w="1080" w:type="dxa"/>
+            <w:shd w:val="clear" w:color="auto" w:fill="auto"/>
+            <w:vAlign w:val="bottom"/>
+          </w:tcPr>
+          <w:p>
+            <w:pPr>
+              <w:widowControl/>
+              <w:rPr>
+                <w:rFonts w:ascii="Arial" w:eastAsia="Arial" w:hAnsi="Arial" w:cs="Arial"/>
+              </w:rPr>
+            </w:pPr>
+            <w:r>
+              <w:rPr>
+                <w:rFonts w:ascii="Arial" w:eastAsia="Arial" w:hAnsi="Arial" w:cs="Arial"/>
+              </w:rPr>
+              <w:t>Brodie</w:t>
+            </w:r>
+          </w:p>
+        </w:tc>
+        <w:tc>
+          <w:tcPr>
+            <w:tcW w:w="1080" w:type="dxa"/>
+          </w:tcPr>
+          <w:p>
+            <w:pPr>
+              <w:widowControl/>
+              <w:rPr>
+                <w:rFonts w:ascii="Arial" w:eastAsia="Arial" w:hAnsi="Arial" w:cs="Arial"/>
+              </w:rPr>
+            </w:pPr>
+          </w:p>
+        </w:tc>
+        <w:tc>
+          <w:tcPr>
+            <w:tcW w:w="900" w:type="dxa"/>
+            <w:shd w:val="clear" w:color="auto" w:fill="auto"/>
+            <w:vAlign w:val="bottom"/>
+          </w:tcPr>
+          <w:p>
+            <w:pPr>
+              <w:widowControl/>
+              <w:rPr>
+                <w:rFonts w:ascii="Arial" w:eastAsia="Arial" w:hAnsi="Arial" w:cs="Arial"/>
+              </w:rPr>
+            </w:pPr>
+          </w:p>
+        </w:tc>
+        <w:tc>
+          <w:tcPr>
+            <w:tcW w:w="1136" w:type="dxa"/>
+            <w:shd w:val="clear" w:color="auto" w:fill="auto"/>
+            <w:vAlign w:val="bottom"/>
+          </w:tcPr>
+          <w:p>
+            <w:pPr>
+              <w:widowControl/>
+              <w:rPr>
+                <w:rFonts w:ascii="Arial" w:eastAsia="Arial" w:hAnsi="Arial" w:cs="Arial"/>
+              </w:rPr>
+            </w:pPr>
+          </w:p>
+        </w:tc>
+      </w:tr>
+      <w:tr>
+        <w:trPr>
+          <w:trHeight w:val="230"/>
+        </w:trPr>
+        <w:tc>
+          <w:tcPr>
+            <w:tcW w:w="710" w:type="dxa"/>
+            <w:vMerge w:val="restart"/>
+          </w:tcPr>
+          <w:p>
+            <w:pPr>
+              <w:widowControl/>
+              <w:rPr>
+                <w:rFonts w:ascii="Arial" w:eastAsia="Arial" w:hAnsi="Arial" w:cs="Arial"/>
+              </w:rPr>
+            </w:pPr>
+            <w:r>
+              <w:rPr>
+                <w:rFonts w:ascii="Arial" w:eastAsia="Arial" w:hAnsi="Arial" w:cs="Arial"/>
+              </w:rPr>
+              <w:t>5.2</w:t>
+            </w:r>
+          </w:p>
+        </w:tc>
+        <w:tc>
+          <w:tcPr>
+            <w:tcW w:w="2376" w:type="dxa"/>
+            <w:vMerge w:val="restart"/>
+            <w:shd w:val="clear" w:color="auto" w:fill="auto"/>
+            <w:vAlign w:val="bottom"/>
+          </w:tcPr>
+          <w:p>
+            <w:pPr>
+              <w:widowControl/>
+              <w:rPr>
+                <w:rFonts w:ascii="Arial" w:eastAsia="Arial" w:hAnsi="Arial" w:cs="Arial"/>
+              </w:rPr>
+            </w:pPr>
+            <w:r>
+              <w:rPr>
+                <w:rFonts w:ascii="Arial" w:eastAsia="Arial" w:hAnsi="Arial" w:cs="Arial"/>
+              </w:rPr>
+              <w:t>Take competency quiz</w:t>
+            </w:r>
+          </w:p>
+        </w:tc>
+        <w:tc>
+          <w:tcPr>
+            <w:tcW w:w="2509" w:type="dxa"/>
+            <w:vMerge w:val="restart"/>
+          </w:tcPr>
+          <w:p>
+            <w:pPr>
+              <w:widowControl/>
+              <w:rPr>
+                <w:rFonts w:ascii="Arial" w:eastAsia="Arial" w:hAnsi="Arial" w:cs="Arial"/>
+              </w:rPr>
+            </w:pPr>
+            <w:r>
+              <w:rPr>
+                <w:rFonts w:ascii="Arial" w:eastAsia="Arial" w:hAnsi="Arial" w:cs="Arial"/>
+              </w:rPr>
+              <w:t>team members show competency in known technologies</w:t>
+            </w:r>
+          </w:p>
+        </w:tc>
+        <w:tc>
+          <w:tcPr>
+            <w:tcW w:w="1170" w:type="dxa"/>
+            <w:vMerge w:val="restart"/>
+            <w:shd w:val="clear" w:color="auto" w:fill="auto"/>
+            <w:vAlign w:val="bottom"/>
+          </w:tcPr>
+          <w:p>
+            <w:pPr>
+              <w:widowControl/>
+              <w:rPr>
+                <w:rFonts w:ascii="Arial" w:eastAsia="Arial" w:hAnsi="Arial" w:cs="Arial"/>
+              </w:rPr>
+            </w:pPr>
+          </w:p>
+        </w:tc>
+        <w:tc>
+          <w:tcPr>
+            <w:tcW w:w="1080" w:type="dxa"/>
+            <w:shd w:val="clear" w:color="auto" w:fill="auto"/>
+            <w:vAlign w:val="bottom"/>
+          </w:tcPr>
+          <w:p>
+            <w:pPr>
+              <w:widowControl/>
+              <w:rPr>
+                <w:rFonts w:ascii="Arial" w:eastAsia="Arial" w:hAnsi="Arial" w:cs="Arial"/>
+              </w:rPr>
+            </w:pPr>
+            <w:r>
+              <w:rPr>
+                <w:rFonts w:ascii="Arial" w:eastAsia="Arial" w:hAnsi="Arial" w:cs="Arial"/>
+              </w:rPr>
+              <w:t>Matt</w:t>
+            </w:r>
+          </w:p>
+        </w:tc>
+        <w:tc>
+          <w:tcPr>
+            <w:tcW w:w="1080" w:type="dxa"/>
+          </w:tcPr>
+          <w:p>
+            <w:pPr>
+              <w:widowControl/>
+              <w:rPr>
+                <w:rFonts w:ascii="Arial" w:eastAsia="Arial" w:hAnsi="Arial" w:cs="Arial"/>
+              </w:rPr>
+            </w:pPr>
+          </w:p>
+        </w:tc>
+        <w:tc>
+          <w:tcPr>
+            <w:tcW w:w="900" w:type="dxa"/>
+            <w:shd w:val="clear" w:color="auto" w:fill="auto"/>
+            <w:vAlign w:val="bottom"/>
+          </w:tcPr>
+          <w:p>
+            <w:pPr>
+              <w:widowControl/>
+              <w:rPr>
+                <w:rFonts w:ascii="Arial" w:eastAsia="Arial" w:hAnsi="Arial" w:cs="Arial"/>
+              </w:rPr>
+            </w:pPr>
+          </w:p>
+        </w:tc>
+        <w:tc>
+          <w:tcPr>
+            <w:tcW w:w="1136" w:type="dxa"/>
+            <w:shd w:val="clear" w:color="auto" w:fill="auto"/>
+            <w:vAlign w:val="bottom"/>
+          </w:tcPr>
+          <w:p>
+            <w:pPr>
+              <w:widowControl/>
+              <w:rPr>
+                <w:rFonts w:ascii="Arial" w:eastAsia="Arial" w:hAnsi="Arial" w:cs="Arial"/>
+              </w:rPr>
+            </w:pPr>
+          </w:p>
+        </w:tc>
+      </w:tr>
+      <w:tr>
+        <w:trPr>
+          <w:trHeight w:val="230"/>
+        </w:trPr>
+        <w:tc>
+          <w:tcPr>
+            <w:tcW w:w="710" w:type="dxa"/>
+            <w:vMerge/>
+          </w:tcPr>
+          <w:p>
+            <w:pPr>
+              <w:widowControl/>
+              <w:rPr>
+                <w:rFonts w:ascii="Arial" w:eastAsia="Arial" w:hAnsi="Arial" w:cs="Arial"/>
+              </w:rPr>
+            </w:pPr>
+          </w:p>
+        </w:tc>
+        <w:tc>
+          <w:tcPr>
+            <w:tcW w:w="2376" w:type="dxa"/>
+            <w:vMerge/>
+            <w:shd w:val="clear" w:color="auto" w:fill="auto"/>
+            <w:vAlign w:val="bottom"/>
+          </w:tcPr>
+          <w:p>
+            <w:pPr>
+              <w:widowControl/>
+              <w:rPr>
+                <w:rFonts w:ascii="Arial" w:eastAsia="Arial" w:hAnsi="Arial" w:cs="Arial"/>
+              </w:rPr>
+            </w:pPr>
+          </w:p>
+        </w:tc>
+        <w:tc>
+          <w:tcPr>
+            <w:tcW w:w="2509" w:type="dxa"/>
+            <w:vMerge/>
+          </w:tcPr>
+          <w:p>
+            <w:pPr>
+              <w:widowControl/>
+              <w:rPr>
+                <w:rFonts w:ascii="Arial" w:eastAsia="Arial" w:hAnsi="Arial" w:cs="Arial"/>
+              </w:rPr>
+            </w:pPr>
+          </w:p>
+        </w:tc>
+        <w:tc>
+          <w:tcPr>
+            <w:tcW w:w="1170" w:type="dxa"/>
+            <w:vMerge/>
+            <w:shd w:val="clear" w:color="auto" w:fill="auto"/>
+            <w:vAlign w:val="bottom"/>
+          </w:tcPr>
+          <w:p>
+            <w:pPr>
+              <w:widowControl/>
+              <w:rPr>
+                <w:rFonts w:ascii="Arial" w:eastAsia="Arial" w:hAnsi="Arial" w:cs="Arial"/>
+              </w:rPr>
+            </w:pPr>
+          </w:p>
+        </w:tc>
+        <w:tc>
+          <w:tcPr>
+            <w:tcW w:w="1080" w:type="dxa"/>
+            <w:shd w:val="clear" w:color="auto" w:fill="auto"/>
+            <w:vAlign w:val="bottom"/>
+          </w:tcPr>
+          <w:p>
+            <w:pPr>
+              <w:widowControl/>
+              <w:rPr>
+                <w:rFonts w:ascii="Arial" w:eastAsia="Arial" w:hAnsi="Arial" w:cs="Arial"/>
+              </w:rPr>
+            </w:pPr>
+            <w:r>
+              <w:rPr>
+                <w:rFonts w:ascii="Arial" w:eastAsia="Arial" w:hAnsi="Arial" w:cs="Arial"/>
+              </w:rPr>
+              <w:t>Aaron</w:t>
+            </w:r>
+          </w:p>
+        </w:tc>
+        <w:tc>
+          <w:tcPr>
+            <w:tcW w:w="1080" w:type="dxa"/>
+          </w:tcPr>
+          <w:p>
+            <w:pPr>
+              <w:widowControl/>
+              <w:rPr>
+                <w:rFonts w:ascii="Arial" w:eastAsia="Arial" w:hAnsi="Arial" w:cs="Arial"/>
+              </w:rPr>
+            </w:pPr>
+          </w:p>
+        </w:tc>
+        <w:tc>
+          <w:tcPr>
+            <w:tcW w:w="900" w:type="dxa"/>
+            <w:shd w:val="clear" w:color="auto" w:fill="auto"/>
+            <w:vAlign w:val="bottom"/>
+          </w:tcPr>
+          <w:p>
+            <w:pPr>
+              <w:widowControl/>
+              <w:rPr>
+                <w:rFonts w:ascii="Arial" w:eastAsia="Arial" w:hAnsi="Arial" w:cs="Arial"/>
+              </w:rPr>
+            </w:pPr>
+          </w:p>
+        </w:tc>
+        <w:tc>
+          <w:tcPr>
+            <w:tcW w:w="1136" w:type="dxa"/>
+            <w:shd w:val="clear" w:color="auto" w:fill="auto"/>
+            <w:vAlign w:val="bottom"/>
+          </w:tcPr>
+          <w:p>
+            <w:pPr>
+              <w:widowControl/>
+              <w:rPr>
+                <w:rFonts w:ascii="Arial" w:eastAsia="Arial" w:hAnsi="Arial" w:cs="Arial"/>
+              </w:rPr>
+            </w:pPr>
+          </w:p>
+        </w:tc>
+      </w:tr>
+      <w:tr>
+        <w:trPr>
+          <w:trHeight w:val="230"/>
+        </w:trPr>
+        <w:tc>
+          <w:tcPr>
+            <w:tcW w:w="710" w:type="dxa"/>
+            <w:vMerge/>
+          </w:tcPr>
+          <w:p>
+            <w:pPr>
+              <w:widowControl/>
+              <w:rPr>
+                <w:rFonts w:ascii="Arial" w:eastAsia="Arial" w:hAnsi="Arial" w:cs="Arial"/>
+              </w:rPr>
+            </w:pPr>
+          </w:p>
+        </w:tc>
+        <w:tc>
+          <w:tcPr>
+            <w:tcW w:w="2376" w:type="dxa"/>
+            <w:vMerge/>
+            <w:shd w:val="clear" w:color="auto" w:fill="auto"/>
+            <w:vAlign w:val="bottom"/>
+          </w:tcPr>
+          <w:p>
+            <w:pPr>
+              <w:widowControl/>
+              <w:rPr>
+                <w:rFonts w:ascii="Arial" w:eastAsia="Arial" w:hAnsi="Arial" w:cs="Arial"/>
+              </w:rPr>
+            </w:pPr>
+          </w:p>
+        </w:tc>
+        <w:tc>
+          <w:tcPr>
+            <w:tcW w:w="2509" w:type="dxa"/>
+            <w:vMerge/>
+          </w:tcPr>
+          <w:p>
+            <w:pPr>
+              <w:widowControl/>
+              <w:rPr>
+                <w:rFonts w:ascii="Arial" w:eastAsia="Arial" w:hAnsi="Arial" w:cs="Arial"/>
+              </w:rPr>
+            </w:pPr>
+          </w:p>
+        </w:tc>
+        <w:tc>
+          <w:tcPr>
+            <w:tcW w:w="1170" w:type="dxa"/>
+            <w:vMerge/>
+            <w:shd w:val="clear" w:color="auto" w:fill="auto"/>
+            <w:vAlign w:val="bottom"/>
+          </w:tcPr>
+          <w:p>
+            <w:pPr>
+              <w:widowControl/>
+              <w:rPr>
+                <w:rFonts w:ascii="Arial" w:eastAsia="Arial" w:hAnsi="Arial" w:cs="Arial"/>
+              </w:rPr>
+            </w:pPr>
+          </w:p>
+        </w:tc>
+        <w:tc>
+          <w:tcPr>
+            <w:tcW w:w="1080" w:type="dxa"/>
+            <w:shd w:val="clear" w:color="auto" w:fill="auto"/>
+            <w:vAlign w:val="bottom"/>
+          </w:tcPr>
+          <w:p>
+            <w:pPr>
+              <w:widowControl/>
+              <w:rPr>
+                <w:rFonts w:ascii="Arial" w:eastAsia="Arial" w:hAnsi="Arial" w:cs="Arial"/>
+              </w:rPr>
+            </w:pPr>
+            <w:r>
+              <w:rPr>
+                <w:rFonts w:ascii="Arial" w:eastAsia="Arial" w:hAnsi="Arial" w:cs="Arial"/>
+              </w:rPr>
+              <w:t>Brodie</w:t>
+            </w:r>
+          </w:p>
+        </w:tc>
+        <w:tc>
+          <w:tcPr>
+            <w:tcW w:w="1080" w:type="dxa"/>
+          </w:tcPr>
+          <w:p>
+            <w:pPr>
+              <w:widowControl/>
+              <w:rPr>
+                <w:rFonts w:ascii="Arial" w:eastAsia="Arial" w:hAnsi="Arial" w:cs="Arial"/>
+              </w:rPr>
+            </w:pPr>
           </w:p>
         </w:tc>
         <w:tc>
@@ -2779,7 +3897,7 @@
               <w:rPr>
                 <w:rFonts w:ascii="Arial" w:eastAsia="Arial" w:hAnsi="Arial" w:cs="Arial"/>
               </w:rPr>
-              <w:t>4.1.1</w:t>
+              <w:t>5.3</w:t>
             </w:r>
           </w:p>
         </w:tc>
@@ -2800,7 +3918,7 @@
               <w:rPr>
                 <w:rFonts w:ascii="Arial" w:eastAsia="Arial" w:hAnsi="Arial" w:cs="Arial"/>
               </w:rPr>
-              <w:t>Draft Risk List</w:t>
+              <w:t>Review team submissions of quiz</w:t>
             </w:r>
           </w:p>
         </w:tc>
@@ -2849,7 +3967,7 @@
               <w:rPr>
                 <w:rFonts w:ascii="Arial" w:eastAsia="Arial" w:hAnsi="Arial" w:cs="Arial"/>
               </w:rPr>
-              <w:t>Brodie</w:t>
+              <w:t>Jack</w:t>
             </w:r>
           </w:p>
         </w:tc>
@@ -2868,7 +3986,7 @@
               <w:rPr>
                 <w:rFonts w:ascii="Arial" w:eastAsia="Arial" w:hAnsi="Arial" w:cs="Arial"/>
               </w:rPr>
-              <w:t>2.5</w:t>
+              <w:t>.5</w:t>
             </w:r>
           </w:p>
         </w:tc>
@@ -2922,6 +4040,150 @@
               <w:rPr>
                 <w:rFonts w:ascii="Arial" w:eastAsia="Arial" w:hAnsi="Arial" w:cs="Arial"/>
               </w:rPr>
+              <w:t>4.1.1</w:t>
+            </w:r>
+          </w:p>
+        </w:tc>
+        <w:tc>
+          <w:tcPr>
+            <w:tcW w:w="2376" w:type="dxa"/>
+            <w:shd w:val="clear" w:color="auto" w:fill="auto"/>
+            <w:vAlign w:val="bottom"/>
+          </w:tcPr>
+          <w:p>
+            <w:pPr>
+              <w:widowControl/>
+              <w:rPr>
+                <w:rFonts w:ascii="Arial" w:eastAsia="Arial" w:hAnsi="Arial" w:cs="Arial"/>
+              </w:rPr>
+            </w:pPr>
+            <w:r>
+              <w:rPr>
+                <w:rFonts w:ascii="Arial" w:eastAsia="Arial" w:hAnsi="Arial" w:cs="Arial"/>
+              </w:rPr>
+              <w:t>Draft Risk List</w:t>
+            </w:r>
+          </w:p>
+        </w:tc>
+        <w:tc>
+          <w:tcPr>
+            <w:tcW w:w="2509" w:type="dxa"/>
+          </w:tcPr>
+          <w:p>
+            <w:pPr>
+              <w:widowControl/>
+              <w:rPr>
+                <w:rFonts w:ascii="Arial" w:eastAsia="Arial" w:hAnsi="Arial" w:cs="Arial"/>
+              </w:rPr>
+            </w:pPr>
+          </w:p>
+        </w:tc>
+        <w:tc>
+          <w:tcPr>
+            <w:tcW w:w="1170" w:type="dxa"/>
+            <w:shd w:val="clear" w:color="auto" w:fill="auto"/>
+            <w:vAlign w:val="bottom"/>
+          </w:tcPr>
+          <w:p>
+            <w:pPr>
+              <w:widowControl/>
+              <w:rPr>
+                <w:rFonts w:ascii="Arial" w:eastAsia="Arial" w:hAnsi="Arial" w:cs="Arial"/>
+              </w:rPr>
+            </w:pPr>
+          </w:p>
+        </w:tc>
+        <w:tc>
+          <w:tcPr>
+            <w:tcW w:w="1080" w:type="dxa"/>
+            <w:shd w:val="clear" w:color="auto" w:fill="auto"/>
+            <w:vAlign w:val="bottom"/>
+          </w:tcPr>
+          <w:p>
+            <w:pPr>
+              <w:widowControl/>
+              <w:rPr>
+                <w:rFonts w:ascii="Arial" w:eastAsia="Arial" w:hAnsi="Arial" w:cs="Arial"/>
+              </w:rPr>
+            </w:pPr>
+            <w:r>
+              <w:rPr>
+                <w:rFonts w:ascii="Arial" w:eastAsia="Arial" w:hAnsi="Arial" w:cs="Arial"/>
+              </w:rPr>
+              <w:t>Brodie</w:t>
+            </w:r>
+          </w:p>
+        </w:tc>
+        <w:tc>
+          <w:tcPr>
+            <w:tcW w:w="1080" w:type="dxa"/>
+          </w:tcPr>
+          <w:p>
+            <w:pPr>
+              <w:widowControl/>
+              <w:rPr>
+                <w:rFonts w:ascii="Arial" w:eastAsia="Arial" w:hAnsi="Arial" w:cs="Arial"/>
+              </w:rPr>
+            </w:pPr>
+            <w:r>
+              <w:rPr>
+                <w:rFonts w:ascii="Arial" w:eastAsia="Arial" w:hAnsi="Arial" w:cs="Arial"/>
+              </w:rPr>
+              <w:t>2.5</w:t>
+            </w:r>
+          </w:p>
+        </w:tc>
+        <w:tc>
+          <w:tcPr>
+            <w:tcW w:w="900" w:type="dxa"/>
+            <w:shd w:val="clear" w:color="auto" w:fill="auto"/>
+            <w:vAlign w:val="bottom"/>
+          </w:tcPr>
+          <w:p>
+            <w:pPr>
+              <w:widowControl/>
+              <w:rPr>
+                <w:rFonts w:ascii="Arial" w:eastAsia="Arial" w:hAnsi="Arial" w:cs="Arial"/>
+              </w:rPr>
+            </w:pPr>
+          </w:p>
+        </w:tc>
+        <w:tc>
+          <w:tcPr>
+            <w:tcW w:w="1136" w:type="dxa"/>
+            <w:shd w:val="clear" w:color="auto" w:fill="auto"/>
+            <w:vAlign w:val="bottom"/>
+          </w:tcPr>
+          <w:p>
+            <w:pPr>
+              <w:widowControl/>
+              <w:rPr>
+                <w:rFonts w:ascii="Arial" w:eastAsia="Arial" w:hAnsi="Arial" w:cs="Arial"/>
+              </w:rPr>
+            </w:pPr>
+          </w:p>
+        </w:tc>
+      </w:tr>
+      <w:tr>
+        <w:trPr>
+          <w:trHeight w:val="80"/>
+        </w:trPr>
+        <w:tc>
+          <w:tcPr>
+            <w:tcW w:w="710" w:type="dxa"/>
+            <w:vMerge w:val="restart"/>
+          </w:tcPr>
+          <w:p>
+            <w:pPr>
+              <w:widowControl/>
+              <w:rPr>
+                <w:rFonts w:ascii="Arial" w:eastAsia="Arial" w:hAnsi="Arial" w:cs="Arial"/>
+              </w:rPr>
+            </w:pPr>
+            <w:r>
+              <w:rPr>
+                <w:rFonts w:ascii="Arial" w:eastAsia="Arial" w:hAnsi="Arial" w:cs="Arial"/>
+              </w:rPr>
               <w:t>4.1.2</w:t>
             </w:r>
           </w:p>
@@ -2929,6 +4191,7 @@
         <w:tc>
           <w:tcPr>
             <w:tcW w:w="2376" w:type="dxa"/>
+            <w:vMerge w:val="restart"/>
             <w:shd w:val="clear" w:color="auto" w:fill="auto"/>
             <w:vAlign w:val="bottom"/>
           </w:tcPr>
@@ -2950,6 +4213,7 @@
         <w:tc>
           <w:tcPr>
             <w:tcW w:w="2509" w:type="dxa"/>
+            <w:vMerge w:val="restart"/>
           </w:tcPr>
           <w:p>
             <w:pPr>
@@ -2963,6 +4227,7 @@
         <w:tc>
           <w:tcPr>
             <w:tcW w:w="1170" w:type="dxa"/>
+            <w:vMerge w:val="restart"/>
             <w:shd w:val="clear" w:color="auto" w:fill="auto"/>
             <w:vAlign w:val="bottom"/>
           </w:tcPr>
@@ -2988,26 +4253,6 @@
                 <w:rFonts w:ascii="Arial" w:eastAsia="Arial" w:hAnsi="Arial" w:cs="Arial"/>
               </w:rPr>
             </w:pPr>
-            <w:r>
-              <w:rPr>
-                <w:rFonts w:ascii="Arial" w:eastAsia="Arial" w:hAnsi="Arial" w:cs="Arial"/>
-              </w:rPr>
-              <w:t>Aaron,</w:t>
-            </w:r>
-            <w:r>
-              <w:rPr>
-                <w:rFonts w:ascii="Arial" w:eastAsia="Arial" w:hAnsi="Arial" w:cs="Arial"/>
-              </w:rPr>
-              <w:br/>
-              <w:t>Matt,</w:t>
-            </w:r>
-            <w:r>
-              <w:rPr>
-                <w:rFonts w:ascii="Arial" w:eastAsia="Arial" w:hAnsi="Arial" w:cs="Arial"/>
-              </w:rPr>
-              <w:br/>
-              <w:t>Jack</w:t>
-            </w:r>
           </w:p>
         </w:tc>
         <w:tc>
@@ -3021,12 +4266,252 @@
                 <w:rFonts w:ascii="Arial" w:eastAsia="Arial" w:hAnsi="Arial" w:cs="Arial"/>
               </w:rPr>
             </w:pPr>
-            <w:r>
-              <w:rPr>
-                <w:rFonts w:ascii="Arial" w:eastAsia="Arial" w:hAnsi="Arial" w:cs="Arial"/>
-              </w:rPr>
-              <w:t>0.5</w:t>
-            </w:r>
+          </w:p>
+        </w:tc>
+        <w:tc>
+          <w:tcPr>
+            <w:tcW w:w="900" w:type="dxa"/>
+            <w:shd w:val="clear" w:color="auto" w:fill="auto"/>
+            <w:vAlign w:val="bottom"/>
+          </w:tcPr>
+          <w:p>
+            <w:pPr>
+              <w:widowControl/>
+              <w:rPr>
+                <w:rFonts w:ascii="Arial" w:eastAsia="Arial" w:hAnsi="Arial" w:cs="Arial"/>
+              </w:rPr>
+            </w:pPr>
+          </w:p>
+        </w:tc>
+        <w:tc>
+          <w:tcPr>
+            <w:tcW w:w="1136" w:type="dxa"/>
+            <w:shd w:val="clear" w:color="auto" w:fill="auto"/>
+            <w:vAlign w:val="bottom"/>
+          </w:tcPr>
+          <w:p>
+            <w:pPr>
+              <w:widowControl/>
+              <w:rPr>
+                <w:rFonts w:ascii="Arial" w:eastAsia="Arial" w:hAnsi="Arial" w:cs="Arial"/>
+              </w:rPr>
+            </w:pPr>
+          </w:p>
+        </w:tc>
+      </w:tr>
+      <w:tr>
+        <w:trPr>
+          <w:trHeight w:val="80"/>
+        </w:trPr>
+        <w:tc>
+          <w:tcPr>
+            <w:tcW w:w="710" w:type="dxa"/>
+            <w:vMerge/>
+          </w:tcPr>
+          <w:p>
+            <w:pPr>
+              <w:widowControl/>
+              <w:rPr>
+                <w:rFonts w:ascii="Arial" w:eastAsia="Arial" w:hAnsi="Arial" w:cs="Arial"/>
+              </w:rPr>
+            </w:pPr>
+          </w:p>
+        </w:tc>
+        <w:tc>
+          <w:tcPr>
+            <w:tcW w:w="2376" w:type="dxa"/>
+            <w:vMerge/>
+            <w:shd w:val="clear" w:color="auto" w:fill="auto"/>
+            <w:vAlign w:val="bottom"/>
+          </w:tcPr>
+          <w:p>
+            <w:pPr>
+              <w:widowControl/>
+              <w:rPr>
+                <w:rFonts w:ascii="Arial" w:eastAsia="Arial" w:hAnsi="Arial" w:cs="Arial"/>
+              </w:rPr>
+            </w:pPr>
+          </w:p>
+        </w:tc>
+        <w:tc>
+          <w:tcPr>
+            <w:tcW w:w="2509" w:type="dxa"/>
+            <w:vMerge/>
+          </w:tcPr>
+          <w:p>
+            <w:pPr>
+              <w:widowControl/>
+              <w:rPr>
+                <w:rFonts w:ascii="Arial" w:eastAsia="Arial" w:hAnsi="Arial" w:cs="Arial"/>
+              </w:rPr>
+            </w:pPr>
+          </w:p>
+        </w:tc>
+        <w:tc>
+          <w:tcPr>
+            <w:tcW w:w="1170" w:type="dxa"/>
+            <w:vMerge/>
+            <w:shd w:val="clear" w:color="auto" w:fill="auto"/>
+            <w:vAlign w:val="bottom"/>
+          </w:tcPr>
+          <w:p>
+            <w:pPr>
+              <w:widowControl/>
+              <w:rPr>
+                <w:rFonts w:ascii="Arial" w:eastAsia="Arial" w:hAnsi="Arial" w:cs="Arial"/>
+              </w:rPr>
+            </w:pPr>
+          </w:p>
+        </w:tc>
+        <w:tc>
+          <w:tcPr>
+            <w:tcW w:w="1080" w:type="dxa"/>
+            <w:shd w:val="clear" w:color="auto" w:fill="auto"/>
+            <w:vAlign w:val="bottom"/>
+          </w:tcPr>
+          <w:p>
+            <w:pPr>
+              <w:widowControl/>
+              <w:rPr>
+                <w:rFonts w:ascii="Arial" w:eastAsia="Arial" w:hAnsi="Arial" w:cs="Arial"/>
+              </w:rPr>
+            </w:pPr>
+          </w:p>
+        </w:tc>
+        <w:tc>
+          <w:tcPr>
+            <w:tcW w:w="1080" w:type="dxa"/>
+          </w:tcPr>
+          <w:p>
+            <w:pPr>
+              <w:widowControl/>
+              <w:rPr>
+                <w:rFonts w:ascii="Arial" w:eastAsia="Arial" w:hAnsi="Arial" w:cs="Arial"/>
+              </w:rPr>
+            </w:pPr>
+          </w:p>
+        </w:tc>
+        <w:tc>
+          <w:tcPr>
+            <w:tcW w:w="900" w:type="dxa"/>
+            <w:shd w:val="clear" w:color="auto" w:fill="auto"/>
+            <w:vAlign w:val="bottom"/>
+          </w:tcPr>
+          <w:p>
+            <w:pPr>
+              <w:widowControl/>
+              <w:rPr>
+                <w:rFonts w:ascii="Arial" w:eastAsia="Arial" w:hAnsi="Arial" w:cs="Arial"/>
+              </w:rPr>
+            </w:pPr>
+          </w:p>
+        </w:tc>
+        <w:tc>
+          <w:tcPr>
+            <w:tcW w:w="1136" w:type="dxa"/>
+            <w:shd w:val="clear" w:color="auto" w:fill="auto"/>
+            <w:vAlign w:val="bottom"/>
+          </w:tcPr>
+          <w:p>
+            <w:pPr>
+              <w:widowControl/>
+              <w:rPr>
+                <w:rFonts w:ascii="Arial" w:eastAsia="Arial" w:hAnsi="Arial" w:cs="Arial"/>
+              </w:rPr>
+            </w:pPr>
+          </w:p>
+        </w:tc>
+      </w:tr>
+      <w:tr>
+        <w:trPr>
+          <w:trHeight w:val="80"/>
+        </w:trPr>
+        <w:tc>
+          <w:tcPr>
+            <w:tcW w:w="710" w:type="dxa"/>
+            <w:vMerge/>
+          </w:tcPr>
+          <w:p>
+            <w:pPr>
+              <w:widowControl/>
+              <w:rPr>
+                <w:rFonts w:ascii="Arial" w:eastAsia="Arial" w:hAnsi="Arial" w:cs="Arial"/>
+              </w:rPr>
+            </w:pPr>
+          </w:p>
+        </w:tc>
+        <w:tc>
+          <w:tcPr>
+            <w:tcW w:w="2376" w:type="dxa"/>
+            <w:vMerge/>
+            <w:shd w:val="clear" w:color="auto" w:fill="auto"/>
+            <w:vAlign w:val="bottom"/>
+          </w:tcPr>
+          <w:p>
+            <w:pPr>
+              <w:widowControl/>
+              <w:rPr>
+                <w:rFonts w:ascii="Arial" w:eastAsia="Arial" w:hAnsi="Arial" w:cs="Arial"/>
+              </w:rPr>
+            </w:pPr>
+          </w:p>
+        </w:tc>
+        <w:tc>
+          <w:tcPr>
+            <w:tcW w:w="2509" w:type="dxa"/>
+            <w:vMerge/>
+          </w:tcPr>
+          <w:p>
+            <w:pPr>
+              <w:widowControl/>
+              <w:rPr>
+                <w:rFonts w:ascii="Arial" w:eastAsia="Arial" w:hAnsi="Arial" w:cs="Arial"/>
+              </w:rPr>
+            </w:pPr>
+          </w:p>
+        </w:tc>
+        <w:tc>
+          <w:tcPr>
+            <w:tcW w:w="1170" w:type="dxa"/>
+            <w:vMerge/>
+            <w:shd w:val="clear" w:color="auto" w:fill="auto"/>
+            <w:vAlign w:val="bottom"/>
+          </w:tcPr>
+          <w:p>
+            <w:pPr>
+              <w:widowControl/>
+              <w:rPr>
+                <w:rFonts w:ascii="Arial" w:eastAsia="Arial" w:hAnsi="Arial" w:cs="Arial"/>
+              </w:rPr>
+            </w:pPr>
+          </w:p>
+        </w:tc>
+        <w:tc>
+          <w:tcPr>
+            <w:tcW w:w="1080" w:type="dxa"/>
+            <w:shd w:val="clear" w:color="auto" w:fill="auto"/>
+            <w:vAlign w:val="bottom"/>
+          </w:tcPr>
+          <w:p>
+            <w:pPr>
+              <w:widowControl/>
+              <w:rPr>
+                <w:rFonts w:ascii="Arial" w:eastAsia="Arial" w:hAnsi="Arial" w:cs="Arial"/>
+              </w:rPr>
+            </w:pPr>
+          </w:p>
+        </w:tc>
+        <w:tc>
+          <w:tcPr>
+            <w:tcW w:w="1080" w:type="dxa"/>
+          </w:tcPr>
+          <w:p>
+            <w:pPr>
+              <w:widowControl/>
+              <w:rPr>
+                <w:rFonts w:ascii="Arial" w:eastAsia="Arial" w:hAnsi="Arial" w:cs="Arial"/>
+              </w:rPr>
+            </w:pPr>
           </w:p>
         </w:tc>
         <w:tc>
@@ -3507,8 +4992,8 @@
         </w:pBdr>
         <w:spacing w:line="276" w:lineRule="auto"/>
         <w:sectPr>
-          <w:headerReference w:type="default" r:id="rId8"/>
-          <w:footerReference w:type="default" r:id="rId9"/>
+          <w:headerReference w:type="default" r:id="rId10"/>
+          <w:footerReference w:type="default" r:id="rId11"/>
           <w:pgSz w:w="12240" w:h="15840"/>
           <w:pgMar w:top="1440" w:right="1440" w:bottom="1440" w:left="1440" w:header="720" w:footer="720" w:gutter="0"/>
           <w:pgNumType w:start="1"/>
@@ -3998,13 +5483,7 @@
         <w:rPr>
           <w:color w:val="000000"/>
         </w:rPr>
-        <w:t>[Summarize whether all Work Items planned to be addressed in the iteration were addressed, and which Work Items were post</w:t>
-      </w:r>
-      <w:r>
-        <w:rPr>
-          <w:color w:val="000000"/>
-        </w:rPr>
-        <w:t>poned or added.]</w:t>
+        <w:t>[Summarize whether all Work Items planned to be addressed in the iteration were addressed, and which Work Items were postponed or added.]</w:t>
       </w:r>
     </w:p>
     <w:p>
@@ -4034,13 +5513,7 @@
         <w:rPr>
           <w:color w:val="000000"/>
         </w:rPr>
-        <w:t>[Document whether you met the evaluation criteria as specified in the Iteration Plan. This could include information such as “Demo for Department X was well-received, with some concerns r</w:t>
-      </w:r>
-      <w:r>
-        <w:rPr>
-          <w:color w:val="000000"/>
-        </w:rPr>
-        <w:t>aised around usability,” or “495 test cases were automated with a 98% pass rate. 9 test cases were deferred because the corresponding Work Items were postponed.”</w:t>
+        <w:t>[Document whether you met the evaluation criteria as specified in the Iteration Plan. This could include information such as “Demo for Department X was well-received, with some concerns raised around usability,” or “495 test cases were automated with a 98% pass rate. 9 test cases were deferred because the corresponding Work Items were postponed.”</w:t>
       </w:r>
     </w:p>
     <w:p>
@@ -4062,14 +5535,16 @@
         <w:rPr>
           <w:color w:val="000000"/>
         </w:rPr>
-        <w:t>The most important guideline here is that although satisfactorily completed items may summaril</w:t>
+        <w:t xml:space="preserve">The most important guideline here is that although satisfactorily completed items may summarily mentioned, incomplete items require a more comprehensive </w:t>
       </w:r>
+      <w:proofErr w:type="gramStart"/>
       <w:r>
         <w:rPr>
           <w:color w:val="000000"/>
         </w:rPr>
-        <w:t>y mentioned, incomplete items require a more comprehensive explanation ]</w:t>
+        <w:t>explanation ]</w:t>
       </w:r>
+      <w:proofErr w:type="gramEnd"/>
     </w:p>
     <w:p>
       <w:pPr>
@@ -4116,7 +5591,7 @@
 </file>
 
 <file path=word/endnotes.xml><?xml version="1.0" encoding="utf-8"?>
-<w:endnotes xmlns:wpc="http://schemas.microsoft.com/office/word/2010/wordprocessingCanvas" xmlns:mc="http://schemas.openxmlformats.org/markup-compatibility/2006" xmlns:o="urn:schemas-microsoft-com:office:office" xmlns:r="http://schemas.openxmlformats.org/officeDocument/2006/relationships" xmlns:m="http://schemas.openxmlformats.org/officeDocument/2006/math" xmlns:v="urn:schemas-microsoft-com:vml" xmlns:wp14="http://schemas.microsoft.com/office/word/2010/wordprocessingDrawing" xmlns:wp="http://schemas.openxmlformats.org/drawingml/2006/wordprocessingDrawing" xmlns:w10="urn:schemas-microsoft-com:office:word" xmlns:w="http://schemas.openxmlformats.org/wordprocessingml/2006/main" xmlns:w14="http://schemas.microsoft.com/office/word/2010/wordml" xmlns:wpg="http://schemas.microsoft.com/office/word/2010/wordprocessingGroup" xmlns:wpi="http://schemas.microsoft.com/office/word/2010/wordprocessingInk" xmlns:wne="http://schemas.microsoft.com/office/word/2006/wordml" xmlns:wps="http://schemas.microsoft.com/office/word/2010/wordprocessingShape" mc:Ignorable="w14 wp14">
+<w:endnotes xmlns:wpc="http://schemas.microsoft.com/office/word/2010/wordprocessingCanvas" xmlns:cx="http://schemas.microsoft.com/office/drawing/2014/chartex" xmlns:cx1="http://schemas.microsoft.com/office/drawing/2015/9/8/chartex" xmlns:cx2="http://schemas.microsoft.com/office/drawing/2015/10/21/chartex" xmlns:cx3="http://schemas.microsoft.com/office/drawing/2016/5/9/chartex" xmlns:cx4="http://schemas.microsoft.com/office/drawing/2016/5/10/chartex" xmlns:cx5="http://schemas.microsoft.com/office/drawing/2016/5/11/chartex" xmlns:cx6="http://schemas.microsoft.com/office/drawing/2016/5/12/chartex" xmlns:cx7="http://schemas.microsoft.com/office/drawing/2016/5/13/chartex" xmlns:cx8="http://schemas.microsoft.com/office/drawing/2016/5/14/chartex" xmlns:mc="http://schemas.openxmlformats.org/markup-compatibility/2006" xmlns:aink="http://schemas.microsoft.com/office/drawing/2016/ink" xmlns:am3d="http://schemas.microsoft.com/office/drawing/2017/model3d" xmlns:o="urn:schemas-microsoft-com:office:office" xmlns:r="http://schemas.openxmlformats.org/officeDocument/2006/relationships" xmlns:m="http://schemas.openxmlformats.org/officeDocument/2006/math" xmlns:v="urn:schemas-microsoft-com:vml" xmlns:wp14="http://schemas.microsoft.com/office/word/2010/wordprocessingDrawing" xmlns:wp="http://schemas.openxmlformats.org/drawingml/2006/wordprocessingDrawing" xmlns:w10="urn:schemas-microsoft-com:office:word" xmlns:w="http://schemas.openxmlformats.org/wordprocessingml/2006/main" xmlns:w14="http://schemas.microsoft.com/office/word/2010/wordml" xmlns:w15="http://schemas.microsoft.com/office/word/2012/wordml" xmlns:w16cid="http://schemas.microsoft.com/office/word/2016/wordml/cid" xmlns:w16se="http://schemas.microsoft.com/office/word/2015/wordml/symex" xmlns:wpg="http://schemas.microsoft.com/office/word/2010/wordprocessingGroup" xmlns:wpi="http://schemas.microsoft.com/office/word/2010/wordprocessingInk" xmlns:wne="http://schemas.microsoft.com/office/word/2006/wordml" xmlns:wps="http://schemas.microsoft.com/office/word/2010/wordprocessingShape" mc:Ignorable="w14 w15 w16se w16cid wp14">
   <w:endnote w:type="separator" w:id="-1">
     <w:p>
       <w:r>
@@ -4135,7 +5610,7 @@
 </file>
 
 <file path=word/footer1.xml><?xml version="1.0" encoding="utf-8"?>
-<w:ftr xmlns:wpc="http://schemas.microsoft.com/office/word/2010/wordprocessingCanvas" xmlns:mc="http://schemas.openxmlformats.org/markup-compatibility/2006" xmlns:o="urn:schemas-microsoft-com:office:office" xmlns:r="http://schemas.openxmlformats.org/officeDocument/2006/relationships" xmlns:m="http://schemas.openxmlformats.org/officeDocument/2006/math" xmlns:v="urn:schemas-microsoft-com:vml" xmlns:wp14="http://schemas.microsoft.com/office/word/2010/wordprocessingDrawing" xmlns:wp="http://schemas.openxmlformats.org/drawingml/2006/wordprocessingDrawing" xmlns:w10="urn:schemas-microsoft-com:office:word" xmlns:w="http://schemas.openxmlformats.org/wordprocessingml/2006/main" xmlns:w14="http://schemas.microsoft.com/office/word/2010/wordml" xmlns:wpg="http://schemas.microsoft.com/office/word/2010/wordprocessingGroup" xmlns:wpi="http://schemas.microsoft.com/office/word/2010/wordprocessingInk" xmlns:wne="http://schemas.microsoft.com/office/word/2006/wordml" xmlns:wps="http://schemas.microsoft.com/office/word/2010/wordprocessingShape" mc:Ignorable="w14 wp14">
+<w:ftr xmlns:wpc="http://schemas.microsoft.com/office/word/2010/wordprocessingCanvas" xmlns:cx="http://schemas.microsoft.com/office/drawing/2014/chartex" xmlns:cx1="http://schemas.microsoft.com/office/drawing/2015/9/8/chartex" xmlns:cx2="http://schemas.microsoft.com/office/drawing/2015/10/21/chartex" xmlns:cx3="http://schemas.microsoft.com/office/drawing/2016/5/9/chartex" xmlns:cx4="http://schemas.microsoft.com/office/drawing/2016/5/10/chartex" xmlns:cx5="http://schemas.microsoft.com/office/drawing/2016/5/11/chartex" xmlns:cx6="http://schemas.microsoft.com/office/drawing/2016/5/12/chartex" xmlns:cx7="http://schemas.microsoft.com/office/drawing/2016/5/13/chartex" xmlns:cx8="http://schemas.microsoft.com/office/drawing/2016/5/14/chartex" xmlns:mc="http://schemas.openxmlformats.org/markup-compatibility/2006" xmlns:aink="http://schemas.microsoft.com/office/drawing/2016/ink" xmlns:am3d="http://schemas.microsoft.com/office/drawing/2017/model3d" xmlns:o="urn:schemas-microsoft-com:office:office" xmlns:r="http://schemas.openxmlformats.org/officeDocument/2006/relationships" xmlns:m="http://schemas.openxmlformats.org/officeDocument/2006/math" xmlns:v="urn:schemas-microsoft-com:vml" xmlns:wp14="http://schemas.microsoft.com/office/word/2010/wordprocessingDrawing" xmlns:wp="http://schemas.openxmlformats.org/drawingml/2006/wordprocessingDrawing" xmlns:w10="urn:schemas-microsoft-com:office:word" xmlns:w="http://schemas.openxmlformats.org/wordprocessingml/2006/main" xmlns:w14="http://schemas.microsoft.com/office/word/2010/wordml" xmlns:w15="http://schemas.microsoft.com/office/word/2012/wordml" xmlns:w16cid="http://schemas.microsoft.com/office/word/2016/wordml/cid" xmlns:w16se="http://schemas.microsoft.com/office/word/2015/wordml/symex" xmlns:wpg="http://schemas.microsoft.com/office/word/2010/wordprocessingGroup" xmlns:wpi="http://schemas.microsoft.com/office/word/2010/wordprocessingInk" xmlns:wne="http://schemas.microsoft.com/office/word/2006/wordml" xmlns:wps="http://schemas.microsoft.com/office/word/2010/wordprocessingShape" mc:Ignorable="w14 w15 w16se w16cid wp14">
   <w:p>
     <w:pPr>
       <w:pBdr>
@@ -4292,7 +5767,7 @@
 </file>
 
 <file path=word/footnotes.xml><?xml version="1.0" encoding="utf-8"?>
-<w:footnotes xmlns:wpc="http://schemas.microsoft.com/office/word/2010/wordprocessingCanvas" xmlns:mc="http://schemas.openxmlformats.org/markup-compatibility/2006" xmlns:o="urn:schemas-microsoft-com:office:office" xmlns:r="http://schemas.openxmlformats.org/officeDocument/2006/relationships" xmlns:m="http://schemas.openxmlformats.org/officeDocument/2006/math" xmlns:v="urn:schemas-microsoft-com:vml" xmlns:wp14="http://schemas.microsoft.com/office/word/2010/wordprocessingDrawing" xmlns:wp="http://schemas.openxmlformats.org/drawingml/2006/wordprocessingDrawing" xmlns:w10="urn:schemas-microsoft-com:office:word" xmlns:w="http://schemas.openxmlformats.org/wordprocessingml/2006/main" xmlns:w14="http://schemas.microsoft.com/office/word/2010/wordml" xmlns:wpg="http://schemas.microsoft.com/office/word/2010/wordprocessingGroup" xmlns:wpi="http://schemas.microsoft.com/office/word/2010/wordprocessingInk" xmlns:wne="http://schemas.microsoft.com/office/word/2006/wordml" xmlns:wps="http://schemas.microsoft.com/office/word/2010/wordprocessingShape" mc:Ignorable="w14 wp14">
+<w:footnotes xmlns:wpc="http://schemas.microsoft.com/office/word/2010/wordprocessingCanvas" xmlns:cx="http://schemas.microsoft.com/office/drawing/2014/chartex" xmlns:cx1="http://schemas.microsoft.com/office/drawing/2015/9/8/chartex" xmlns:cx2="http://schemas.microsoft.com/office/drawing/2015/10/21/chartex" xmlns:cx3="http://schemas.microsoft.com/office/drawing/2016/5/9/chartex" xmlns:cx4="http://schemas.microsoft.com/office/drawing/2016/5/10/chartex" xmlns:cx5="http://schemas.microsoft.com/office/drawing/2016/5/11/chartex" xmlns:cx6="http://schemas.microsoft.com/office/drawing/2016/5/12/chartex" xmlns:cx7="http://schemas.microsoft.com/office/drawing/2016/5/13/chartex" xmlns:cx8="http://schemas.microsoft.com/office/drawing/2016/5/14/chartex" xmlns:mc="http://schemas.openxmlformats.org/markup-compatibility/2006" xmlns:aink="http://schemas.microsoft.com/office/drawing/2016/ink" xmlns:am3d="http://schemas.microsoft.com/office/drawing/2017/model3d" xmlns:o="urn:schemas-microsoft-com:office:office" xmlns:r="http://schemas.openxmlformats.org/officeDocument/2006/relationships" xmlns:m="http://schemas.openxmlformats.org/officeDocument/2006/math" xmlns:v="urn:schemas-microsoft-com:vml" xmlns:wp14="http://schemas.microsoft.com/office/word/2010/wordprocessingDrawing" xmlns:wp="http://schemas.openxmlformats.org/drawingml/2006/wordprocessingDrawing" xmlns:w10="urn:schemas-microsoft-com:office:word" xmlns:w="http://schemas.openxmlformats.org/wordprocessingml/2006/main" xmlns:w14="http://schemas.microsoft.com/office/word/2010/wordml" xmlns:w15="http://schemas.microsoft.com/office/word/2012/wordml" xmlns:w16cid="http://schemas.microsoft.com/office/word/2016/wordml/cid" xmlns:w16se="http://schemas.microsoft.com/office/word/2015/wordml/symex" xmlns:wpg="http://schemas.microsoft.com/office/word/2010/wordprocessingGroup" xmlns:wpi="http://schemas.microsoft.com/office/word/2010/wordprocessingInk" xmlns:wne="http://schemas.microsoft.com/office/word/2006/wordml" xmlns:wps="http://schemas.microsoft.com/office/word/2010/wordprocessingShape" mc:Ignorable="w14 w15 w16se w16cid wp14">
   <w:footnote w:type="separator" w:id="-1">
     <w:p>
       <w:r>
@@ -4311,7 +5786,7 @@
 </file>
 
 <file path=word/header1.xml><?xml version="1.0" encoding="utf-8"?>
-<w:hdr xmlns:wpc="http://schemas.microsoft.com/office/word/2010/wordprocessingCanvas" xmlns:mc="http://schemas.openxmlformats.org/markup-compatibility/2006" xmlns:o="urn:schemas-microsoft-com:office:office" xmlns:r="http://schemas.openxmlformats.org/officeDocument/2006/relationships" xmlns:m="http://schemas.openxmlformats.org/officeDocument/2006/math" xmlns:v="urn:schemas-microsoft-com:vml" xmlns:wp14="http://schemas.microsoft.com/office/word/2010/wordprocessingDrawing" xmlns:wp="http://schemas.openxmlformats.org/drawingml/2006/wordprocessingDrawing" xmlns:w10="urn:schemas-microsoft-com:office:word" xmlns:w="http://schemas.openxmlformats.org/wordprocessingml/2006/main" xmlns:w14="http://schemas.microsoft.com/office/word/2010/wordml" xmlns:wpg="http://schemas.microsoft.com/office/word/2010/wordprocessingGroup" xmlns:wpi="http://schemas.microsoft.com/office/word/2010/wordprocessingInk" xmlns:wne="http://schemas.microsoft.com/office/word/2006/wordml" xmlns:wps="http://schemas.microsoft.com/office/word/2010/wordprocessingShape" mc:Ignorable="w14 wp14">
+<w:hdr xmlns:wpc="http://schemas.microsoft.com/office/word/2010/wordprocessingCanvas" xmlns:cx="http://schemas.microsoft.com/office/drawing/2014/chartex" xmlns:cx1="http://schemas.microsoft.com/office/drawing/2015/9/8/chartex" xmlns:cx2="http://schemas.microsoft.com/office/drawing/2015/10/21/chartex" xmlns:cx3="http://schemas.microsoft.com/office/drawing/2016/5/9/chartex" xmlns:cx4="http://schemas.microsoft.com/office/drawing/2016/5/10/chartex" xmlns:cx5="http://schemas.microsoft.com/office/drawing/2016/5/11/chartex" xmlns:cx6="http://schemas.microsoft.com/office/drawing/2016/5/12/chartex" xmlns:cx7="http://schemas.microsoft.com/office/drawing/2016/5/13/chartex" xmlns:cx8="http://schemas.microsoft.com/office/drawing/2016/5/14/chartex" xmlns:mc="http://schemas.openxmlformats.org/markup-compatibility/2006" xmlns:aink="http://schemas.microsoft.com/office/drawing/2016/ink" xmlns:am3d="http://schemas.microsoft.com/office/drawing/2017/model3d" xmlns:o="urn:schemas-microsoft-com:office:office" xmlns:r="http://schemas.openxmlformats.org/officeDocument/2006/relationships" xmlns:m="http://schemas.openxmlformats.org/officeDocument/2006/math" xmlns:v="urn:schemas-microsoft-com:vml" xmlns:wp14="http://schemas.microsoft.com/office/word/2010/wordprocessingDrawing" xmlns:wp="http://schemas.openxmlformats.org/drawingml/2006/wordprocessingDrawing" xmlns:w10="urn:schemas-microsoft-com:office:word" xmlns:w="http://schemas.openxmlformats.org/wordprocessingml/2006/main" xmlns:w14="http://schemas.microsoft.com/office/word/2010/wordml" xmlns:w15="http://schemas.microsoft.com/office/word/2012/wordml" xmlns:w16cid="http://schemas.microsoft.com/office/word/2016/wordml/cid" xmlns:w16se="http://schemas.microsoft.com/office/word/2015/wordml/symex" xmlns:wpg="http://schemas.microsoft.com/office/word/2010/wordprocessingGroup" xmlns:wpi="http://schemas.microsoft.com/office/word/2010/wordprocessingInk" xmlns:wne="http://schemas.microsoft.com/office/word/2006/wordml" xmlns:wps="http://schemas.microsoft.com/office/word/2010/wordprocessingShape" mc:Ignorable="w14 w15 w16se w16cid wp14">
   <w:p>
     <w:pPr>
       <w:pBdr>
@@ -4433,8 +5908,8 @@
 </file>
 
 <file path=word/numbering.xml><?xml version="1.0" encoding="utf-8"?>
-<w:numbering xmlns:wpc="http://schemas.microsoft.com/office/word/2010/wordprocessingCanvas" xmlns:mc="http://schemas.openxmlformats.org/markup-compatibility/2006" xmlns:o="urn:schemas-microsoft-com:office:office" xmlns:r="http://schemas.openxmlformats.org/officeDocument/2006/relationships" xmlns:m="http://schemas.openxmlformats.org/officeDocument/2006/math" xmlns:v="urn:schemas-microsoft-com:vml" xmlns:wp14="http://schemas.microsoft.com/office/word/2010/wordprocessingDrawing" xmlns:wp="http://schemas.openxmlformats.org/drawingml/2006/wordprocessingDrawing" xmlns:w10="urn:schemas-microsoft-com:office:word" xmlns:w="http://schemas.openxmlformats.org/wordprocessingml/2006/main" xmlns:w14="http://schemas.microsoft.com/office/word/2010/wordml" xmlns:wpg="http://schemas.microsoft.com/office/word/2010/wordprocessingGroup" xmlns:wpi="http://schemas.microsoft.com/office/word/2010/wordprocessingInk" xmlns:wne="http://schemas.microsoft.com/office/word/2006/wordml" xmlns:wps="http://schemas.microsoft.com/office/word/2010/wordprocessingShape" mc:Ignorable="w14 wp14">
-  <w:abstractNum w:abstractNumId="0">
+<w:numbering xmlns:wpc="http://schemas.microsoft.com/office/word/2010/wordprocessingCanvas" xmlns:cx="http://schemas.microsoft.com/office/drawing/2014/chartex" xmlns:cx1="http://schemas.microsoft.com/office/drawing/2015/9/8/chartex" xmlns:cx2="http://schemas.microsoft.com/office/drawing/2015/10/21/chartex" xmlns:cx3="http://schemas.microsoft.com/office/drawing/2016/5/9/chartex" xmlns:cx4="http://schemas.microsoft.com/office/drawing/2016/5/10/chartex" xmlns:cx5="http://schemas.microsoft.com/office/drawing/2016/5/11/chartex" xmlns:cx6="http://schemas.microsoft.com/office/drawing/2016/5/12/chartex" xmlns:cx7="http://schemas.microsoft.com/office/drawing/2016/5/13/chartex" xmlns:cx8="http://schemas.microsoft.com/office/drawing/2016/5/14/chartex" xmlns:mc="http://schemas.openxmlformats.org/markup-compatibility/2006" xmlns:aink="http://schemas.microsoft.com/office/drawing/2016/ink" xmlns:am3d="http://schemas.microsoft.com/office/drawing/2017/model3d" xmlns:o="urn:schemas-microsoft-com:office:office" xmlns:r="http://schemas.openxmlformats.org/officeDocument/2006/relationships" xmlns:m="http://schemas.openxmlformats.org/officeDocument/2006/math" xmlns:v="urn:schemas-microsoft-com:vml" xmlns:wp14="http://schemas.microsoft.com/office/word/2010/wordprocessingDrawing" xmlns:wp="http://schemas.openxmlformats.org/drawingml/2006/wordprocessingDrawing" xmlns:w10="urn:schemas-microsoft-com:office:word" xmlns:w="http://schemas.openxmlformats.org/wordprocessingml/2006/main" xmlns:w14="http://schemas.microsoft.com/office/word/2010/wordml" xmlns:w15="http://schemas.microsoft.com/office/word/2012/wordml" xmlns:w16cid="http://schemas.microsoft.com/office/word/2016/wordml/cid" xmlns:w16se="http://schemas.microsoft.com/office/word/2015/wordml/symex" xmlns:wpg="http://schemas.microsoft.com/office/word/2010/wordprocessingGroup" xmlns:wpi="http://schemas.microsoft.com/office/word/2010/wordprocessingInk" xmlns:wne="http://schemas.microsoft.com/office/word/2006/wordml" xmlns:wps="http://schemas.microsoft.com/office/word/2010/wordprocessingShape" mc:Ignorable="w14 w15 w16se w16cid wp14">
+  <w:abstractNum w:abstractNumId="0" w15:restartNumberingAfterBreak="0">
     <w:nsid w:val="2C173540"/>
     <w:multiLevelType w:val="multilevel"/>
     <w:tmpl w:val="46ACC14A"/>
@@ -4547,7 +6022,7 @@
       </w:rPr>
     </w:lvl>
   </w:abstractNum>
-  <w:abstractNum w:abstractNumId="1">
+  <w:abstractNum w:abstractNumId="1" w15:restartNumberingAfterBreak="0">
     <w:nsid w:val="3B5B51D3"/>
     <w:multiLevelType w:val="multilevel"/>
     <w:tmpl w:val="9A96D248"/>
@@ -4660,7 +6135,7 @@
       </w:rPr>
     </w:lvl>
   </w:abstractNum>
-  <w:abstractNum w:abstractNumId="2">
+  <w:abstractNum w:abstractNumId="2" w15:restartNumberingAfterBreak="0">
     <w:nsid w:val="48E406F2"/>
     <w:multiLevelType w:val="multilevel"/>
     <w:tmpl w:val="2CF4DD6E"/>
@@ -4770,7 +6245,7 @@
       </w:rPr>
     </w:lvl>
   </w:abstractNum>
-  <w:abstractNum w:abstractNumId="3">
+  <w:abstractNum w:abstractNumId="3" w15:restartNumberingAfterBreak="0">
     <w:nsid w:val="5A506A3E"/>
     <w:multiLevelType w:val="multilevel"/>
     <w:tmpl w:val="4C6C5FF2"/>
@@ -4899,7 +6374,7 @@
 </file>
 
 <file path=word/styles.xml><?xml version="1.0" encoding="utf-8"?>
-<w:styles xmlns:mc="http://schemas.openxmlformats.org/markup-compatibility/2006" xmlns:r="http://schemas.openxmlformats.org/officeDocument/2006/relationships" xmlns:w="http://schemas.openxmlformats.org/wordprocessingml/2006/main" xmlns:w14="http://schemas.microsoft.com/office/word/2010/wordml" mc:Ignorable="w14">
+<w:styles xmlns:mc="http://schemas.openxmlformats.org/markup-compatibility/2006" xmlns:r="http://schemas.openxmlformats.org/officeDocument/2006/relationships" xmlns:w="http://schemas.openxmlformats.org/wordprocessingml/2006/main" xmlns:w14="http://schemas.microsoft.com/office/word/2010/wordml" xmlns:w15="http://schemas.microsoft.com/office/word/2012/wordml" xmlns:w16cid="http://schemas.microsoft.com/office/word/2016/wordml/cid" xmlns:w16se="http://schemas.microsoft.com/office/word/2015/wordml/symex" mc:Ignorable="w14 w15 w16se w16cid">
   <w:docDefaults>
     <w:rPrDefault>
       <w:rPr>
@@ -4913,144 +6388,382 @@
       </w:pPr>
     </w:pPrDefault>
   </w:docDefaults>
-  <w:latentStyles w:defLockedState="0" w:defUIPriority="99" w:defSemiHidden="1" w:defUnhideWhenUsed="1" w:defQFormat="0" w:count="267">
-    <w:lsdException w:name="Normal" w:semiHidden="0" w:uiPriority="0" w:unhideWhenUsed="0" w:qFormat="1"/>
-    <w:lsdException w:name="heading 1" w:semiHidden="0" w:uiPriority="9" w:unhideWhenUsed="0" w:qFormat="1"/>
-    <w:lsdException w:name="heading 2" w:uiPriority="9" w:qFormat="1"/>
-    <w:lsdException w:name="heading 3" w:uiPriority="9" w:qFormat="1"/>
-    <w:lsdException w:name="heading 4" w:uiPriority="9" w:qFormat="1"/>
-    <w:lsdException w:name="heading 5" w:uiPriority="9" w:qFormat="1"/>
-    <w:lsdException w:name="heading 6" w:uiPriority="9" w:qFormat="1"/>
-    <w:lsdException w:name="heading 7" w:uiPriority="9" w:qFormat="1"/>
-    <w:lsdException w:name="heading 8" w:uiPriority="9" w:qFormat="1"/>
-    <w:lsdException w:name="heading 9" w:uiPriority="9" w:qFormat="1"/>
-    <w:lsdException w:name="toc 1" w:uiPriority="39"/>
-    <w:lsdException w:name="toc 2" w:uiPriority="39"/>
-    <w:lsdException w:name="toc 3" w:uiPriority="39"/>
-    <w:lsdException w:name="toc 4" w:uiPriority="39"/>
-    <w:lsdException w:name="toc 5" w:uiPriority="39"/>
-    <w:lsdException w:name="toc 6" w:uiPriority="39"/>
-    <w:lsdException w:name="toc 7" w:uiPriority="39"/>
-    <w:lsdException w:name="toc 8" w:uiPriority="39"/>
-    <w:lsdException w:name="toc 9" w:uiPriority="39"/>
-    <w:lsdException w:name="caption" w:uiPriority="35" w:qFormat="1"/>
-    <w:lsdException w:name="Title" w:semiHidden="0" w:uiPriority="10" w:unhideWhenUsed="0" w:qFormat="1"/>
-    <w:lsdException w:name="Default Paragraph Font" w:uiPriority="1"/>
-    <w:lsdException w:name="Subtitle" w:semiHidden="0" w:uiPriority="11" w:unhideWhenUsed="0" w:qFormat="1"/>
-    <w:lsdException w:name="Strong" w:semiHidden="0" w:uiPriority="22" w:unhideWhenUsed="0" w:qFormat="1"/>
-    <w:lsdException w:name="Emphasis" w:semiHidden="0" w:uiPriority="20" w:unhideWhenUsed="0" w:qFormat="1"/>
-    <w:lsdException w:name="Table Grid" w:semiHidden="0" w:uiPriority="59" w:unhideWhenUsed="0"/>
-    <w:lsdException w:name="Placeholder Text" w:unhideWhenUsed="0"/>
-    <w:lsdException w:name="No Spacing" w:semiHidden="0" w:uiPriority="1" w:unhideWhenUsed="0" w:qFormat="1"/>
-    <w:lsdException w:name="Light Shading" w:semiHidden="0" w:uiPriority="60" w:unhideWhenUsed="0"/>
-    <w:lsdException w:name="Light List" w:semiHidden="0" w:uiPriority="61" w:unhideWhenUsed="0"/>
-    <w:lsdException w:name="Light Grid" w:semiHidden="0" w:uiPriority="62" w:unhideWhenUsed="0"/>
-    <w:lsdException w:name="Medium Shading 1" w:semiHidden="0" w:uiPriority="63" w:unhideWhenUsed="0"/>
-    <w:lsdException w:name="Medium Shading 2" w:semiHidden="0" w:uiPriority="64" w:unhideWhenUsed="0"/>
-    <w:lsdException w:name="Medium List 1" w:semiHidden="0" w:uiPriority="65" w:unhideWhenUsed="0"/>
-    <w:lsdException w:name="Medium List 2" w:semiHidden="0" w:uiPriority="66" w:unhideWhenUsed="0"/>
-    <w:lsdException w:name="Medium Grid 1" w:semiHidden="0" w:uiPriority="67" w:unhideWhenUsed="0"/>
-    <w:lsdException w:name="Medium Grid 2" w:semiHidden="0" w:uiPriority="68" w:unhideWhenUsed="0"/>
-    <w:lsdException w:name="Medium Grid 3" w:semiHidden="0" w:uiPriority="69" w:unhideWhenUsed="0"/>
-    <w:lsdException w:name="Dark List" w:semiHidden="0" w:uiPriority="70" w:unhideWhenUsed="0"/>
-    <w:lsdException w:name="Colorful Shading" w:semiHidden="0" w:uiPriority="71" w:unhideWhenUsed="0"/>
-    <w:lsdException w:name="Colorful List" w:semiHidden="0" w:uiPriority="72" w:unhideWhenUsed="0"/>
-    <w:lsdException w:name="Colorful Grid" w:semiHidden="0" w:uiPriority="73" w:unhideWhenUsed="0"/>
-    <w:lsdException w:name="Light Shading Accent 1" w:semiHidden="0" w:uiPriority="60" w:unhideWhenUsed="0"/>
-    <w:lsdException w:name="Light List Accent 1" w:semiHidden="0" w:uiPriority="61" w:unhideWhenUsed="0"/>
-    <w:lsdException w:name="Light Grid Accent 1" w:semiHidden="0" w:uiPriority="62" w:unhideWhenUsed="0"/>
-    <w:lsdException w:name="Medium Shading 1 Accent 1" w:semiHidden="0" w:uiPriority="63" w:unhideWhenUsed="0"/>
-    <w:lsdException w:name="Medium Shading 2 Accent 1" w:semiHidden="0" w:uiPriority="64" w:unhideWhenUsed="0"/>
-    <w:lsdException w:name="Medium List 1 Accent 1" w:semiHidden="0" w:uiPriority="65" w:unhideWhenUsed="0"/>
-    <w:lsdException w:name="Revision" w:unhideWhenUsed="0"/>
-    <w:lsdException w:name="List Paragraph" w:semiHidden="0" w:uiPriority="34" w:unhideWhenUsed="0" w:qFormat="1"/>
-    <w:lsdException w:name="Quote" w:semiHidden="0" w:uiPriority="29" w:unhideWhenUsed="0" w:qFormat="1"/>
-    <w:lsdException w:name="Intense Quote" w:semiHidden="0" w:uiPriority="30" w:unhideWhenUsed="0" w:qFormat="1"/>
-    <w:lsdException w:name="Medium List 2 Accent 1" w:semiHidden="0" w:uiPriority="66" w:unhideWhenUsed="0"/>
-    <w:lsdException w:name="Medium Grid 1 Accent 1" w:semiHidden="0" w:uiPriority="67" w:unhideWhenUsed="0"/>
-    <w:lsdException w:name="Medium Grid 2 Accent 1" w:semiHidden="0" w:uiPriority="68" w:unhideWhenUsed="0"/>
-    <w:lsdException w:name="Medium Grid 3 Accent 1" w:semiHidden="0" w:uiPriority="69" w:unhideWhenUsed="0"/>
-    <w:lsdException w:name="Dark List Accent 1" w:semiHidden="0" w:uiPriority="70" w:unhideWhenUsed="0"/>
-    <w:lsdException w:name="Colorful Shading Accent 1" w:semiHidden="0" w:uiPriority="71" w:unhideWhenUsed="0"/>
-    <w:lsdException w:name="Colorful List Accent 1" w:semiHidden="0" w:uiPriority="72" w:unhideWhenUsed="0"/>
-    <w:lsdException w:name="Colorful Grid Accent 1" w:semiHidden="0" w:uiPriority="73" w:unhideWhenUsed="0"/>
-    <w:lsdException w:name="Light Shading Accent 2" w:semiHidden="0" w:uiPriority="60" w:unhideWhenUsed="0"/>
-    <w:lsdException w:name="Light List Accent 2" w:semiHidden="0" w:uiPriority="61" w:unhideWhenUsed="0"/>
-    <w:lsdException w:name="Light Grid Accent 2" w:semiHidden="0" w:uiPriority="62" w:unhideWhenUsed="0"/>
-    <w:lsdException w:name="Medium Shading 1 Accent 2" w:semiHidden="0" w:uiPriority="63" w:unhideWhenUsed="0"/>
-    <w:lsdException w:name="Medium Shading 2 Accent 2" w:semiHidden="0" w:uiPriority="64" w:unhideWhenUsed="0"/>
-    <w:lsdException w:name="Medium List 1 Accent 2" w:semiHidden="0" w:uiPriority="65" w:unhideWhenUsed="0"/>
-    <w:lsdException w:name="Medium List 2 Accent 2" w:semiHidden="0" w:uiPriority="66" w:unhideWhenUsed="0"/>
-    <w:lsdException w:name="Medium Grid 1 Accent 2" w:semiHidden="0" w:uiPriority="67" w:unhideWhenUsed="0"/>
-    <w:lsdException w:name="Medium Grid 2 Accent 2" w:semiHidden="0" w:uiPriority="68" w:unhideWhenUsed="0"/>
-    <w:lsdException w:name="Medium Grid 3 Accent 2" w:semiHidden="0" w:uiPriority="69" w:unhideWhenUsed="0"/>
-    <w:lsdException w:name="Dark List Accent 2" w:semiHidden="0" w:uiPriority="70" w:unhideWhenUsed="0"/>
-    <w:lsdException w:name="Colorful Shading Accent 2" w:semiHidden="0" w:uiPriority="71" w:unhideWhenUsed="0"/>
-    <w:lsdException w:name="Colorful List Accent 2" w:semiHidden="0" w:uiPriority="72" w:unhideWhenUsed="0"/>
-    <w:lsdException w:name="Colorful Grid Accent 2" w:semiHidden="0" w:uiPriority="73" w:unhideWhenUsed="0"/>
-    <w:lsdException w:name="Light Shading Accent 3" w:semiHidden="0" w:uiPriority="60" w:unhideWhenUsed="0"/>
-    <w:lsdException w:name="Light List Accent 3" w:semiHidden="0" w:uiPriority="61" w:unhideWhenUsed="0"/>
-    <w:lsdException w:name="Light Grid Accent 3" w:semiHidden="0" w:uiPriority="62" w:unhideWhenUsed="0"/>
-    <w:lsdException w:name="Medium Shading 1 Accent 3" w:semiHidden="0" w:uiPriority="63" w:unhideWhenUsed="0"/>
-    <w:lsdException w:name="Medium Shading 2 Accent 3" w:semiHidden="0" w:uiPriority="64" w:unhideWhenUsed="0"/>
-    <w:lsdException w:name="Medium List 1 Accent 3" w:semiHidden="0" w:uiPriority="65" w:unhideWhenUsed="0"/>
-    <w:lsdException w:name="Medium List 2 Accent 3" w:semiHidden="0" w:uiPriority="66" w:unhideWhenUsed="0"/>
-    <w:lsdException w:name="Medium Grid 1 Accent 3" w:semiHidden="0" w:uiPriority="67" w:unhideWhenUsed="0"/>
-    <w:lsdException w:name="Medium Grid 2 Accent 3" w:semiHidden="0" w:uiPriority="68" w:unhideWhenUsed="0"/>
-    <w:lsdException w:name="Medium Grid 3 Accent 3" w:semiHidden="0" w:uiPriority="69" w:unhideWhenUsed="0"/>
-    <w:lsdException w:name="Dark List Accent 3" w:semiHidden="0" w:uiPriority="70" w:unhideWhenUsed="0"/>
-    <w:lsdException w:name="Colorful Shading Accent 3" w:semiHidden="0" w:uiPriority="71" w:unhideWhenUsed="0"/>
-    <w:lsdException w:name="Colorful List Accent 3" w:semiHidden="0" w:uiPriority="72" w:unhideWhenUsed="0"/>
-    <w:lsdException w:name="Colorful Grid Accent 3" w:semiHidden="0" w:uiPriority="73" w:unhideWhenUsed="0"/>
-    <w:lsdException w:name="Light Shading Accent 4" w:semiHidden="0" w:uiPriority="60" w:unhideWhenUsed="0"/>
-    <w:lsdException w:name="Light List Accent 4" w:semiHidden="0" w:uiPriority="61" w:unhideWhenUsed="0"/>
-    <w:lsdException w:name="Light Grid Accent 4" w:semiHidden="0" w:uiPriority="62" w:unhideWhenUsed="0"/>
-    <w:lsdException w:name="Medium Shading 1 Accent 4" w:semiHidden="0" w:uiPriority="63" w:unhideWhenUsed="0"/>
-    <w:lsdException w:name="Medium Shading 2 Accent 4" w:semiHidden="0" w:uiPriority="64" w:unhideWhenUsed="0"/>
-    <w:lsdException w:name="Medium List 1 Accent 4" w:semiHidden="0" w:uiPriority="65" w:unhideWhenUsed="0"/>
-    <w:lsdException w:name="Medium List 2 Accent 4" w:semiHidden="0" w:uiPriority="66" w:unhideWhenUsed="0"/>
-    <w:lsdException w:name="Medium Grid 1 Accent 4" w:semiHidden="0" w:uiPriority="67" w:unhideWhenUsed="0"/>
-    <w:lsdException w:name="Medium Grid 2 Accent 4" w:semiHidden="0" w:uiPriority="68" w:unhideWhenUsed="0"/>
-    <w:lsdException w:name="Medium Grid 3 Accent 4" w:semiHidden="0" w:uiPriority="69" w:unhideWhenUsed="0"/>
-    <w:lsdException w:name="Dark List Accent 4" w:semiHidden="0" w:uiPriority="70" w:unhideWhenUsed="0"/>
-    <w:lsdException w:name="Colorful Shading Accent 4" w:semiHidden="0" w:uiPriority="71" w:unhideWhenUsed="0"/>
-    <w:lsdException w:name="Colorful List Accent 4" w:semiHidden="0" w:uiPriority="72" w:unhideWhenUsed="0"/>
-    <w:lsdException w:name="Colorful Grid Accent 4" w:semiHidden="0" w:uiPriority="73" w:unhideWhenUsed="0"/>
-    <w:lsdException w:name="Light Shading Accent 5" w:semiHidden="0" w:uiPriority="60" w:unhideWhenUsed="0"/>
-    <w:lsdException w:name="Light List Accent 5" w:semiHidden="0" w:uiPriority="61" w:unhideWhenUsed="0"/>
-    <w:lsdException w:name="Light Grid Accent 5" w:semiHidden="0" w:uiPriority="62" w:unhideWhenUsed="0"/>
-    <w:lsdException w:name="Medium Shading 1 Accent 5" w:semiHidden="0" w:uiPriority="63" w:unhideWhenUsed="0"/>
-    <w:lsdException w:name="Medium Shading 2 Accent 5" w:semiHidden="0" w:uiPriority="64" w:unhideWhenUsed="0"/>
-    <w:lsdException w:name="Medium List 1 Accent 5" w:semiHidden="0" w:uiPriority="65" w:unhideWhenUsed="0"/>
-    <w:lsdException w:name="Medium List 2 Accent 5" w:semiHidden="0" w:uiPriority="66" w:unhideWhenUsed="0"/>
-    <w:lsdException w:name="Medium Grid 1 Accent 5" w:semiHidden="0" w:uiPriority="67" w:unhideWhenUsed="0"/>
-    <w:lsdException w:name="Medium Grid 2 Accent 5" w:semiHidden="0" w:uiPriority="68" w:unhideWhenUsed="0"/>
-    <w:lsdException w:name="Medium Grid 3 Accent 5" w:semiHidden="0" w:uiPriority="69" w:unhideWhenUsed="0"/>
-    <w:lsdException w:name="Dark List Accent 5" w:semiHidden="0" w:uiPriority="70" w:unhideWhenUsed="0"/>
-    <w:lsdException w:name="Colorful Shading Accent 5" w:semiHidden="0" w:uiPriority="71" w:unhideWhenUsed="0"/>
-    <w:lsdException w:name="Colorful List Accent 5" w:semiHidden="0" w:uiPriority="72" w:unhideWhenUsed="0"/>
-    <w:lsdException w:name="Colorful Grid Accent 5" w:semiHidden="0" w:uiPriority="73" w:unhideWhenUsed="0"/>
-    <w:lsdException w:name="Light Shading Accent 6" w:semiHidden="0" w:uiPriority="60" w:unhideWhenUsed="0"/>
-    <w:lsdException w:name="Light List Accent 6" w:semiHidden="0" w:uiPriority="61" w:unhideWhenUsed="0"/>
-    <w:lsdException w:name="Light Grid Accent 6" w:semiHidden="0" w:uiPriority="62" w:unhideWhenUsed="0"/>
-    <w:lsdException w:name="Medium Shading 1 Accent 6" w:semiHidden="0" w:uiPriority="63" w:unhideWhenUsed="0"/>
-    <w:lsdException w:name="Medium Shading 2 Accent 6" w:semiHidden="0" w:uiPriority="64" w:unhideWhenUsed="0"/>
-    <w:lsdException w:name="Medium List 1 Accent 6" w:semiHidden="0" w:uiPriority="65" w:unhideWhenUsed="0"/>
-    <w:lsdException w:name="Medium List 2 Accent 6" w:semiHidden="0" w:uiPriority="66" w:unhideWhenUsed="0"/>
-    <w:lsdException w:name="Medium Grid 1 Accent 6" w:semiHidden="0" w:uiPriority="67" w:unhideWhenUsed="0"/>
-    <w:lsdException w:name="Medium Grid 2 Accent 6" w:semiHidden="0" w:uiPriority="68" w:unhideWhenUsed="0"/>
-    <w:lsdException w:name="Medium Grid 3 Accent 6" w:semiHidden="0" w:uiPriority="69" w:unhideWhenUsed="0"/>
-    <w:lsdException w:name="Dark List Accent 6" w:semiHidden="0" w:uiPriority="70" w:unhideWhenUsed="0"/>
-    <w:lsdException w:name="Colorful Shading Accent 6" w:semiHidden="0" w:uiPriority="71" w:unhideWhenUsed="0"/>
-    <w:lsdException w:name="Colorful List Accent 6" w:semiHidden="0" w:uiPriority="72" w:unhideWhenUsed="0"/>
-    <w:lsdException w:name="Colorful Grid Accent 6" w:semiHidden="0" w:uiPriority="73" w:unhideWhenUsed="0"/>
-    <w:lsdException w:name="Subtle Emphasis" w:semiHidden="0" w:uiPriority="19" w:unhideWhenUsed="0" w:qFormat="1"/>
-    <w:lsdException w:name="Intense Emphasis" w:semiHidden="0" w:uiPriority="21" w:unhideWhenUsed="0" w:qFormat="1"/>
-    <w:lsdException w:name="Subtle Reference" w:semiHidden="0" w:uiPriority="31" w:unhideWhenUsed="0" w:qFormat="1"/>
-    <w:lsdException w:name="Intense Reference" w:semiHidden="0" w:uiPriority="32" w:unhideWhenUsed="0" w:qFormat="1"/>
-    <w:lsdException w:name="Book Title" w:semiHidden="0" w:uiPriority="33" w:unhideWhenUsed="0" w:qFormat="1"/>
-    <w:lsdException w:name="Bibliography" w:uiPriority="37"/>
-    <w:lsdException w:name="TOC Heading" w:uiPriority="39" w:qFormat="1"/>
+  <w:latentStyles w:defLockedState="0" w:defUIPriority="99" w:defSemiHidden="0" w:defUnhideWhenUsed="0" w:defQFormat="0" w:count="375">
+    <w:lsdException w:name="Normal" w:uiPriority="0" w:qFormat="1"/>
+    <w:lsdException w:name="heading 1" w:uiPriority="9" w:qFormat="1"/>
+    <w:lsdException w:name="heading 2" w:semiHidden="1" w:uiPriority="9" w:unhideWhenUsed="1" w:qFormat="1"/>
+    <w:lsdException w:name="heading 3" w:semiHidden="1" w:uiPriority="9" w:unhideWhenUsed="1" w:qFormat="1"/>
+    <w:lsdException w:name="heading 4" w:semiHidden="1" w:uiPriority="9" w:unhideWhenUsed="1" w:qFormat="1"/>
+    <w:lsdException w:name="heading 5" w:semiHidden="1" w:uiPriority="9" w:unhideWhenUsed="1" w:qFormat="1"/>
+    <w:lsdException w:name="heading 6" w:semiHidden="1" w:uiPriority="9" w:unhideWhenUsed="1" w:qFormat="1"/>
+    <w:lsdException w:name="heading 7" w:semiHidden="1" w:uiPriority="9" w:unhideWhenUsed="1" w:qFormat="1"/>
+    <w:lsdException w:name="heading 8" w:semiHidden="1" w:uiPriority="9" w:unhideWhenUsed="1" w:qFormat="1"/>
+    <w:lsdException w:name="heading 9" w:semiHidden="1" w:uiPriority="9" w:unhideWhenUsed="1" w:qFormat="1"/>
+    <w:lsdException w:name="index 1" w:semiHidden="1" w:unhideWhenUsed="1"/>
+    <w:lsdException w:name="index 2" w:semiHidden="1" w:unhideWhenUsed="1"/>
+    <w:lsdException w:name="index 3" w:semiHidden="1" w:unhideWhenUsed="1"/>
+    <w:lsdException w:name="index 4" w:semiHidden="1" w:unhideWhenUsed="1"/>
+    <w:lsdException w:name="index 5" w:semiHidden="1" w:unhideWhenUsed="1"/>
+    <w:lsdException w:name="index 6" w:semiHidden="1" w:unhideWhenUsed="1"/>
+    <w:lsdException w:name="index 7" w:semiHidden="1" w:unhideWhenUsed="1"/>
+    <w:lsdException w:name="index 8" w:semiHidden="1" w:unhideWhenUsed="1"/>
+    <w:lsdException w:name="index 9" w:semiHidden="1" w:unhideWhenUsed="1"/>
+    <w:lsdException w:name="toc 1" w:semiHidden="1" w:uiPriority="39" w:unhideWhenUsed="1"/>
+    <w:lsdException w:name="toc 2" w:semiHidden="1" w:uiPriority="39" w:unhideWhenUsed="1"/>
+    <w:lsdException w:name="toc 3" w:semiHidden="1" w:uiPriority="39" w:unhideWhenUsed="1"/>
+    <w:lsdException w:name="toc 4" w:semiHidden="1" w:uiPriority="39" w:unhideWhenUsed="1"/>
+    <w:lsdException w:name="toc 5" w:semiHidden="1" w:uiPriority="39" w:unhideWhenUsed="1"/>
+    <w:lsdException w:name="toc 6" w:semiHidden="1" w:uiPriority="39" w:unhideWhenUsed="1"/>
+    <w:lsdException w:name="toc 7" w:semiHidden="1" w:uiPriority="39" w:unhideWhenUsed="1"/>
+    <w:lsdException w:name="toc 8" w:semiHidden="1" w:uiPriority="39" w:unhideWhenUsed="1"/>
+    <w:lsdException w:name="toc 9" w:semiHidden="1" w:uiPriority="39" w:unhideWhenUsed="1"/>
+    <w:lsdException w:name="Normal Indent" w:semiHidden="1" w:unhideWhenUsed="1"/>
+    <w:lsdException w:name="footnote text" w:semiHidden="1" w:unhideWhenUsed="1"/>
+    <w:lsdException w:name="annotation text" w:semiHidden="1" w:unhideWhenUsed="1"/>
+    <w:lsdException w:name="header" w:semiHidden="1" w:unhideWhenUsed="1"/>
+    <w:lsdException w:name="footer" w:semiHidden="1" w:unhideWhenUsed="1"/>
+    <w:lsdException w:name="index heading" w:semiHidden="1" w:unhideWhenUsed="1"/>
+    <w:lsdException w:name="caption" w:semiHidden="1" w:uiPriority="35" w:unhideWhenUsed="1" w:qFormat="1"/>
+    <w:lsdException w:name="table of figures" w:semiHidden="1" w:unhideWhenUsed="1"/>
+    <w:lsdException w:name="envelope address" w:semiHidden="1" w:unhideWhenUsed="1"/>
+    <w:lsdException w:name="envelope return" w:semiHidden="1" w:unhideWhenUsed="1"/>
+    <w:lsdException w:name="footnote reference" w:semiHidden="1" w:unhideWhenUsed="1"/>
+    <w:lsdException w:name="annotation reference" w:semiHidden="1" w:unhideWhenUsed="1"/>
+    <w:lsdException w:name="line number" w:semiHidden="1" w:unhideWhenUsed="1"/>
+    <w:lsdException w:name="page number" w:semiHidden="1" w:unhideWhenUsed="1"/>
+    <w:lsdException w:name="endnote reference" w:semiHidden="1" w:unhideWhenUsed="1"/>
+    <w:lsdException w:name="endnote text" w:semiHidden="1" w:unhideWhenUsed="1"/>
+    <w:lsdException w:name="table of authorities" w:semiHidden="1" w:unhideWhenUsed="1"/>
+    <w:lsdException w:name="macro" w:semiHidden="1" w:unhideWhenUsed="1"/>
+    <w:lsdException w:name="toa heading" w:semiHidden="1" w:unhideWhenUsed="1"/>
+    <w:lsdException w:name="List" w:semiHidden="1" w:unhideWhenUsed="1"/>
+    <w:lsdException w:name="List Bullet" w:semiHidden="1" w:unhideWhenUsed="1"/>
+    <w:lsdException w:name="List Number" w:semiHidden="1" w:unhideWhenUsed="1"/>
+    <w:lsdException w:name="List 2" w:semiHidden="1" w:unhideWhenUsed="1"/>
+    <w:lsdException w:name="List 3" w:semiHidden="1" w:unhideWhenUsed="1"/>
+    <w:lsdException w:name="List 4" w:semiHidden="1" w:unhideWhenUsed="1"/>
+    <w:lsdException w:name="List 5" w:semiHidden="1" w:unhideWhenUsed="1"/>
+    <w:lsdException w:name="List Bullet 2" w:semiHidden="1" w:unhideWhenUsed="1"/>
+    <w:lsdException w:name="List Bullet 3" w:semiHidden="1" w:unhideWhenUsed="1"/>
+    <w:lsdException w:name="List Bullet 4" w:semiHidden="1" w:unhideWhenUsed="1"/>
+    <w:lsdException w:name="List Bullet 5" w:semiHidden="1" w:unhideWhenUsed="1"/>
+    <w:lsdException w:name="List Number 2" w:semiHidden="1" w:unhideWhenUsed="1"/>
+    <w:lsdException w:name="List Number 3" w:semiHidden="1" w:unhideWhenUsed="1"/>
+    <w:lsdException w:name="List Number 4" w:semiHidden="1" w:unhideWhenUsed="1"/>
+    <w:lsdException w:name="List Number 5" w:semiHidden="1" w:unhideWhenUsed="1"/>
+    <w:lsdException w:name="Title" w:uiPriority="10" w:qFormat="1"/>
+    <w:lsdException w:name="Closing" w:semiHidden="1" w:unhideWhenUsed="1"/>
+    <w:lsdException w:name="Signature" w:semiHidden="1" w:unhideWhenUsed="1"/>
+    <w:lsdException w:name="Default Paragraph Font" w:semiHidden="1" w:uiPriority="1" w:unhideWhenUsed="1"/>
+    <w:lsdException w:name="Body Text" w:semiHidden="1" w:unhideWhenUsed="1"/>
+    <w:lsdException w:name="Body Text Indent" w:semiHidden="1" w:unhideWhenUsed="1"/>
+    <w:lsdException w:name="List Continue" w:semiHidden="1" w:unhideWhenUsed="1"/>
+    <w:lsdException w:name="List Continue 2" w:semiHidden="1" w:unhideWhenUsed="1"/>
+    <w:lsdException w:name="List Continue 3" w:semiHidden="1" w:unhideWhenUsed="1"/>
+    <w:lsdException w:name="List Continue 4" w:semiHidden="1" w:unhideWhenUsed="1"/>
+    <w:lsdException w:name="List Continue 5" w:semiHidden="1" w:unhideWhenUsed="1"/>
+    <w:lsdException w:name="Message Header" w:semiHidden="1" w:unhideWhenUsed="1"/>
+    <w:lsdException w:name="Subtitle" w:uiPriority="11" w:qFormat="1"/>
+    <w:lsdException w:name="Salutation" w:semiHidden="1" w:unhideWhenUsed="1"/>
+    <w:lsdException w:name="Date" w:semiHidden="1" w:unhideWhenUsed="1"/>
+    <w:lsdException w:name="Body Text First Indent" w:semiHidden="1" w:unhideWhenUsed="1"/>
+    <w:lsdException w:name="Body Text First Indent 2" w:semiHidden="1" w:unhideWhenUsed="1"/>
+    <w:lsdException w:name="Note Heading" w:semiHidden="1" w:unhideWhenUsed="1"/>
+    <w:lsdException w:name="Body Text 2" w:semiHidden="1" w:unhideWhenUsed="1"/>
+    <w:lsdException w:name="Body Text 3" w:semiHidden="1" w:unhideWhenUsed="1"/>
+    <w:lsdException w:name="Body Text Indent 2" w:semiHidden="1" w:unhideWhenUsed="1"/>
+    <w:lsdException w:name="Body Text Indent 3" w:semiHidden="1" w:unhideWhenUsed="1"/>
+    <w:lsdException w:name="Block Text" w:semiHidden="1" w:unhideWhenUsed="1"/>
+    <w:lsdException w:name="Hyperlink" w:semiHidden="1" w:unhideWhenUsed="1"/>
+    <w:lsdException w:name="FollowedHyperlink" w:semiHidden="1" w:unhideWhenUsed="1"/>
+    <w:lsdException w:name="Strong" w:uiPriority="22" w:qFormat="1"/>
+    <w:lsdException w:name="Emphasis" w:uiPriority="20" w:qFormat="1"/>
+    <w:lsdException w:name="Document Map" w:semiHidden="1" w:unhideWhenUsed="1"/>
+    <w:lsdException w:name="Plain Text" w:semiHidden="1" w:unhideWhenUsed="1"/>
+    <w:lsdException w:name="E-mail Signature" w:semiHidden="1" w:unhideWhenUsed="1"/>
+    <w:lsdException w:name="HTML Top of Form" w:semiHidden="1" w:unhideWhenUsed="1"/>
+    <w:lsdException w:name="HTML Bottom of Form" w:semiHidden="1" w:unhideWhenUsed="1"/>
+    <w:lsdException w:name="Normal (Web)" w:semiHidden="1" w:unhideWhenUsed="1"/>
+    <w:lsdException w:name="HTML Acronym" w:semiHidden="1" w:unhideWhenUsed="1"/>
+    <w:lsdException w:name="HTML Address" w:semiHidden="1" w:unhideWhenUsed="1"/>
+    <w:lsdException w:name="HTML Cite" w:semiHidden="1" w:unhideWhenUsed="1"/>
+    <w:lsdException w:name="HTML Code" w:semiHidden="1" w:unhideWhenUsed="1"/>
+    <w:lsdException w:name="HTML Definition" w:semiHidden="1" w:unhideWhenUsed="1"/>
+    <w:lsdException w:name="HTML Keyboard" w:semiHidden="1" w:unhideWhenUsed="1"/>
+    <w:lsdException w:name="HTML Preformatted" w:semiHidden="1" w:unhideWhenUsed="1"/>
+    <w:lsdException w:name="HTML Sample" w:semiHidden="1" w:unhideWhenUsed="1"/>
+    <w:lsdException w:name="HTML Typewriter" w:semiHidden="1" w:unhideWhenUsed="1"/>
+    <w:lsdException w:name="HTML Variable" w:semiHidden="1" w:unhideWhenUsed="1"/>
+    <w:lsdException w:name="Normal Table" w:semiHidden="1" w:unhideWhenUsed="1"/>
+    <w:lsdException w:name="annotation subject" w:semiHidden="1" w:unhideWhenUsed="1"/>
+    <w:lsdException w:name="No List" w:semiHidden="1" w:unhideWhenUsed="1"/>
+    <w:lsdException w:name="Outline List 1" w:semiHidden="1" w:unhideWhenUsed="1"/>
+    <w:lsdException w:name="Outline List 2" w:semiHidden="1" w:unhideWhenUsed="1"/>
+    <w:lsdException w:name="Outline List 3" w:semiHidden="1" w:unhideWhenUsed="1"/>
+    <w:lsdException w:name="Table Simple 1" w:semiHidden="1" w:unhideWhenUsed="1"/>
+    <w:lsdException w:name="Table Simple 2" w:semiHidden="1" w:unhideWhenUsed="1"/>
+    <w:lsdException w:name="Table Simple 3" w:semiHidden="1" w:unhideWhenUsed="1"/>
+    <w:lsdException w:name="Table Classic 1" w:semiHidden="1" w:unhideWhenUsed="1"/>
+    <w:lsdException w:name="Table Classic 2" w:semiHidden="1" w:unhideWhenUsed="1"/>
+    <w:lsdException w:name="Table Classic 3" w:semiHidden="1" w:unhideWhenUsed="1"/>
+    <w:lsdException w:name="Table Classic 4" w:semiHidden="1" w:unhideWhenUsed="1"/>
+    <w:lsdException w:name="Table Colorful 1" w:semiHidden="1" w:unhideWhenUsed="1"/>
+    <w:lsdException w:name="Table Colorful 2" w:semiHidden="1" w:unhideWhenUsed="1"/>
+    <w:lsdException w:name="Table Colorful 3" w:semiHidden="1" w:unhideWhenUsed="1"/>
+    <w:lsdException w:name="Table Columns 1" w:semiHidden="1" w:unhideWhenUsed="1"/>
+    <w:lsdException w:name="Table Columns 2" w:semiHidden="1" w:unhideWhenUsed="1"/>
+    <w:lsdException w:name="Table Columns 3" w:semiHidden="1" w:unhideWhenUsed="1"/>
+    <w:lsdException w:name="Table Columns 4" w:semiHidden="1" w:unhideWhenUsed="1"/>
+    <w:lsdException w:name="Table Columns 5" w:semiHidden="1" w:unhideWhenUsed="1"/>
+    <w:lsdException w:name="Table Grid 1" w:semiHidden="1" w:unhideWhenUsed="1"/>
+    <w:lsdException w:name="Table Grid 2" w:semiHidden="1" w:unhideWhenUsed="1"/>
+    <w:lsdException w:name="Table Grid 3" w:semiHidden="1" w:unhideWhenUsed="1"/>
+    <w:lsdException w:name="Table Grid 4" w:semiHidden="1" w:unhideWhenUsed="1"/>
+    <w:lsdException w:name="Table Grid 5" w:semiHidden="1" w:unhideWhenUsed="1"/>
+    <w:lsdException w:name="Table Grid 6" w:semiHidden="1" w:unhideWhenUsed="1"/>
+    <w:lsdException w:name="Table Grid 7" w:semiHidden="1" w:unhideWhenUsed="1"/>
+    <w:lsdException w:name="Table Grid 8" w:semiHidden="1" w:unhideWhenUsed="1"/>
+    <w:lsdException w:name="Table List 1" w:semiHidden="1" w:unhideWhenUsed="1"/>
+    <w:lsdException w:name="Table List 2" w:semiHidden="1" w:unhideWhenUsed="1"/>
+    <w:lsdException w:name="Table List 3" w:semiHidden="1" w:unhideWhenUsed="1"/>
+    <w:lsdException w:name="Table List 4" w:semiHidden="1" w:unhideWhenUsed="1"/>
+    <w:lsdException w:name="Table List 5" w:semiHidden="1" w:unhideWhenUsed="1"/>
+    <w:lsdException w:name="Table List 6" w:semiHidden="1" w:unhideWhenUsed="1"/>
+    <w:lsdException w:name="Table List 7" w:semiHidden="1" w:unhideWhenUsed="1"/>
+    <w:lsdException w:name="Table List 8" w:semiHidden="1" w:unhideWhenUsed="1"/>
+    <w:lsdException w:name="Table 3D effects 1" w:semiHidden="1" w:unhideWhenUsed="1"/>
+    <w:lsdException w:name="Table 3D effects 2" w:semiHidden="1" w:unhideWhenUsed="1"/>
+    <w:lsdException w:name="Table 3D effects 3" w:semiHidden="1" w:unhideWhenUsed="1"/>
+    <w:lsdException w:name="Table Contemporary" w:semiHidden="1" w:unhideWhenUsed="1"/>
+    <w:lsdException w:name="Table Elegant" w:semiHidden="1" w:unhideWhenUsed="1"/>
+    <w:lsdException w:name="Table Professional" w:semiHidden="1" w:unhideWhenUsed="1"/>
+    <w:lsdException w:name="Table Subtle 1" w:semiHidden="1" w:unhideWhenUsed="1"/>
+    <w:lsdException w:name="Table Subtle 2" w:semiHidden="1" w:unhideWhenUsed="1"/>
+    <w:lsdException w:name="Table Web 1" w:semiHidden="1" w:unhideWhenUsed="1"/>
+    <w:lsdException w:name="Table Web 2" w:semiHidden="1" w:unhideWhenUsed="1"/>
+    <w:lsdException w:name="Table Web 3" w:semiHidden="1" w:unhideWhenUsed="1"/>
+    <w:lsdException w:name="Balloon Text" w:semiHidden="1" w:unhideWhenUsed="1"/>
+    <w:lsdException w:name="Table Grid" w:semiHidden="1" w:uiPriority="59" w:unhideWhenUsed="1"/>
+    <w:lsdException w:name="Table Theme" w:semiHidden="1" w:unhideWhenUsed="1"/>
+    <w:lsdException w:name="Placeholder Text" w:semiHidden="1"/>
+    <w:lsdException w:name="No Spacing" w:uiPriority="1" w:qFormat="1"/>
+    <w:lsdException w:name="Light Shading" w:uiPriority="60"/>
+    <w:lsdException w:name="Light List" w:uiPriority="61"/>
+    <w:lsdException w:name="Light Grid" w:uiPriority="62"/>
+    <w:lsdException w:name="Medium Shading 1" w:uiPriority="63"/>
+    <w:lsdException w:name="Medium Shading 2" w:uiPriority="64"/>
+    <w:lsdException w:name="Medium List 1" w:uiPriority="65"/>
+    <w:lsdException w:name="Medium List 2" w:uiPriority="66"/>
+    <w:lsdException w:name="Medium Grid 1" w:uiPriority="67"/>
+    <w:lsdException w:name="Medium Grid 2" w:uiPriority="68"/>
+    <w:lsdException w:name="Medium Grid 3" w:uiPriority="69"/>
+    <w:lsdException w:name="Dark List" w:uiPriority="70"/>
+    <w:lsdException w:name="Colorful Shading" w:uiPriority="71"/>
+    <w:lsdException w:name="Colorful List" w:uiPriority="72"/>
+    <w:lsdException w:name="Colorful Grid" w:uiPriority="73"/>
+    <w:lsdException w:name="Light Shading Accent 1" w:uiPriority="60"/>
+    <w:lsdException w:name="Light List Accent 1" w:uiPriority="61"/>
+    <w:lsdException w:name="Light Grid Accent 1" w:uiPriority="62"/>
+    <w:lsdException w:name="Medium Shading 1 Accent 1" w:uiPriority="63"/>
+    <w:lsdException w:name="Medium Shading 2 Accent 1" w:uiPriority="64"/>
+    <w:lsdException w:name="Medium List 1 Accent 1" w:uiPriority="65"/>
+    <w:lsdException w:name="Revision" w:semiHidden="1"/>
+    <w:lsdException w:name="List Paragraph" w:uiPriority="34" w:qFormat="1"/>
+    <w:lsdException w:name="Quote" w:uiPriority="29" w:qFormat="1"/>
+    <w:lsdException w:name="Intense Quote" w:uiPriority="30" w:qFormat="1"/>
+    <w:lsdException w:name="Medium List 2 Accent 1" w:uiPriority="66"/>
+    <w:lsdException w:name="Medium Grid 1 Accent 1" w:uiPriority="67"/>
+    <w:lsdException w:name="Medium Grid 2 Accent 1" w:uiPriority="68"/>
+    <w:lsdException w:name="Medium Grid 3 Accent 1" w:uiPriority="69"/>
+    <w:lsdException w:name="Dark List Accent 1" w:uiPriority="70"/>
+    <w:lsdException w:name="Colorful Shading Accent 1" w:uiPriority="71"/>
+    <w:lsdException w:name="Colorful List Accent 1" w:uiPriority="72"/>
+    <w:lsdException w:name="Colorful Grid Accent 1" w:uiPriority="73"/>
+    <w:lsdException w:name="Light Shading Accent 2" w:uiPriority="60"/>
+    <w:lsdException w:name="Light List Accent 2" w:uiPriority="61"/>
+    <w:lsdException w:name="Light Grid Accent 2" w:uiPriority="62"/>
+    <w:lsdException w:name="Medium Shading 1 Accent 2" w:uiPriority="63"/>
+    <w:lsdException w:name="Medium Shading 2 Accent 2" w:uiPriority="64"/>
+    <w:lsdException w:name="Medium List 1 Accent 2" w:uiPriority="65"/>
+    <w:lsdException w:name="Medium List 2 Accent 2" w:uiPriority="66"/>
+    <w:lsdException w:name="Medium Grid 1 Accent 2" w:uiPriority="67"/>
+    <w:lsdException w:name="Medium Grid 2 Accent 2" w:uiPriority="68"/>
+    <w:lsdException w:name="Medium Grid 3 Accent 2" w:uiPriority="69"/>
+    <w:lsdException w:name="Dark List Accent 2" w:uiPriority="70"/>
+    <w:lsdException w:name="Colorful Shading Accent 2" w:uiPriority="71"/>
+    <w:lsdException w:name="Colorful List Accent 2" w:uiPriority="72"/>
+    <w:lsdException w:name="Colorful Grid Accent 2" w:uiPriority="73"/>
+    <w:lsdException w:name="Light Shading Accent 3" w:uiPriority="60"/>
+    <w:lsdException w:name="Light List Accent 3" w:uiPriority="61"/>
+    <w:lsdException w:name="Light Grid Accent 3" w:uiPriority="62"/>
+    <w:lsdException w:name="Medium Shading 1 Accent 3" w:uiPriority="63"/>
+    <w:lsdException w:name="Medium Shading 2 Accent 3" w:uiPriority="64"/>
+    <w:lsdException w:name="Medium List 1 Accent 3" w:uiPriority="65"/>
+    <w:lsdException w:name="Medium List 2 Accent 3" w:uiPriority="66"/>
+    <w:lsdException w:name="Medium Grid 1 Accent 3" w:uiPriority="67"/>
+    <w:lsdException w:name="Medium Grid 2 Accent 3" w:uiPriority="68"/>
+    <w:lsdException w:name="Medium Grid 3 Accent 3" w:uiPriority="69"/>
+    <w:lsdException w:name="Dark List Accent 3" w:uiPriority="70"/>
+    <w:lsdException w:name="Colorful Shading Accent 3" w:uiPriority="71"/>
+    <w:lsdException w:name="Colorful List Accent 3" w:uiPriority="72"/>
+    <w:lsdException w:name="Colorful Grid Accent 3" w:uiPriority="73"/>
+    <w:lsdException w:name="Light Shading Accent 4" w:uiPriority="60"/>
+    <w:lsdException w:name="Light List Accent 4" w:uiPriority="61"/>
+    <w:lsdException w:name="Light Grid Accent 4" w:uiPriority="62"/>
+    <w:lsdException w:name="Medium Shading 1 Accent 4" w:uiPriority="63"/>
+    <w:lsdException w:name="Medium Shading 2 Accent 4" w:uiPriority="64"/>
+    <w:lsdException w:name="Medium List 1 Accent 4" w:uiPriority="65"/>
+    <w:lsdException w:name="Medium List 2 Accent 4" w:uiPriority="66"/>
+    <w:lsdException w:name="Medium Grid 1 Accent 4" w:uiPriority="67"/>
+    <w:lsdException w:name="Medium Grid 2 Accent 4" w:uiPriority="68"/>
+    <w:lsdException w:name="Medium Grid 3 Accent 4" w:uiPriority="69"/>
+    <w:lsdException w:name="Dark List Accent 4" w:uiPriority="70"/>
+    <w:lsdException w:name="Colorful Shading Accent 4" w:uiPriority="71"/>
+    <w:lsdException w:name="Colorful List Accent 4" w:uiPriority="72"/>
+    <w:lsdException w:name="Colorful Grid Accent 4" w:uiPriority="73"/>
+    <w:lsdException w:name="Light Shading Accent 5" w:uiPriority="60"/>
+    <w:lsdException w:name="Light List Accent 5" w:uiPriority="61"/>
+    <w:lsdException w:name="Light Grid Accent 5" w:uiPriority="62"/>
+    <w:lsdException w:name="Medium Shading 1 Accent 5" w:uiPriority="63"/>
+    <w:lsdException w:name="Medium Shading 2 Accent 5" w:uiPriority="64"/>
+    <w:lsdException w:name="Medium List 1 Accent 5" w:uiPriority="65"/>
+    <w:lsdException w:name="Medium List 2 Accent 5" w:uiPriority="66"/>
+    <w:lsdException w:name="Medium Grid 1 Accent 5" w:uiPriority="67"/>
+    <w:lsdException w:name="Medium Grid 2 Accent 5" w:uiPriority="68"/>
+    <w:lsdException w:name="Medium Grid 3 Accent 5" w:uiPriority="69"/>
+    <w:lsdException w:name="Dark List Accent 5" w:uiPriority="70"/>
+    <w:lsdException w:name="Colorful Shading Accent 5" w:uiPriority="71"/>
+    <w:lsdException w:name="Colorful List Accent 5" w:uiPriority="72"/>
+    <w:lsdException w:name="Colorful Grid Accent 5" w:uiPriority="73"/>
+    <w:lsdException w:name="Light Shading Accent 6" w:uiPriority="60"/>
+    <w:lsdException w:name="Light List Accent 6" w:uiPriority="61"/>
+    <w:lsdException w:name="Light Grid Accent 6" w:uiPriority="62"/>
+    <w:lsdException w:name="Medium Shading 1 Accent 6" w:uiPriority="63"/>
+    <w:lsdException w:name="Medium Shading 2 Accent 6" w:uiPriority="64"/>
+    <w:lsdException w:name="Medium List 1 Accent 6" w:uiPriority="65"/>
+    <w:lsdException w:name="Medium List 2 Accent 6" w:uiPriority="66"/>
+    <w:lsdException w:name="Medium Grid 1 Accent 6" w:uiPriority="67"/>
+    <w:lsdException w:name="Medium Grid 2 Accent 6" w:uiPriority="68"/>
+    <w:lsdException w:name="Medium Grid 3 Accent 6" w:uiPriority="69"/>
+    <w:lsdException w:name="Dark List Accent 6" w:uiPriority="70"/>
+    <w:lsdException w:name="Colorful Shading Accent 6" w:uiPriority="71"/>
+    <w:lsdException w:name="Colorful List Accent 6" w:uiPriority="72"/>
+    <w:lsdException w:name="Colorful Grid Accent 6" w:uiPriority="73"/>
+    <w:lsdException w:name="Subtle Emphasis" w:uiPriority="19" w:qFormat="1"/>
+    <w:lsdException w:name="Intense Emphasis" w:uiPriority="21" w:qFormat="1"/>
+    <w:lsdException w:name="Subtle Reference" w:uiPriority="31" w:qFormat="1"/>
+    <w:lsdException w:name="Intense Reference" w:uiPriority="32" w:qFormat="1"/>
+    <w:lsdException w:name="Book Title" w:uiPriority="33" w:qFormat="1"/>
+    <w:lsdException w:name="Bibliography" w:semiHidden="1" w:uiPriority="37" w:unhideWhenUsed="1"/>
+    <w:lsdException w:name="TOC Heading" w:semiHidden="1" w:uiPriority="39" w:unhideWhenUsed="1" w:qFormat="1"/>
+    <w:lsdException w:name="Plain Table 1" w:uiPriority="41"/>
+    <w:lsdException w:name="Plain Table 2" w:uiPriority="42"/>
+    <w:lsdException w:name="Plain Table 3" w:uiPriority="43"/>
+    <w:lsdException w:name="Plain Table 4" w:uiPriority="44"/>
+    <w:lsdException w:name="Plain Table 5" w:uiPriority="45"/>
+    <w:lsdException w:name="Grid Table Light" w:uiPriority="40"/>
+    <w:lsdException w:name="Grid Table 1 Light" w:uiPriority="46"/>
+    <w:lsdException w:name="Grid Table 2" w:uiPriority="47"/>
+    <w:lsdException w:name="Grid Table 3" w:uiPriority="48"/>
+    <w:lsdException w:name="Grid Table 4" w:uiPriority="49"/>
+    <w:lsdException w:name="Grid Table 5 Dark" w:uiPriority="50"/>
+    <w:lsdException w:name="Grid Table 6 Colorful" w:uiPriority="51"/>
+    <w:lsdException w:name="Grid Table 7 Colorful" w:uiPriority="52"/>
+    <w:lsdException w:name="Grid Table 1 Light Accent 1" w:uiPriority="46"/>
+    <w:lsdException w:name="Grid Table 2 Accent 1" w:uiPriority="47"/>
+    <w:lsdException w:name="Grid Table 3 Accent 1" w:uiPriority="48"/>
+    <w:lsdException w:name="Grid Table 4 Accent 1" w:uiPriority="49"/>
+    <w:lsdException w:name="Grid Table 5 Dark Accent 1" w:uiPriority="50"/>
+    <w:lsdException w:name="Grid Table 6 Colorful Accent 1" w:uiPriority="51"/>
+    <w:lsdException w:name="Grid Table 7 Colorful Accent 1" w:uiPriority="52"/>
+    <w:lsdException w:name="Grid Table 1 Light Accent 2" w:uiPriority="46"/>
+    <w:lsdException w:name="Grid Table 2 Accent 2" w:uiPriority="47"/>
+    <w:lsdException w:name="Grid Table 3 Accent 2" w:uiPriority="48"/>
+    <w:lsdException w:name="Grid Table 4 Accent 2" w:uiPriority="49"/>
+    <w:lsdException w:name="Grid Table 5 Dark Accent 2" w:uiPriority="50"/>
+    <w:lsdException w:name="Grid Table 6 Colorful Accent 2" w:uiPriority="51"/>
+    <w:lsdException w:name="Grid Table 7 Colorful Accent 2" w:uiPriority="52"/>
+    <w:lsdException w:name="Grid Table 1 Light Accent 3" w:uiPriority="46"/>
+    <w:lsdException w:name="Grid Table 2 Accent 3" w:uiPriority="47"/>
+    <w:lsdException w:name="Grid Table 3 Accent 3" w:uiPriority="48"/>
+    <w:lsdException w:name="Grid Table 4 Accent 3" w:uiPriority="49"/>
+    <w:lsdException w:name="Grid Table 5 Dark Accent 3" w:uiPriority="50"/>
+    <w:lsdException w:name="Grid Table 6 Colorful Accent 3" w:uiPriority="51"/>
+    <w:lsdException w:name="Grid Table 7 Colorful Accent 3" w:uiPriority="52"/>
+    <w:lsdException w:name="Grid Table 1 Light Accent 4" w:uiPriority="46"/>
+    <w:lsdException w:name="Grid Table 2 Accent 4" w:uiPriority="47"/>
+    <w:lsdException w:name="Grid Table 3 Accent 4" w:uiPriority="48"/>
+    <w:lsdException w:name="Grid Table 4 Accent 4" w:uiPriority="49"/>
+    <w:lsdException w:name="Grid Table 5 Dark Accent 4" w:uiPriority="50"/>
+    <w:lsdException w:name="Grid Table 6 Colorful Accent 4" w:uiPriority="51"/>
+    <w:lsdException w:name="Grid Table 7 Colorful Accent 4" w:uiPriority="52"/>
+    <w:lsdException w:name="Grid Table 1 Light Accent 5" w:uiPriority="46"/>
+    <w:lsdException w:name="Grid Table 2 Accent 5" w:uiPriority="47"/>
+    <w:lsdException w:name="Grid Table 3 Accent 5" w:uiPriority="48"/>
+    <w:lsdException w:name="Grid Table 4 Accent 5" w:uiPriority="49"/>
+    <w:lsdException w:name="Grid Table 5 Dark Accent 5" w:uiPriority="50"/>
+    <w:lsdException w:name="Grid Table 6 Colorful Accent 5" w:uiPriority="51"/>
+    <w:lsdException w:name="Grid Table 7 Colorful Accent 5" w:uiPriority="52"/>
+    <w:lsdException w:name="Grid Table 1 Light Accent 6" w:uiPriority="46"/>
+    <w:lsdException w:name="Grid Table 2 Accent 6" w:uiPriority="47"/>
+    <w:lsdException w:name="Grid Table 3 Accent 6" w:uiPriority="48"/>
+    <w:lsdException w:name="Grid Table 4 Accent 6" w:uiPriority="49"/>
+    <w:lsdException w:name="Grid Table 5 Dark Accent 6" w:uiPriority="50"/>
+    <w:lsdException w:name="Grid Table 6 Colorful Accent 6" w:uiPriority="51"/>
+    <w:lsdException w:name="Grid Table 7 Colorful Accent 6" w:uiPriority="52"/>
+    <w:lsdException w:name="List Table 1 Light" w:uiPriority="46"/>
+    <w:lsdException w:name="List Table 2" w:uiPriority="47"/>
+    <w:lsdException w:name="List Table 3" w:uiPriority="48"/>
+    <w:lsdException w:name="List Table 4" w:uiPriority="49"/>
+    <w:lsdException w:name="List Table 5 Dark" w:uiPriority="50"/>
+    <w:lsdException w:name="List Table 6 Colorful" w:uiPriority="51"/>
+    <w:lsdException w:name="List Table 7 Colorful" w:uiPriority="52"/>
+    <w:lsdException w:name="List Table 1 Light Accent 1" w:uiPriority="46"/>
+    <w:lsdException w:name="List Table 2 Accent 1" w:uiPriority="47"/>
+    <w:lsdException w:name="List Table 3 Accent 1" w:uiPriority="48"/>
+    <w:lsdException w:name="List Table 4 Accent 1" w:uiPriority="49"/>
+    <w:lsdException w:name="List Table 5 Dark Accent 1" w:uiPriority="50"/>
+    <w:lsdException w:name="List Table 6 Colorful Accent 1" w:uiPriority="51"/>
+    <w:lsdException w:name="List Table 7 Colorful Accent 1" w:uiPriority="52"/>
+    <w:lsdException w:name="List Table 1 Light Accent 2" w:uiPriority="46"/>
+    <w:lsdException w:name="List Table 2 Accent 2" w:uiPriority="47"/>
+    <w:lsdException w:name="List Table 3 Accent 2" w:uiPriority="48"/>
+    <w:lsdException w:name="List Table 4 Accent 2" w:uiPriority="49"/>
+    <w:lsdException w:name="List Table 5 Dark Accent 2" w:uiPriority="50"/>
+    <w:lsdException w:name="List Table 6 Colorful Accent 2" w:uiPriority="51"/>
+    <w:lsdException w:name="List Table 7 Colorful Accent 2" w:uiPriority="52"/>
+    <w:lsdException w:name="List Table 1 Light Accent 3" w:uiPriority="46"/>
+    <w:lsdException w:name="List Table 2 Accent 3" w:uiPriority="47"/>
+    <w:lsdException w:name="List Table 3 Accent 3" w:uiPriority="48"/>
+    <w:lsdException w:name="List Table 4 Accent 3" w:uiPriority="49"/>
+    <w:lsdException w:name="List Table 5 Dark Accent 3" w:uiPriority="50"/>
+    <w:lsdException w:name="List Table 6 Colorful Accent 3" w:uiPriority="51"/>
+    <w:lsdException w:name="List Table 7 Colorful Accent 3" w:uiPriority="52"/>
+    <w:lsdException w:name="List Table 1 Light Accent 4" w:uiPriority="46"/>
+    <w:lsdException w:name="List Table 2 Accent 4" w:uiPriority="47"/>
+    <w:lsdException w:name="List Table 3 Accent 4" w:uiPriority="48"/>
+    <w:lsdException w:name="List Table 4 Accent 4" w:uiPriority="49"/>
+    <w:lsdException w:name="List Table 5 Dark Accent 4" w:uiPriority="50"/>
+    <w:lsdException w:name="List Table 6 Colorful Accent 4" w:uiPriority="51"/>
+    <w:lsdException w:name="List Table 7 Colorful Accent 4" w:uiPriority="52"/>
+    <w:lsdException w:name="List Table 1 Light Accent 5" w:uiPriority="46"/>
+    <w:lsdException w:name="List Table 2 Accent 5" w:uiPriority="47"/>
+    <w:lsdException w:name="List Table 3 Accent 5" w:uiPriority="48"/>
+    <w:lsdException w:name="List Table 4 Accent 5" w:uiPriority="49"/>
+    <w:lsdException w:name="List Table 5 Dark Accent 5" w:uiPriority="50"/>
+    <w:lsdException w:name="List Table 6 Colorful Accent 5" w:uiPriority="51"/>
+    <w:lsdException w:name="List Table 7 Colorful Accent 5" w:uiPriority="52"/>
+    <w:lsdException w:name="List Table 1 Light Accent 6" w:uiPriority="46"/>
+    <w:lsdException w:name="List Table 2 Accent 6" w:uiPriority="47"/>
+    <w:lsdException w:name="List Table 3 Accent 6" w:uiPriority="48"/>
+    <w:lsdException w:name="List Table 4 Accent 6" w:uiPriority="49"/>
+    <w:lsdException w:name="List Table 5 Dark Accent 6" w:uiPriority="50"/>
+    <w:lsdException w:name="List Table 6 Colorful Accent 6" w:uiPriority="51"/>
+    <w:lsdException w:name="List Table 7 Colorful Accent 6" w:uiPriority="52"/>
+    <w:lsdException w:name="Mention" w:semiHidden="1" w:unhideWhenUsed="1"/>
+    <w:lsdException w:name="Smart Hyperlink" w:semiHidden="1" w:unhideWhenUsed="1"/>
+    <w:lsdException w:name="Hashtag" w:semiHidden="1" w:unhideWhenUsed="1"/>
+    <w:lsdException w:name="Unresolved Mention" w:semiHidden="1" w:unhideWhenUsed="1"/>
   </w:latentStyles>
   <w:style w:type="paragraph" w:default="1" w:styleId="Normal">
     <w:name w:val="Normal"/>
@@ -5260,370 +6973,28 @@
       </w:tblCellMar>
     </w:tblPr>
   </w:style>
-</w:styles>
-</file>
-
-<file path=word/stylesWithEffects.xml><?xml version="1.0" encoding="utf-8"?>
-<w:styles xmlns:wpc="http://schemas.microsoft.com/office/word/2010/wordprocessingCanvas" xmlns:mc="http://schemas.openxmlformats.org/markup-compatibility/2006" xmlns:o="urn:schemas-microsoft-com:office:office" xmlns:r="http://schemas.openxmlformats.org/officeDocument/2006/relationships" xmlns:m="http://schemas.openxmlformats.org/officeDocument/2006/math" xmlns:v="urn:schemas-microsoft-com:vml" xmlns:wp14="http://schemas.microsoft.com/office/word/2010/wordprocessingDrawing" xmlns:wp="http://schemas.openxmlformats.org/drawingml/2006/wordprocessingDrawing" xmlns:w10="urn:schemas-microsoft-com:office:word" xmlns:w="http://schemas.openxmlformats.org/wordprocessingml/2006/main" xmlns:w14="http://schemas.microsoft.com/office/word/2010/wordml" xmlns:wpg="http://schemas.microsoft.com/office/word/2010/wordprocessingGroup" xmlns:wpi="http://schemas.microsoft.com/office/word/2010/wordprocessingInk" xmlns:wne="http://schemas.microsoft.com/office/word/2006/wordml" xmlns:wps="http://schemas.microsoft.com/office/word/2010/wordprocessingShape" mc:Ignorable="w14 wp14">
-  <w:docDefaults>
-    <w:rPrDefault>
-      <w:rPr>
-        <w:rFonts w:ascii="Times New Roman" w:eastAsia="Times New Roman" w:hAnsi="Times New Roman" w:cs="Times New Roman"/>
-        <w:lang w:val="en-US" w:eastAsia="en-AU" w:bidi="ar-SA"/>
-      </w:rPr>
-    </w:rPrDefault>
-    <w:pPrDefault>
-      <w:pPr>
-        <w:widowControl w:val="0"/>
-      </w:pPr>
-    </w:pPrDefault>
-  </w:docDefaults>
-  <w:latentStyles w:defLockedState="0" w:defUIPriority="99" w:defSemiHidden="1" w:defUnhideWhenUsed="1" w:defQFormat="0" w:count="267">
-    <w:lsdException w:name="Normal" w:semiHidden="0" w:uiPriority="0" w:unhideWhenUsed="0" w:qFormat="1"/>
-    <w:lsdException w:name="heading 1" w:semiHidden="0" w:uiPriority="9" w:unhideWhenUsed="0" w:qFormat="1"/>
-    <w:lsdException w:name="heading 2" w:uiPriority="9" w:qFormat="1"/>
-    <w:lsdException w:name="heading 3" w:uiPriority="9" w:qFormat="1"/>
-    <w:lsdException w:name="heading 4" w:uiPriority="9" w:qFormat="1"/>
-    <w:lsdException w:name="heading 5" w:uiPriority="9" w:qFormat="1"/>
-    <w:lsdException w:name="heading 6" w:uiPriority="9" w:qFormat="1"/>
-    <w:lsdException w:name="heading 7" w:uiPriority="9" w:qFormat="1"/>
-    <w:lsdException w:name="heading 8" w:uiPriority="9" w:qFormat="1"/>
-    <w:lsdException w:name="heading 9" w:uiPriority="9" w:qFormat="1"/>
-    <w:lsdException w:name="toc 1" w:uiPriority="39"/>
-    <w:lsdException w:name="toc 2" w:uiPriority="39"/>
-    <w:lsdException w:name="toc 3" w:uiPriority="39"/>
-    <w:lsdException w:name="toc 4" w:uiPriority="39"/>
-    <w:lsdException w:name="toc 5" w:uiPriority="39"/>
-    <w:lsdException w:name="toc 6" w:uiPriority="39"/>
-    <w:lsdException w:name="toc 7" w:uiPriority="39"/>
-    <w:lsdException w:name="toc 8" w:uiPriority="39"/>
-    <w:lsdException w:name="toc 9" w:uiPriority="39"/>
-    <w:lsdException w:name="caption" w:uiPriority="35" w:qFormat="1"/>
-    <w:lsdException w:name="Title" w:semiHidden="0" w:uiPriority="10" w:unhideWhenUsed="0" w:qFormat="1"/>
-    <w:lsdException w:name="Default Paragraph Font" w:uiPriority="1"/>
-    <w:lsdException w:name="Subtitle" w:semiHidden="0" w:uiPriority="11" w:unhideWhenUsed="0" w:qFormat="1"/>
-    <w:lsdException w:name="Strong" w:semiHidden="0" w:uiPriority="22" w:unhideWhenUsed="0" w:qFormat="1"/>
-    <w:lsdException w:name="Emphasis" w:semiHidden="0" w:uiPriority="20" w:unhideWhenUsed="0" w:qFormat="1"/>
-    <w:lsdException w:name="Table Grid" w:semiHidden="0" w:uiPriority="59" w:unhideWhenUsed="0"/>
-    <w:lsdException w:name="Placeholder Text" w:unhideWhenUsed="0"/>
-    <w:lsdException w:name="No Spacing" w:semiHidden="0" w:uiPriority="1" w:unhideWhenUsed="0" w:qFormat="1"/>
-    <w:lsdException w:name="Light Shading" w:semiHidden="0" w:uiPriority="60" w:unhideWhenUsed="0"/>
-    <w:lsdException w:name="Light List" w:semiHidden="0" w:uiPriority="61" w:unhideWhenUsed="0"/>
-    <w:lsdException w:name="Light Grid" w:semiHidden="0" w:uiPriority="62" w:unhideWhenUsed="0"/>
-    <w:lsdException w:name="Medium Shading 1" w:semiHidden="0" w:uiPriority="63" w:unhideWhenUsed="0"/>
-    <w:lsdException w:name="Medium Shading 2" w:semiHidden="0" w:uiPriority="64" w:unhideWhenUsed="0"/>
-    <w:lsdException w:name="Medium List 1" w:semiHidden="0" w:uiPriority="65" w:unhideWhenUsed="0"/>
-    <w:lsdException w:name="Medium List 2" w:semiHidden="0" w:uiPriority="66" w:unhideWhenUsed="0"/>
-    <w:lsdException w:name="Medium Grid 1" w:semiHidden="0" w:uiPriority="67" w:unhideWhenUsed="0"/>
-    <w:lsdException w:name="Medium Grid 2" w:semiHidden="0" w:uiPriority="68" w:unhideWhenUsed="0"/>
-    <w:lsdException w:name="Medium Grid 3" w:semiHidden="0" w:uiPriority="69" w:unhideWhenUsed="0"/>
-    <w:lsdException w:name="Dark List" w:semiHidden="0" w:uiPriority="70" w:unhideWhenUsed="0"/>
-    <w:lsdException w:name="Colorful Shading" w:semiHidden="0" w:uiPriority="71" w:unhideWhenUsed="0"/>
-    <w:lsdException w:name="Colorful List" w:semiHidden="0" w:uiPriority="72" w:unhideWhenUsed="0"/>
-    <w:lsdException w:name="Colorful Grid" w:semiHidden="0" w:uiPriority="73" w:unhideWhenUsed="0"/>
-    <w:lsdException w:name="Light Shading Accent 1" w:semiHidden="0" w:uiPriority="60" w:unhideWhenUsed="0"/>
-    <w:lsdException w:name="Light List Accent 1" w:semiHidden="0" w:uiPriority="61" w:unhideWhenUsed="0"/>
-    <w:lsdException w:name="Light Grid Accent 1" w:semiHidden="0" w:uiPriority="62" w:unhideWhenUsed="0"/>
-    <w:lsdException w:name="Medium Shading 1 Accent 1" w:semiHidden="0" w:uiPriority="63" w:unhideWhenUsed="0"/>
-    <w:lsdException w:name="Medium Shading 2 Accent 1" w:semiHidden="0" w:uiPriority="64" w:unhideWhenUsed="0"/>
-    <w:lsdException w:name="Medium List 1 Accent 1" w:semiHidden="0" w:uiPriority="65" w:unhideWhenUsed="0"/>
-    <w:lsdException w:name="Revision" w:unhideWhenUsed="0"/>
-    <w:lsdException w:name="List Paragraph" w:semiHidden="0" w:uiPriority="34" w:unhideWhenUsed="0" w:qFormat="1"/>
-    <w:lsdException w:name="Quote" w:semiHidden="0" w:uiPriority="29" w:unhideWhenUsed="0" w:qFormat="1"/>
-    <w:lsdException w:name="Intense Quote" w:semiHidden="0" w:uiPriority="30" w:unhideWhenUsed="0" w:qFormat="1"/>
-    <w:lsdException w:name="Medium List 2 Accent 1" w:semiHidden="0" w:uiPriority="66" w:unhideWhenUsed="0"/>
-    <w:lsdException w:name="Medium Grid 1 Accent 1" w:semiHidden="0" w:uiPriority="67" w:unhideWhenUsed="0"/>
-    <w:lsdException w:name="Medium Grid 2 Accent 1" w:semiHidden="0" w:uiPriority="68" w:unhideWhenUsed="0"/>
-    <w:lsdException w:name="Medium Grid 3 Accent 1" w:semiHidden="0" w:uiPriority="69" w:unhideWhenUsed="0"/>
-    <w:lsdException w:name="Dark List Accent 1" w:semiHidden="0" w:uiPriority="70" w:unhideWhenUsed="0"/>
-    <w:lsdException w:name="Colorful Shading Accent 1" w:semiHidden="0" w:uiPriority="71" w:unhideWhenUsed="0"/>
-    <w:lsdException w:name="Colorful List Accent 1" w:semiHidden="0" w:uiPriority="72" w:unhideWhenUsed="0"/>
-    <w:lsdException w:name="Colorful Grid Accent 1" w:semiHidden="0" w:uiPriority="73" w:unhideWhenUsed="0"/>
-    <w:lsdException w:name="Light Shading Accent 2" w:semiHidden="0" w:uiPriority="60" w:unhideWhenUsed="0"/>
-    <w:lsdException w:name="Light List Accent 2" w:semiHidden="0" w:uiPriority="61" w:unhideWhenUsed="0"/>
-    <w:lsdException w:name="Light Grid Accent 2" w:semiHidden="0" w:uiPriority="62" w:unhideWhenUsed="0"/>
-    <w:lsdException w:name="Medium Shading 1 Accent 2" w:semiHidden="0" w:uiPriority="63" w:unhideWhenUsed="0"/>
-    <w:lsdException w:name="Medium Shading 2 Accent 2" w:semiHidden="0" w:uiPriority="64" w:unhideWhenUsed="0"/>
-    <w:lsdException w:name="Medium List 1 Accent 2" w:semiHidden="0" w:uiPriority="65" w:unhideWhenUsed="0"/>
-    <w:lsdException w:name="Medium List 2 Accent 2" w:semiHidden="0" w:uiPriority="66" w:unhideWhenUsed="0"/>
-    <w:lsdException w:name="Medium Grid 1 Accent 2" w:semiHidden="0" w:uiPriority="67" w:unhideWhenUsed="0"/>
-    <w:lsdException w:name="Medium Grid 2 Accent 2" w:semiHidden="0" w:uiPriority="68" w:unhideWhenUsed="0"/>
-    <w:lsdException w:name="Medium Grid 3 Accent 2" w:semiHidden="0" w:uiPriority="69" w:unhideWhenUsed="0"/>
-    <w:lsdException w:name="Dark List Accent 2" w:semiHidden="0" w:uiPriority="70" w:unhideWhenUsed="0"/>
-    <w:lsdException w:name="Colorful Shading Accent 2" w:semiHidden="0" w:uiPriority="71" w:unhideWhenUsed="0"/>
-    <w:lsdException w:name="Colorful List Accent 2" w:semiHidden="0" w:uiPriority="72" w:unhideWhenUsed="0"/>
-    <w:lsdException w:name="Colorful Grid Accent 2" w:semiHidden="0" w:uiPriority="73" w:unhideWhenUsed="0"/>
-    <w:lsdException w:name="Light Shading Accent 3" w:semiHidden="0" w:uiPriority="60" w:unhideWhenUsed="0"/>
-    <w:lsdException w:name="Light List Accent 3" w:semiHidden="0" w:uiPriority="61" w:unhideWhenUsed="0"/>
-    <w:lsdException w:name="Light Grid Accent 3" w:semiHidden="0" w:uiPriority="62" w:unhideWhenUsed="0"/>
-    <w:lsdException w:name="Medium Shading 1 Accent 3" w:semiHidden="0" w:uiPriority="63" w:unhideWhenUsed="0"/>
-    <w:lsdException w:name="Medium Shading 2 Accent 3" w:semiHidden="0" w:uiPriority="64" w:unhideWhenUsed="0"/>
-    <w:lsdException w:name="Medium List 1 Accent 3" w:semiHidden="0" w:uiPriority="65" w:unhideWhenUsed="0"/>
-    <w:lsdException w:name="Medium List 2 Accent 3" w:semiHidden="0" w:uiPriority="66" w:unhideWhenUsed="0"/>
-    <w:lsdException w:name="Medium Grid 1 Accent 3" w:semiHidden="0" w:uiPriority="67" w:unhideWhenUsed="0"/>
-    <w:lsdException w:name="Medium Grid 2 Accent 3" w:semiHidden="0" w:uiPriority="68" w:unhideWhenUsed="0"/>
-    <w:lsdException w:name="Medium Grid 3 Accent 3" w:semiHidden="0" w:uiPriority="69" w:unhideWhenUsed="0"/>
-    <w:lsdException w:name="Dark List Accent 3" w:semiHidden="0" w:uiPriority="70" w:unhideWhenUsed="0"/>
-    <w:lsdException w:name="Colorful Shading Accent 3" w:semiHidden="0" w:uiPriority="71" w:unhideWhenUsed="0"/>
-    <w:lsdException w:name="Colorful List Accent 3" w:semiHidden="0" w:uiPriority="72" w:unhideWhenUsed="0"/>
-    <w:lsdException w:name="Colorful Grid Accent 3" w:semiHidden="0" w:uiPriority="73" w:unhideWhenUsed="0"/>
-    <w:lsdException w:name="Light Shading Accent 4" w:semiHidden="0" w:uiPriority="60" w:unhideWhenUsed="0"/>
-    <w:lsdException w:name="Light List Accent 4" w:semiHidden="0" w:uiPriority="61" w:unhideWhenUsed="0"/>
-    <w:lsdException w:name="Light Grid Accent 4" w:semiHidden="0" w:uiPriority="62" w:unhideWhenUsed="0"/>
-    <w:lsdException w:name="Medium Shading 1 Accent 4" w:semiHidden="0" w:uiPriority="63" w:unhideWhenUsed="0"/>
-    <w:lsdException w:name="Medium Shading 2 Accent 4" w:semiHidden="0" w:uiPriority="64" w:unhideWhenUsed="0"/>
-    <w:lsdException w:name="Medium List 1 Accent 4" w:semiHidden="0" w:uiPriority="65" w:unhideWhenUsed="0"/>
-    <w:lsdException w:name="Medium List 2 Accent 4" w:semiHidden="0" w:uiPriority="66" w:unhideWhenUsed="0"/>
-    <w:lsdException w:name="Medium Grid 1 Accent 4" w:semiHidden="0" w:uiPriority="67" w:unhideWhenUsed="0"/>
-    <w:lsdException w:name="Medium Grid 2 Accent 4" w:semiHidden="0" w:uiPriority="68" w:unhideWhenUsed="0"/>
-    <w:lsdException w:name="Medium Grid 3 Accent 4" w:semiHidden="0" w:uiPriority="69" w:unhideWhenUsed="0"/>
-    <w:lsdException w:name="Dark List Accent 4" w:semiHidden="0" w:uiPriority="70" w:unhideWhenUsed="0"/>
-    <w:lsdException w:name="Colorful Shading Accent 4" w:semiHidden="0" w:uiPriority="71" w:unhideWhenUsed="0"/>
-    <w:lsdException w:name="Colorful List Accent 4" w:semiHidden="0" w:uiPriority="72" w:unhideWhenUsed="0"/>
-    <w:lsdException w:name="Colorful Grid Accent 4" w:semiHidden="0" w:uiPriority="73" w:unhideWhenUsed="0"/>
-    <w:lsdException w:name="Light Shading Accent 5" w:semiHidden="0" w:uiPriority="60" w:unhideWhenUsed="0"/>
-    <w:lsdException w:name="Light List Accent 5" w:semiHidden="0" w:uiPriority="61" w:unhideWhenUsed="0"/>
-    <w:lsdException w:name="Light Grid Accent 5" w:semiHidden="0" w:uiPriority="62" w:unhideWhenUsed="0"/>
-    <w:lsdException w:name="Medium Shading 1 Accent 5" w:semiHidden="0" w:uiPriority="63" w:unhideWhenUsed="0"/>
-    <w:lsdException w:name="Medium Shading 2 Accent 5" w:semiHidden="0" w:uiPriority="64" w:unhideWhenUsed="0"/>
-    <w:lsdException w:name="Medium List 1 Accent 5" w:semiHidden="0" w:uiPriority="65" w:unhideWhenUsed="0"/>
-    <w:lsdException w:name="Medium List 2 Accent 5" w:semiHidden="0" w:uiPriority="66" w:unhideWhenUsed="0"/>
-    <w:lsdException w:name="Medium Grid 1 Accent 5" w:semiHidden="0" w:uiPriority="67" w:unhideWhenUsed="0"/>
-    <w:lsdException w:name="Medium Grid 2 Accent 5" w:semiHidden="0" w:uiPriority="68" w:unhideWhenUsed="0"/>
-    <w:lsdException w:name="Medium Grid 3 Accent 5" w:semiHidden="0" w:uiPriority="69" w:unhideWhenUsed="0"/>
-    <w:lsdException w:name="Dark List Accent 5" w:semiHidden="0" w:uiPriority="70" w:unhideWhenUsed="0"/>
-    <w:lsdException w:name="Colorful Shading Accent 5" w:semiHidden="0" w:uiPriority="71" w:unhideWhenUsed="0"/>
-    <w:lsdException w:name="Colorful List Accent 5" w:semiHidden="0" w:uiPriority="72" w:unhideWhenUsed="0"/>
-    <w:lsdException w:name="Colorful Grid Accent 5" w:semiHidden="0" w:uiPriority="73" w:unhideWhenUsed="0"/>
-    <w:lsdException w:name="Light Shading Accent 6" w:semiHidden="0" w:uiPriority="60" w:unhideWhenUsed="0"/>
-    <w:lsdException w:name="Light List Accent 6" w:semiHidden="0" w:uiPriority="61" w:unhideWhenUsed="0"/>
-    <w:lsdException w:name="Light Grid Accent 6" w:semiHidden="0" w:uiPriority="62" w:unhideWhenUsed="0"/>
-    <w:lsdException w:name="Medium Shading 1 Accent 6" w:semiHidden="0" w:uiPriority="63" w:unhideWhenUsed="0"/>
-    <w:lsdException w:name="Medium Shading 2 Accent 6" w:semiHidden="0" w:uiPriority="64" w:unhideWhenUsed="0"/>
-    <w:lsdException w:name="Medium List 1 Accent 6" w:semiHidden="0" w:uiPriority="65" w:unhideWhenUsed="0"/>
-    <w:lsdException w:name="Medium List 2 Accent 6" w:semiHidden="0" w:uiPriority="66" w:unhideWhenUsed="0"/>
-    <w:lsdException w:name="Medium Grid 1 Accent 6" w:semiHidden="0" w:uiPriority="67" w:unhideWhenUsed="0"/>
-    <w:lsdException w:name="Medium Grid 2 Accent 6" w:semiHidden="0" w:uiPriority="68" w:unhideWhenUsed="0"/>
-    <w:lsdException w:name="Medium Grid 3 Accent 6" w:semiHidden="0" w:uiPriority="69" w:unhideWhenUsed="0"/>
-    <w:lsdException w:name="Dark List Accent 6" w:semiHidden="0" w:uiPriority="70" w:unhideWhenUsed="0"/>
-    <w:lsdException w:name="Colorful Shading Accent 6" w:semiHidden="0" w:uiPriority="71" w:unhideWhenUsed="0"/>
-    <w:lsdException w:name="Colorful List Accent 6" w:semiHidden="0" w:uiPriority="72" w:unhideWhenUsed="0"/>
-    <w:lsdException w:name="Colorful Grid Accent 6" w:semiHidden="0" w:uiPriority="73" w:unhideWhenUsed="0"/>
-    <w:lsdException w:name="Subtle Emphasis" w:semiHidden="0" w:uiPriority="19" w:unhideWhenUsed="0" w:qFormat="1"/>
-    <w:lsdException w:name="Intense Emphasis" w:semiHidden="0" w:uiPriority="21" w:unhideWhenUsed="0" w:qFormat="1"/>
-    <w:lsdException w:name="Subtle Reference" w:semiHidden="0" w:uiPriority="31" w:unhideWhenUsed="0" w:qFormat="1"/>
-    <w:lsdException w:name="Intense Reference" w:semiHidden="0" w:uiPriority="32" w:unhideWhenUsed="0" w:qFormat="1"/>
-    <w:lsdException w:name="Book Title" w:semiHidden="0" w:uiPriority="33" w:unhideWhenUsed="0" w:qFormat="1"/>
-    <w:lsdException w:name="Bibliography" w:uiPriority="37"/>
-    <w:lsdException w:name="TOC Heading" w:uiPriority="39" w:qFormat="1"/>
-  </w:latentStyles>
-  <w:style w:type="paragraph" w:default="1" w:styleId="Normal">
-    <w:name w:val="Normal"/>
-  </w:style>
-  <w:style w:type="paragraph" w:styleId="Heading1">
-    <w:name w:val="heading 1"/>
-    <w:basedOn w:val="Normal"/>
-    <w:next w:val="Normal"/>
-    <w:pPr>
-      <w:keepNext/>
-      <w:spacing w:before="120" w:after="60"/>
-      <w:outlineLvl w:val="0"/>
-    </w:pPr>
+  <w:style w:type="character" w:styleId="Hyperlink">
+    <w:name w:val="Hyperlink"/>
+    <w:basedOn w:val="DefaultParagraphFont"/>
+    <w:uiPriority w:val="99"/>
+    <w:unhideWhenUsed/>
+    <w:rsid w:val="00633F6D"/>
     <w:rPr>
-      <w:rFonts w:ascii="Arial" w:eastAsia="Arial" w:hAnsi="Arial" w:cs="Arial"/>
-      <w:b/>
-      <w:sz w:val="24"/>
-      <w:szCs w:val="24"/>
+      <w:color w:val="0000FF" w:themeColor="hyperlink"/>
+      <w:u w:val="single"/>
     </w:rPr>
   </w:style>
-  <w:style w:type="paragraph" w:styleId="Heading2">
-    <w:name w:val="heading 2"/>
-    <w:basedOn w:val="Normal"/>
-    <w:next w:val="Normal"/>
-    <w:pPr>
-      <w:keepNext/>
-      <w:spacing w:before="120" w:after="60"/>
-      <w:ind w:left="720" w:hanging="360"/>
-      <w:outlineLvl w:val="1"/>
-    </w:pPr>
-    <w:rPr>
-      <w:rFonts w:ascii="Arial" w:eastAsia="Arial" w:hAnsi="Arial" w:cs="Arial"/>
-      <w:b/>
-    </w:rPr>
-  </w:style>
-  <w:style w:type="paragraph" w:styleId="Heading3">
-    <w:name w:val="heading 3"/>
-    <w:basedOn w:val="Normal"/>
-    <w:next w:val="Normal"/>
-    <w:pPr>
-      <w:keepNext/>
-      <w:spacing w:before="120" w:after="60"/>
-      <w:outlineLvl w:val="2"/>
-    </w:pPr>
-    <w:rPr>
-      <w:rFonts w:ascii="Arial" w:eastAsia="Arial" w:hAnsi="Arial" w:cs="Arial"/>
-      <w:i/>
-    </w:rPr>
-  </w:style>
-  <w:style w:type="paragraph" w:styleId="Heading4">
-    <w:name w:val="heading 4"/>
-    <w:basedOn w:val="Normal"/>
-    <w:next w:val="Normal"/>
-    <w:pPr>
-      <w:keepNext/>
-      <w:spacing w:before="120" w:after="60"/>
-      <w:outlineLvl w:val="3"/>
-    </w:pPr>
-    <w:rPr>
-      <w:rFonts w:ascii="Arial" w:eastAsia="Arial" w:hAnsi="Arial" w:cs="Arial"/>
-    </w:rPr>
-  </w:style>
-  <w:style w:type="paragraph" w:styleId="Heading5">
-    <w:name w:val="heading 5"/>
-    <w:basedOn w:val="Normal"/>
-    <w:next w:val="Normal"/>
-    <w:pPr>
-      <w:spacing w:before="240" w:after="60"/>
-      <w:ind w:left="2880"/>
-      <w:outlineLvl w:val="4"/>
-    </w:pPr>
-    <w:rPr>
-      <w:sz w:val="22"/>
-      <w:szCs w:val="22"/>
-    </w:rPr>
-  </w:style>
-  <w:style w:type="paragraph" w:styleId="Heading6">
-    <w:name w:val="heading 6"/>
-    <w:basedOn w:val="Normal"/>
-    <w:next w:val="Normal"/>
-    <w:pPr>
-      <w:spacing w:before="240" w:after="60"/>
-      <w:ind w:left="2880"/>
-      <w:outlineLvl w:val="5"/>
-    </w:pPr>
-    <w:rPr>
-      <w:i/>
-      <w:sz w:val="22"/>
-      <w:szCs w:val="22"/>
-    </w:rPr>
-  </w:style>
-  <w:style w:type="character" w:default="1" w:styleId="DefaultParagraphFont">
-    <w:name w:val="Default Paragraph Font"/>
-    <w:uiPriority w:val="1"/>
-    <w:semiHidden/>
-    <w:unhideWhenUsed/>
-  </w:style>
-  <w:style w:type="table" w:default="1" w:styleId="TableNormal">
-    <w:name w:val="Normal Table"/>
+  <w:style w:type="character" w:styleId="UnresolvedMention">
+    <w:name w:val="Unresolved Mention"/>
+    <w:basedOn w:val="DefaultParagraphFont"/>
     <w:uiPriority w:val="99"/>
     <w:semiHidden/>
     <w:unhideWhenUsed/>
-    <w:tblPr>
-      <w:tblInd w:w="0" w:type="dxa"/>
-      <w:tblCellMar>
-        <w:top w:w="0" w:type="dxa"/>
-        <w:left w:w="108" w:type="dxa"/>
-        <w:bottom w:w="0" w:type="dxa"/>
-        <w:right w:w="108" w:type="dxa"/>
-      </w:tblCellMar>
-    </w:tblPr>
-  </w:style>
-  <w:style w:type="numbering" w:default="1" w:styleId="NoList">
-    <w:name w:val="No List"/>
-    <w:uiPriority w:val="99"/>
-    <w:semiHidden/>
-    <w:unhideWhenUsed/>
-  </w:style>
-  <w:style w:type="paragraph" w:styleId="Title">
-    <w:name w:val="Title"/>
-    <w:basedOn w:val="Normal"/>
-    <w:next w:val="Normal"/>
-    <w:pPr>
-      <w:jc w:val="center"/>
-    </w:pPr>
+    <w:rsid w:val="00633F6D"/>
     <w:rPr>
-      <w:rFonts w:ascii="Arial" w:eastAsia="Arial" w:hAnsi="Arial" w:cs="Arial"/>
-      <w:b/>
-      <w:sz w:val="36"/>
-      <w:szCs w:val="36"/>
+      <w:color w:val="605E5C"/>
+      <w:shd w:val="clear" w:color="auto" w:fill="E1DFDD"/>
     </w:rPr>
-  </w:style>
-  <w:style w:type="paragraph" w:styleId="Subtitle">
-    <w:name w:val="Subtitle"/>
-    <w:basedOn w:val="Normal"/>
-    <w:next w:val="Normal"/>
-    <w:pPr>
-      <w:spacing w:after="60"/>
-      <w:jc w:val="center"/>
-    </w:pPr>
-    <w:rPr>
-      <w:rFonts w:ascii="Arial" w:eastAsia="Arial" w:hAnsi="Arial" w:cs="Arial"/>
-      <w:i/>
-      <w:sz w:val="36"/>
-      <w:szCs w:val="36"/>
-    </w:rPr>
-  </w:style>
-  <w:style w:type="table" w:customStyle="1" w:styleId="a">
-    <w:basedOn w:val="TableNormal"/>
-    <w:tblPr>
-      <w:tblStyleRowBandSize w:val="1"/>
-      <w:tblStyleColBandSize w:val="1"/>
-      <w:tblCellMar>
-        <w:left w:w="115" w:type="dxa"/>
-        <w:right w:w="115" w:type="dxa"/>
-      </w:tblCellMar>
-    </w:tblPr>
-  </w:style>
-  <w:style w:type="table" w:customStyle="1" w:styleId="a0">
-    <w:basedOn w:val="TableNormal"/>
-    <w:tblPr>
-      <w:tblStyleRowBandSize w:val="1"/>
-      <w:tblStyleColBandSize w:val="1"/>
-      <w:tblCellMar>
-        <w:left w:w="115" w:type="dxa"/>
-        <w:right w:w="115" w:type="dxa"/>
-      </w:tblCellMar>
-    </w:tblPr>
-  </w:style>
-  <w:style w:type="table" w:customStyle="1" w:styleId="a1">
-    <w:basedOn w:val="TableNormal"/>
-    <w:tblPr>
-      <w:tblStyleRowBandSize w:val="1"/>
-      <w:tblStyleColBandSize w:val="1"/>
-    </w:tblPr>
-  </w:style>
-  <w:style w:type="table" w:customStyle="1" w:styleId="a2">
-    <w:basedOn w:val="TableNormal"/>
-    <w:tblPr>
-      <w:tblStyleRowBandSize w:val="1"/>
-      <w:tblStyleColBandSize w:val="1"/>
-      <w:tblCellMar>
-        <w:left w:w="115" w:type="dxa"/>
-        <w:right w:w="115" w:type="dxa"/>
-      </w:tblCellMar>
-    </w:tblPr>
-  </w:style>
-  <w:style w:type="table" w:customStyle="1" w:styleId="a3">
-    <w:basedOn w:val="TableNormal"/>
-    <w:tblPr>
-      <w:tblStyleRowBandSize w:val="1"/>
-      <w:tblStyleColBandSize w:val="1"/>
-      <w:tblCellMar>
-        <w:left w:w="115" w:type="dxa"/>
-        <w:right w:w="115" w:type="dxa"/>
-      </w:tblCellMar>
-    </w:tblPr>
-  </w:style>
-  <w:style w:type="table" w:customStyle="1" w:styleId="a4">
-    <w:basedOn w:val="TableNormal"/>
-    <w:tblPr>
-      <w:tblStyleRowBandSize w:val="1"/>
-      <w:tblStyleColBandSize w:val="1"/>
-      <w:tblCellMar>
-        <w:left w:w="115" w:type="dxa"/>
-        <w:right w:w="115" w:type="dxa"/>
-      </w:tblCellMar>
-    </w:tblPr>
   </w:style>
 </w:styles>
 </file>

</xml_diff>

<commit_message>
updated file as demo
</commit_message>
<xml_diff>
--- a/Documentation/Iteration Plans/Iteration Plan - 18_03-01_04.docx
+++ b/Documentation/Iteration Plans/Iteration Plan - 18_03-01_04.docx
@@ -1,6 +1,6 @@
 
 <file path=word/document.xml><?xml version="1.0" encoding="utf-8"?>
-<w:document xmlns:wpc="http://schemas.microsoft.com/office/word/2010/wordprocessingCanvas" xmlns:cx="http://schemas.microsoft.com/office/drawing/2014/chartex" xmlns:cx1="http://schemas.microsoft.com/office/drawing/2015/9/8/chartex" xmlns:cx2="http://schemas.microsoft.com/office/drawing/2015/10/21/chartex" xmlns:cx3="http://schemas.microsoft.com/office/drawing/2016/5/9/chartex" xmlns:cx4="http://schemas.microsoft.com/office/drawing/2016/5/10/chartex" xmlns:cx5="http://schemas.microsoft.com/office/drawing/2016/5/11/chartex" xmlns:cx6="http://schemas.microsoft.com/office/drawing/2016/5/12/chartex" xmlns:cx7="http://schemas.microsoft.com/office/drawing/2016/5/13/chartex" xmlns:cx8="http://schemas.microsoft.com/office/drawing/2016/5/14/chartex" xmlns:mc="http://schemas.openxmlformats.org/markup-compatibility/2006" xmlns:aink="http://schemas.microsoft.com/office/drawing/2016/ink" xmlns:am3d="http://schemas.microsoft.com/office/drawing/2017/model3d" xmlns:o="urn:schemas-microsoft-com:office:office" xmlns:r="http://schemas.openxmlformats.org/officeDocument/2006/relationships" xmlns:m="http://schemas.openxmlformats.org/officeDocument/2006/math" xmlns:v="urn:schemas-microsoft-com:vml" xmlns:wp14="http://schemas.microsoft.com/office/word/2010/wordprocessingDrawing" xmlns:wp="http://schemas.openxmlformats.org/drawingml/2006/wordprocessingDrawing" xmlns:w10="urn:schemas-microsoft-com:office:word" xmlns:w="http://schemas.openxmlformats.org/wordprocessingml/2006/main" xmlns:w14="http://schemas.microsoft.com/office/word/2010/wordml" xmlns:w15="http://schemas.microsoft.com/office/word/2012/wordml" xmlns:w16cid="http://schemas.microsoft.com/office/word/2016/wordml/cid" xmlns:w16se="http://schemas.microsoft.com/office/word/2015/wordml/symex" xmlns:wpg="http://schemas.microsoft.com/office/word/2010/wordprocessingGroup" xmlns:wpi="http://schemas.microsoft.com/office/word/2010/wordprocessingInk" xmlns:wne="http://schemas.microsoft.com/office/word/2006/wordml" xmlns:wps="http://schemas.microsoft.com/office/word/2010/wordprocessingShape" mc:Ignorable="w14 w15 w16se w16cid wp14">
+<w:document xmlns:wpc="http://schemas.microsoft.com/office/word/2010/wordprocessingCanvas" xmlns:mc="http://schemas.openxmlformats.org/markup-compatibility/2006" xmlns:o="urn:schemas-microsoft-com:office:office" xmlns:r="http://schemas.openxmlformats.org/officeDocument/2006/relationships" xmlns:m="http://schemas.openxmlformats.org/officeDocument/2006/math" xmlns:v="urn:schemas-microsoft-com:vml" xmlns:wp14="http://schemas.microsoft.com/office/word/2010/wordprocessingDrawing" xmlns:wp="http://schemas.openxmlformats.org/drawingml/2006/wordprocessingDrawing" xmlns:w10="urn:schemas-microsoft-com:office:word" xmlns:w="http://schemas.openxmlformats.org/wordprocessingml/2006/main" xmlns:w14="http://schemas.microsoft.com/office/word/2010/wordml" xmlns:wpg="http://schemas.microsoft.com/office/word/2010/wordprocessingGroup" xmlns:wpi="http://schemas.microsoft.com/office/word/2010/wordprocessingInk" xmlns:wne="http://schemas.microsoft.com/office/word/2006/wordml" xmlns:wps="http://schemas.microsoft.com/office/word/2010/wordprocessingShape" mc:Ignorable="w14 wp14">
   <w:body>
     <w:p>
       <w:pPr>
@@ -307,15 +307,7 @@
         <w:spacing w:after="120"/>
       </w:pPr>
       <w:r>
-        <w:t xml:space="preserve">Create Project Vision, this will allow the team to understand the </w:t>
-      </w:r>
-      <w:proofErr w:type="gramStart"/>
-      <w:r>
-        <w:t>high level</w:t>
-      </w:r>
-      <w:proofErr w:type="gramEnd"/>
-      <w:r>
-        <w:t xml:space="preserve"> functionality of the product and the core use cases that the stakeholders have laid out.</w:t>
+        <w:t>Create Project Vision, this will allow the team to understand the high level functionality of the product and the core use cases that the stakeholders have laid out.</w:t>
       </w:r>
     </w:p>
     <w:p>
@@ -1017,6 +1009,7 @@
               <w:rPr>
                 <w:rFonts w:ascii="Arial" w:eastAsia="Arial" w:hAnsi="Arial" w:cs="Arial"/>
               </w:rPr>
+              <w:lastRenderedPageBreak/>
               <w:t>1.1.2</w:t>
             </w:r>
           </w:p>
@@ -1183,19 +1176,11 @@
                 <w:rFonts w:ascii="Arial" w:eastAsia="Arial" w:hAnsi="Arial" w:cs="Arial"/>
               </w:rPr>
             </w:pPr>
-            <w:proofErr w:type="spellStart"/>
-            <w:r>
-              <w:rPr>
-                <w:rFonts w:ascii="Arial" w:eastAsia="Arial" w:hAnsi="Arial" w:cs="Arial"/>
-              </w:rPr>
-              <w:t>Finalised</w:t>
-            </w:r>
-            <w:proofErr w:type="spellEnd"/>
-            <w:r>
-              <w:rPr>
-                <w:rFonts w:ascii="Arial" w:eastAsia="Arial" w:hAnsi="Arial" w:cs="Arial"/>
-              </w:rPr>
-              <w:t xml:space="preserve"> Project Vision</w:t>
+            <w:r>
+              <w:rPr>
+                <w:rFonts w:ascii="Arial" w:eastAsia="Arial" w:hAnsi="Arial" w:cs="Arial"/>
+              </w:rPr>
+              <w:t>Finalised Project Vision</w:t>
             </w:r>
           </w:p>
         </w:tc>
@@ -1522,7 +1507,7 @@
                 <w:rFonts w:ascii="Arial" w:eastAsia="Arial" w:hAnsi="Arial" w:cs="Arial"/>
               </w:rPr>
             </w:pPr>
-            <w:hyperlink r:id="rId7" w:history="1">
+            <w:hyperlink r:id="rId8" w:history="1">
               <w:r>
                 <w:rPr>
                   <w:rStyle w:val="Hyperlink"/>
@@ -1918,19 +1903,11 @@
                 <w:rFonts w:ascii="Arial" w:eastAsia="Arial" w:hAnsi="Arial" w:cs="Arial"/>
               </w:rPr>
             </w:pPr>
-            <w:proofErr w:type="spellStart"/>
-            <w:r>
-              <w:rPr>
-                <w:rFonts w:ascii="Arial" w:eastAsia="Arial" w:hAnsi="Arial" w:cs="Arial"/>
-              </w:rPr>
-              <w:t>Finalised</w:t>
-            </w:r>
-            <w:proofErr w:type="spellEnd"/>
-            <w:r>
-              <w:rPr>
-                <w:rFonts w:ascii="Arial" w:eastAsia="Arial" w:hAnsi="Arial" w:cs="Arial"/>
-              </w:rPr>
-              <w:t xml:space="preserve"> Initial Requirement Model</w:t>
+            <w:r>
+              <w:rPr>
+                <w:rFonts w:ascii="Arial" w:eastAsia="Arial" w:hAnsi="Arial" w:cs="Arial"/>
+              </w:rPr>
+              <w:t>Finalised Initial Requirement Model</w:t>
             </w:r>
           </w:p>
         </w:tc>
@@ -2094,7 +2071,7 @@
                 <w:rFonts w:ascii="Arial" w:eastAsia="Arial" w:hAnsi="Arial" w:cs="Arial"/>
               </w:rPr>
             </w:pPr>
-            <w:hyperlink r:id="rId8" w:history="1">
+            <w:hyperlink r:id="rId9" w:history="1">
               <w:r>
                 <w:rPr>
                   <w:rStyle w:val="Hyperlink"/>
@@ -2202,8 +2179,6 @@
             </w:r>
           </w:p>
         </w:tc>
-        <w:bookmarkStart w:id="2" w:name="_GoBack"/>
-        <w:bookmarkEnd w:id="2"/>
       </w:tr>
       <w:tr>
         <w:trPr>
@@ -2266,7 +2241,7 @@
                 <w:rFonts w:ascii="Arial" w:eastAsia="Arial" w:hAnsi="Arial" w:cs="Arial"/>
               </w:rPr>
             </w:pPr>
-            <w:hyperlink r:id="rId9" w:history="1">
+            <w:hyperlink r:id="rId10" w:history="1">
               <w:r>
                 <w:rPr>
                   <w:rStyle w:val="Hyperlink"/>
@@ -2810,19 +2785,11 @@
                 <w:rFonts w:ascii="Arial" w:eastAsia="Arial" w:hAnsi="Arial" w:cs="Arial"/>
               </w:rPr>
             </w:pPr>
-            <w:proofErr w:type="spellStart"/>
-            <w:r>
-              <w:rPr>
-                <w:rFonts w:ascii="Arial" w:eastAsia="Arial" w:hAnsi="Arial" w:cs="Arial"/>
-              </w:rPr>
-              <w:t>Finalise</w:t>
-            </w:r>
-            <w:proofErr w:type="spellEnd"/>
-            <w:r>
-              <w:rPr>
-                <w:rFonts w:ascii="Arial" w:eastAsia="Arial" w:hAnsi="Arial" w:cs="Arial"/>
-              </w:rPr>
-              <w:t xml:space="preserve"> proposed architecture</w:t>
+            <w:r>
+              <w:rPr>
+                <w:rFonts w:ascii="Arial" w:eastAsia="Arial" w:hAnsi="Arial" w:cs="Arial"/>
+              </w:rPr>
+              <w:t>Finalise proposed architecture</w:t>
             </w:r>
           </w:p>
         </w:tc>
@@ -4956,6 +4923,12 @@
                 <w:rFonts w:ascii="Arial" w:eastAsia="Arial" w:hAnsi="Arial" w:cs="Arial"/>
               </w:rPr>
             </w:pPr>
+            <w:r>
+              <w:rPr>
+                <w:rFonts w:ascii="Arial" w:eastAsia="Arial" w:hAnsi="Arial" w:cs="Arial"/>
+              </w:rPr>
+              <w:t>1</w:t>
+            </w:r>
           </w:p>
         </w:tc>
         <w:tc>
@@ -4973,6 +4946,8 @@
             </w:pPr>
           </w:p>
         </w:tc>
+        <w:bookmarkStart w:id="2" w:name="_GoBack"/>
+        <w:bookmarkEnd w:id="2"/>
       </w:tr>
     </w:tbl>
     <w:p>
@@ -4992,8 +4967,8 @@
         </w:pBdr>
         <w:spacing w:line="276" w:lineRule="auto"/>
         <w:sectPr>
-          <w:headerReference w:type="default" r:id="rId10"/>
-          <w:footerReference w:type="default" r:id="rId11"/>
+          <w:headerReference w:type="default" r:id="rId11"/>
+          <w:footerReference w:type="default" r:id="rId12"/>
           <w:pgSz w:w="12240" w:h="15840"/>
           <w:pgMar w:top="1440" w:right="1440" w:bottom="1440" w:left="1440" w:header="720" w:footer="720" w:gutter="0"/>
           <w:pgNumType w:start="1"/>
@@ -5535,16 +5510,8 @@
         <w:rPr>
           <w:color w:val="000000"/>
         </w:rPr>
-        <w:t xml:space="preserve">The most important guideline here is that although satisfactorily completed items may summarily mentioned, incomplete items require a more comprehensive </w:t>
+        <w:t>The most important guideline here is that although satisfactorily completed items may summarily mentioned, incomplete items require a more comprehensive explanation ]</w:t>
       </w:r>
-      <w:proofErr w:type="gramStart"/>
-      <w:r>
-        <w:rPr>
-          <w:color w:val="000000"/>
-        </w:rPr>
-        <w:t>explanation ]</w:t>
-      </w:r>
-      <w:proofErr w:type="gramEnd"/>
     </w:p>
     <w:p>
       <w:pPr>
@@ -5591,7 +5558,7 @@
 </file>
 
 <file path=word/endnotes.xml><?xml version="1.0" encoding="utf-8"?>
-<w:endnotes xmlns:wpc="http://schemas.microsoft.com/office/word/2010/wordprocessingCanvas" xmlns:cx="http://schemas.microsoft.com/office/drawing/2014/chartex" xmlns:cx1="http://schemas.microsoft.com/office/drawing/2015/9/8/chartex" xmlns:cx2="http://schemas.microsoft.com/office/drawing/2015/10/21/chartex" xmlns:cx3="http://schemas.microsoft.com/office/drawing/2016/5/9/chartex" xmlns:cx4="http://schemas.microsoft.com/office/drawing/2016/5/10/chartex" xmlns:cx5="http://schemas.microsoft.com/office/drawing/2016/5/11/chartex" xmlns:cx6="http://schemas.microsoft.com/office/drawing/2016/5/12/chartex" xmlns:cx7="http://schemas.microsoft.com/office/drawing/2016/5/13/chartex" xmlns:cx8="http://schemas.microsoft.com/office/drawing/2016/5/14/chartex" xmlns:mc="http://schemas.openxmlformats.org/markup-compatibility/2006" xmlns:aink="http://schemas.microsoft.com/office/drawing/2016/ink" xmlns:am3d="http://schemas.microsoft.com/office/drawing/2017/model3d" xmlns:o="urn:schemas-microsoft-com:office:office" xmlns:r="http://schemas.openxmlformats.org/officeDocument/2006/relationships" xmlns:m="http://schemas.openxmlformats.org/officeDocument/2006/math" xmlns:v="urn:schemas-microsoft-com:vml" xmlns:wp14="http://schemas.microsoft.com/office/word/2010/wordprocessingDrawing" xmlns:wp="http://schemas.openxmlformats.org/drawingml/2006/wordprocessingDrawing" xmlns:w10="urn:schemas-microsoft-com:office:word" xmlns:w="http://schemas.openxmlformats.org/wordprocessingml/2006/main" xmlns:w14="http://schemas.microsoft.com/office/word/2010/wordml" xmlns:w15="http://schemas.microsoft.com/office/word/2012/wordml" xmlns:w16cid="http://schemas.microsoft.com/office/word/2016/wordml/cid" xmlns:w16se="http://schemas.microsoft.com/office/word/2015/wordml/symex" xmlns:wpg="http://schemas.microsoft.com/office/word/2010/wordprocessingGroup" xmlns:wpi="http://schemas.microsoft.com/office/word/2010/wordprocessingInk" xmlns:wne="http://schemas.microsoft.com/office/word/2006/wordml" xmlns:wps="http://schemas.microsoft.com/office/word/2010/wordprocessingShape" mc:Ignorable="w14 w15 w16se w16cid wp14">
+<w:endnotes xmlns:wpc="http://schemas.microsoft.com/office/word/2010/wordprocessingCanvas" xmlns:mc="http://schemas.openxmlformats.org/markup-compatibility/2006" xmlns:o="urn:schemas-microsoft-com:office:office" xmlns:r="http://schemas.openxmlformats.org/officeDocument/2006/relationships" xmlns:m="http://schemas.openxmlformats.org/officeDocument/2006/math" xmlns:v="urn:schemas-microsoft-com:vml" xmlns:wp14="http://schemas.microsoft.com/office/word/2010/wordprocessingDrawing" xmlns:wp="http://schemas.openxmlformats.org/drawingml/2006/wordprocessingDrawing" xmlns:w10="urn:schemas-microsoft-com:office:word" xmlns:w="http://schemas.openxmlformats.org/wordprocessingml/2006/main" xmlns:w14="http://schemas.microsoft.com/office/word/2010/wordml" xmlns:wpg="http://schemas.microsoft.com/office/word/2010/wordprocessingGroup" xmlns:wpi="http://schemas.microsoft.com/office/word/2010/wordprocessingInk" xmlns:wne="http://schemas.microsoft.com/office/word/2006/wordml" xmlns:wps="http://schemas.microsoft.com/office/word/2010/wordprocessingShape" mc:Ignorable="w14 wp14">
   <w:endnote w:type="separator" w:id="-1">
     <w:p>
       <w:r>
@@ -5610,7 +5577,7 @@
 </file>
 
 <file path=word/footer1.xml><?xml version="1.0" encoding="utf-8"?>
-<w:ftr xmlns:wpc="http://schemas.microsoft.com/office/word/2010/wordprocessingCanvas" xmlns:cx="http://schemas.microsoft.com/office/drawing/2014/chartex" xmlns:cx1="http://schemas.microsoft.com/office/drawing/2015/9/8/chartex" xmlns:cx2="http://schemas.microsoft.com/office/drawing/2015/10/21/chartex" xmlns:cx3="http://schemas.microsoft.com/office/drawing/2016/5/9/chartex" xmlns:cx4="http://schemas.microsoft.com/office/drawing/2016/5/10/chartex" xmlns:cx5="http://schemas.microsoft.com/office/drawing/2016/5/11/chartex" xmlns:cx6="http://schemas.microsoft.com/office/drawing/2016/5/12/chartex" xmlns:cx7="http://schemas.microsoft.com/office/drawing/2016/5/13/chartex" xmlns:cx8="http://schemas.microsoft.com/office/drawing/2016/5/14/chartex" xmlns:mc="http://schemas.openxmlformats.org/markup-compatibility/2006" xmlns:aink="http://schemas.microsoft.com/office/drawing/2016/ink" xmlns:am3d="http://schemas.microsoft.com/office/drawing/2017/model3d" xmlns:o="urn:schemas-microsoft-com:office:office" xmlns:r="http://schemas.openxmlformats.org/officeDocument/2006/relationships" xmlns:m="http://schemas.openxmlformats.org/officeDocument/2006/math" xmlns:v="urn:schemas-microsoft-com:vml" xmlns:wp14="http://schemas.microsoft.com/office/word/2010/wordprocessingDrawing" xmlns:wp="http://schemas.openxmlformats.org/drawingml/2006/wordprocessingDrawing" xmlns:w10="urn:schemas-microsoft-com:office:word" xmlns:w="http://schemas.openxmlformats.org/wordprocessingml/2006/main" xmlns:w14="http://schemas.microsoft.com/office/word/2010/wordml" xmlns:w15="http://schemas.microsoft.com/office/word/2012/wordml" xmlns:w16cid="http://schemas.microsoft.com/office/word/2016/wordml/cid" xmlns:w16se="http://schemas.microsoft.com/office/word/2015/wordml/symex" xmlns:wpg="http://schemas.microsoft.com/office/word/2010/wordprocessingGroup" xmlns:wpi="http://schemas.microsoft.com/office/word/2010/wordprocessingInk" xmlns:wne="http://schemas.microsoft.com/office/word/2006/wordml" xmlns:wps="http://schemas.microsoft.com/office/word/2010/wordprocessingShape" mc:Ignorable="w14 w15 w16se w16cid wp14">
+<w:ftr xmlns:wpc="http://schemas.microsoft.com/office/word/2010/wordprocessingCanvas" xmlns:mc="http://schemas.openxmlformats.org/markup-compatibility/2006" xmlns:o="urn:schemas-microsoft-com:office:office" xmlns:r="http://schemas.openxmlformats.org/officeDocument/2006/relationships" xmlns:m="http://schemas.openxmlformats.org/officeDocument/2006/math" xmlns:v="urn:schemas-microsoft-com:vml" xmlns:wp14="http://schemas.microsoft.com/office/word/2010/wordprocessingDrawing" xmlns:wp="http://schemas.openxmlformats.org/drawingml/2006/wordprocessingDrawing" xmlns:w10="urn:schemas-microsoft-com:office:word" xmlns:w="http://schemas.openxmlformats.org/wordprocessingml/2006/main" xmlns:w14="http://schemas.microsoft.com/office/word/2010/wordml" xmlns:wpg="http://schemas.microsoft.com/office/word/2010/wordprocessingGroup" xmlns:wpi="http://schemas.microsoft.com/office/word/2010/wordprocessingInk" xmlns:wne="http://schemas.microsoft.com/office/word/2006/wordml" xmlns:wps="http://schemas.microsoft.com/office/word/2010/wordprocessingShape" mc:Ignorable="w14 wp14">
   <w:p>
     <w:pPr>
       <w:pBdr>
@@ -5715,7 +5682,7 @@
             <w:rPr>
               <w:noProof/>
             </w:rPr>
-            <w:t>1</w:t>
+            <w:t>2</w:t>
           </w:r>
           <w:r>
             <w:fldChar w:fldCharType="end"/>
@@ -5736,7 +5703,7 @@
             <w:rPr>
               <w:noProof/>
             </w:rPr>
-            <w:t>3</w:t>
+            <w:t>4</w:t>
           </w:r>
           <w:r>
             <w:fldChar w:fldCharType="end"/>
@@ -5767,7 +5734,7 @@
 </file>
 
 <file path=word/footnotes.xml><?xml version="1.0" encoding="utf-8"?>
-<w:footnotes xmlns:wpc="http://schemas.microsoft.com/office/word/2010/wordprocessingCanvas" xmlns:cx="http://schemas.microsoft.com/office/drawing/2014/chartex" xmlns:cx1="http://schemas.microsoft.com/office/drawing/2015/9/8/chartex" xmlns:cx2="http://schemas.microsoft.com/office/drawing/2015/10/21/chartex" xmlns:cx3="http://schemas.microsoft.com/office/drawing/2016/5/9/chartex" xmlns:cx4="http://schemas.microsoft.com/office/drawing/2016/5/10/chartex" xmlns:cx5="http://schemas.microsoft.com/office/drawing/2016/5/11/chartex" xmlns:cx6="http://schemas.microsoft.com/office/drawing/2016/5/12/chartex" xmlns:cx7="http://schemas.microsoft.com/office/drawing/2016/5/13/chartex" xmlns:cx8="http://schemas.microsoft.com/office/drawing/2016/5/14/chartex" xmlns:mc="http://schemas.openxmlformats.org/markup-compatibility/2006" xmlns:aink="http://schemas.microsoft.com/office/drawing/2016/ink" xmlns:am3d="http://schemas.microsoft.com/office/drawing/2017/model3d" xmlns:o="urn:schemas-microsoft-com:office:office" xmlns:r="http://schemas.openxmlformats.org/officeDocument/2006/relationships" xmlns:m="http://schemas.openxmlformats.org/officeDocument/2006/math" xmlns:v="urn:schemas-microsoft-com:vml" xmlns:wp14="http://schemas.microsoft.com/office/word/2010/wordprocessingDrawing" xmlns:wp="http://schemas.openxmlformats.org/drawingml/2006/wordprocessingDrawing" xmlns:w10="urn:schemas-microsoft-com:office:word" xmlns:w="http://schemas.openxmlformats.org/wordprocessingml/2006/main" xmlns:w14="http://schemas.microsoft.com/office/word/2010/wordml" xmlns:w15="http://schemas.microsoft.com/office/word/2012/wordml" xmlns:w16cid="http://schemas.microsoft.com/office/word/2016/wordml/cid" xmlns:w16se="http://schemas.microsoft.com/office/word/2015/wordml/symex" xmlns:wpg="http://schemas.microsoft.com/office/word/2010/wordprocessingGroup" xmlns:wpi="http://schemas.microsoft.com/office/word/2010/wordprocessingInk" xmlns:wne="http://schemas.microsoft.com/office/word/2006/wordml" xmlns:wps="http://schemas.microsoft.com/office/word/2010/wordprocessingShape" mc:Ignorable="w14 w15 w16se w16cid wp14">
+<w:footnotes xmlns:wpc="http://schemas.microsoft.com/office/word/2010/wordprocessingCanvas" xmlns:mc="http://schemas.openxmlformats.org/markup-compatibility/2006" xmlns:o="urn:schemas-microsoft-com:office:office" xmlns:r="http://schemas.openxmlformats.org/officeDocument/2006/relationships" xmlns:m="http://schemas.openxmlformats.org/officeDocument/2006/math" xmlns:v="urn:schemas-microsoft-com:vml" xmlns:wp14="http://schemas.microsoft.com/office/word/2010/wordprocessingDrawing" xmlns:wp="http://schemas.openxmlformats.org/drawingml/2006/wordprocessingDrawing" xmlns:w10="urn:schemas-microsoft-com:office:word" xmlns:w="http://schemas.openxmlformats.org/wordprocessingml/2006/main" xmlns:w14="http://schemas.microsoft.com/office/word/2010/wordml" xmlns:wpg="http://schemas.microsoft.com/office/word/2010/wordprocessingGroup" xmlns:wpi="http://schemas.microsoft.com/office/word/2010/wordprocessingInk" xmlns:wne="http://schemas.microsoft.com/office/word/2006/wordml" xmlns:wps="http://schemas.microsoft.com/office/word/2010/wordprocessingShape" mc:Ignorable="w14 wp14">
   <w:footnote w:type="separator" w:id="-1">
     <w:p>
       <w:r>
@@ -5786,7 +5753,7 @@
 </file>
 
 <file path=word/header1.xml><?xml version="1.0" encoding="utf-8"?>
-<w:hdr xmlns:wpc="http://schemas.microsoft.com/office/word/2010/wordprocessingCanvas" xmlns:cx="http://schemas.microsoft.com/office/drawing/2014/chartex" xmlns:cx1="http://schemas.microsoft.com/office/drawing/2015/9/8/chartex" xmlns:cx2="http://schemas.microsoft.com/office/drawing/2015/10/21/chartex" xmlns:cx3="http://schemas.microsoft.com/office/drawing/2016/5/9/chartex" xmlns:cx4="http://schemas.microsoft.com/office/drawing/2016/5/10/chartex" xmlns:cx5="http://schemas.microsoft.com/office/drawing/2016/5/11/chartex" xmlns:cx6="http://schemas.microsoft.com/office/drawing/2016/5/12/chartex" xmlns:cx7="http://schemas.microsoft.com/office/drawing/2016/5/13/chartex" xmlns:cx8="http://schemas.microsoft.com/office/drawing/2016/5/14/chartex" xmlns:mc="http://schemas.openxmlformats.org/markup-compatibility/2006" xmlns:aink="http://schemas.microsoft.com/office/drawing/2016/ink" xmlns:am3d="http://schemas.microsoft.com/office/drawing/2017/model3d" xmlns:o="urn:schemas-microsoft-com:office:office" xmlns:r="http://schemas.openxmlformats.org/officeDocument/2006/relationships" xmlns:m="http://schemas.openxmlformats.org/officeDocument/2006/math" xmlns:v="urn:schemas-microsoft-com:vml" xmlns:wp14="http://schemas.microsoft.com/office/word/2010/wordprocessingDrawing" xmlns:wp="http://schemas.openxmlformats.org/drawingml/2006/wordprocessingDrawing" xmlns:w10="urn:schemas-microsoft-com:office:word" xmlns:w="http://schemas.openxmlformats.org/wordprocessingml/2006/main" xmlns:w14="http://schemas.microsoft.com/office/word/2010/wordml" xmlns:w15="http://schemas.microsoft.com/office/word/2012/wordml" xmlns:w16cid="http://schemas.microsoft.com/office/word/2016/wordml/cid" xmlns:w16se="http://schemas.microsoft.com/office/word/2015/wordml/symex" xmlns:wpg="http://schemas.microsoft.com/office/word/2010/wordprocessingGroup" xmlns:wpi="http://schemas.microsoft.com/office/word/2010/wordprocessingInk" xmlns:wne="http://schemas.microsoft.com/office/word/2006/wordml" xmlns:wps="http://schemas.microsoft.com/office/word/2010/wordprocessingShape" mc:Ignorable="w14 w15 w16se w16cid wp14">
+<w:hdr xmlns:wpc="http://schemas.microsoft.com/office/word/2010/wordprocessingCanvas" xmlns:mc="http://schemas.openxmlformats.org/markup-compatibility/2006" xmlns:o="urn:schemas-microsoft-com:office:office" xmlns:r="http://schemas.openxmlformats.org/officeDocument/2006/relationships" xmlns:m="http://schemas.openxmlformats.org/officeDocument/2006/math" xmlns:v="urn:schemas-microsoft-com:vml" xmlns:wp14="http://schemas.microsoft.com/office/word/2010/wordprocessingDrawing" xmlns:wp="http://schemas.openxmlformats.org/drawingml/2006/wordprocessingDrawing" xmlns:w10="urn:schemas-microsoft-com:office:word" xmlns:w="http://schemas.openxmlformats.org/wordprocessingml/2006/main" xmlns:w14="http://schemas.microsoft.com/office/word/2010/wordml" xmlns:wpg="http://schemas.microsoft.com/office/word/2010/wordprocessingGroup" xmlns:wpi="http://schemas.microsoft.com/office/word/2010/wordprocessingInk" xmlns:wne="http://schemas.microsoft.com/office/word/2006/wordml" xmlns:wps="http://schemas.microsoft.com/office/word/2010/wordprocessingShape" mc:Ignorable="w14 wp14">
   <w:p>
     <w:pPr>
       <w:pBdr>
@@ -5908,8 +5875,8 @@
 </file>
 
 <file path=word/numbering.xml><?xml version="1.0" encoding="utf-8"?>
-<w:numbering xmlns:wpc="http://schemas.microsoft.com/office/word/2010/wordprocessingCanvas" xmlns:cx="http://schemas.microsoft.com/office/drawing/2014/chartex" xmlns:cx1="http://schemas.microsoft.com/office/drawing/2015/9/8/chartex" xmlns:cx2="http://schemas.microsoft.com/office/drawing/2015/10/21/chartex" xmlns:cx3="http://schemas.microsoft.com/office/drawing/2016/5/9/chartex" xmlns:cx4="http://schemas.microsoft.com/office/drawing/2016/5/10/chartex" xmlns:cx5="http://schemas.microsoft.com/office/drawing/2016/5/11/chartex" xmlns:cx6="http://schemas.microsoft.com/office/drawing/2016/5/12/chartex" xmlns:cx7="http://schemas.microsoft.com/office/drawing/2016/5/13/chartex" xmlns:cx8="http://schemas.microsoft.com/office/drawing/2016/5/14/chartex" xmlns:mc="http://schemas.openxmlformats.org/markup-compatibility/2006" xmlns:aink="http://schemas.microsoft.com/office/drawing/2016/ink" xmlns:am3d="http://schemas.microsoft.com/office/drawing/2017/model3d" xmlns:o="urn:schemas-microsoft-com:office:office" xmlns:r="http://schemas.openxmlformats.org/officeDocument/2006/relationships" xmlns:m="http://schemas.openxmlformats.org/officeDocument/2006/math" xmlns:v="urn:schemas-microsoft-com:vml" xmlns:wp14="http://schemas.microsoft.com/office/word/2010/wordprocessingDrawing" xmlns:wp="http://schemas.openxmlformats.org/drawingml/2006/wordprocessingDrawing" xmlns:w10="urn:schemas-microsoft-com:office:word" xmlns:w="http://schemas.openxmlformats.org/wordprocessingml/2006/main" xmlns:w14="http://schemas.microsoft.com/office/word/2010/wordml" xmlns:w15="http://schemas.microsoft.com/office/word/2012/wordml" xmlns:w16cid="http://schemas.microsoft.com/office/word/2016/wordml/cid" xmlns:w16se="http://schemas.microsoft.com/office/word/2015/wordml/symex" xmlns:wpg="http://schemas.microsoft.com/office/word/2010/wordprocessingGroup" xmlns:wpi="http://schemas.microsoft.com/office/word/2010/wordprocessingInk" xmlns:wne="http://schemas.microsoft.com/office/word/2006/wordml" xmlns:wps="http://schemas.microsoft.com/office/word/2010/wordprocessingShape" mc:Ignorable="w14 w15 w16se w16cid wp14">
-  <w:abstractNum w:abstractNumId="0" w15:restartNumberingAfterBreak="0">
+<w:numbering xmlns:wpc="http://schemas.microsoft.com/office/word/2010/wordprocessingCanvas" xmlns:mc="http://schemas.openxmlformats.org/markup-compatibility/2006" xmlns:o="urn:schemas-microsoft-com:office:office" xmlns:r="http://schemas.openxmlformats.org/officeDocument/2006/relationships" xmlns:m="http://schemas.openxmlformats.org/officeDocument/2006/math" xmlns:v="urn:schemas-microsoft-com:vml" xmlns:wp14="http://schemas.microsoft.com/office/word/2010/wordprocessingDrawing" xmlns:wp="http://schemas.openxmlformats.org/drawingml/2006/wordprocessingDrawing" xmlns:w10="urn:schemas-microsoft-com:office:word" xmlns:w="http://schemas.openxmlformats.org/wordprocessingml/2006/main" xmlns:w14="http://schemas.microsoft.com/office/word/2010/wordml" xmlns:wpg="http://schemas.microsoft.com/office/word/2010/wordprocessingGroup" xmlns:wpi="http://schemas.microsoft.com/office/word/2010/wordprocessingInk" xmlns:wne="http://schemas.microsoft.com/office/word/2006/wordml" xmlns:wps="http://schemas.microsoft.com/office/word/2010/wordprocessingShape" mc:Ignorable="w14 wp14">
+  <w:abstractNum w:abstractNumId="0">
     <w:nsid w:val="2C173540"/>
     <w:multiLevelType w:val="multilevel"/>
     <w:tmpl w:val="46ACC14A"/>
@@ -6022,7 +5989,7 @@
       </w:rPr>
     </w:lvl>
   </w:abstractNum>
-  <w:abstractNum w:abstractNumId="1" w15:restartNumberingAfterBreak="0">
+  <w:abstractNum w:abstractNumId="1">
     <w:nsid w:val="3B5B51D3"/>
     <w:multiLevelType w:val="multilevel"/>
     <w:tmpl w:val="9A96D248"/>
@@ -6135,7 +6102,7 @@
       </w:rPr>
     </w:lvl>
   </w:abstractNum>
-  <w:abstractNum w:abstractNumId="2" w15:restartNumberingAfterBreak="0">
+  <w:abstractNum w:abstractNumId="2">
     <w:nsid w:val="48E406F2"/>
     <w:multiLevelType w:val="multilevel"/>
     <w:tmpl w:val="2CF4DD6E"/>
@@ -6245,7 +6212,7 @@
       </w:rPr>
     </w:lvl>
   </w:abstractNum>
-  <w:abstractNum w:abstractNumId="3" w15:restartNumberingAfterBreak="0">
+  <w:abstractNum w:abstractNumId="3">
     <w:nsid w:val="5A506A3E"/>
     <w:multiLevelType w:val="multilevel"/>
     <w:tmpl w:val="4C6C5FF2"/>
@@ -6374,7 +6341,7 @@
 </file>
 
 <file path=word/styles.xml><?xml version="1.0" encoding="utf-8"?>
-<w:styles xmlns:mc="http://schemas.openxmlformats.org/markup-compatibility/2006" xmlns:r="http://schemas.openxmlformats.org/officeDocument/2006/relationships" xmlns:w="http://schemas.openxmlformats.org/wordprocessingml/2006/main" xmlns:w14="http://schemas.microsoft.com/office/word/2010/wordml" xmlns:w15="http://schemas.microsoft.com/office/word/2012/wordml" xmlns:w16cid="http://schemas.microsoft.com/office/word/2016/wordml/cid" xmlns:w16se="http://schemas.microsoft.com/office/word/2015/wordml/symex" mc:Ignorable="w14 w15 w16se w16cid">
+<w:styles xmlns:mc="http://schemas.openxmlformats.org/markup-compatibility/2006" xmlns:r="http://schemas.openxmlformats.org/officeDocument/2006/relationships" xmlns:w="http://schemas.openxmlformats.org/wordprocessingml/2006/main" xmlns:w14="http://schemas.microsoft.com/office/word/2010/wordml" mc:Ignorable="w14">
   <w:docDefaults>
     <w:rPrDefault>
       <w:rPr>
@@ -6388,382 +6355,144 @@
       </w:pPr>
     </w:pPrDefault>
   </w:docDefaults>
-  <w:latentStyles w:defLockedState="0" w:defUIPriority="99" w:defSemiHidden="0" w:defUnhideWhenUsed="0" w:defQFormat="0" w:count="375">
-    <w:lsdException w:name="Normal" w:uiPriority="0" w:qFormat="1"/>
-    <w:lsdException w:name="heading 1" w:uiPriority="9" w:qFormat="1"/>
-    <w:lsdException w:name="heading 2" w:semiHidden="1" w:uiPriority="9" w:unhideWhenUsed="1" w:qFormat="1"/>
-    <w:lsdException w:name="heading 3" w:semiHidden="1" w:uiPriority="9" w:unhideWhenUsed="1" w:qFormat="1"/>
-    <w:lsdException w:name="heading 4" w:semiHidden="1" w:uiPriority="9" w:unhideWhenUsed="1" w:qFormat="1"/>
-    <w:lsdException w:name="heading 5" w:semiHidden="1" w:uiPriority="9" w:unhideWhenUsed="1" w:qFormat="1"/>
-    <w:lsdException w:name="heading 6" w:semiHidden="1" w:uiPriority="9" w:unhideWhenUsed="1" w:qFormat="1"/>
-    <w:lsdException w:name="heading 7" w:semiHidden="1" w:uiPriority="9" w:unhideWhenUsed="1" w:qFormat="1"/>
-    <w:lsdException w:name="heading 8" w:semiHidden="1" w:uiPriority="9" w:unhideWhenUsed="1" w:qFormat="1"/>
-    <w:lsdException w:name="heading 9" w:semiHidden="1" w:uiPriority="9" w:unhideWhenUsed="1" w:qFormat="1"/>
-    <w:lsdException w:name="index 1" w:semiHidden="1" w:unhideWhenUsed="1"/>
-    <w:lsdException w:name="index 2" w:semiHidden="1" w:unhideWhenUsed="1"/>
-    <w:lsdException w:name="index 3" w:semiHidden="1" w:unhideWhenUsed="1"/>
-    <w:lsdException w:name="index 4" w:semiHidden="1" w:unhideWhenUsed="1"/>
-    <w:lsdException w:name="index 5" w:semiHidden="1" w:unhideWhenUsed="1"/>
-    <w:lsdException w:name="index 6" w:semiHidden="1" w:unhideWhenUsed="1"/>
-    <w:lsdException w:name="index 7" w:semiHidden="1" w:unhideWhenUsed="1"/>
-    <w:lsdException w:name="index 8" w:semiHidden="1" w:unhideWhenUsed="1"/>
-    <w:lsdException w:name="index 9" w:semiHidden="1" w:unhideWhenUsed="1"/>
-    <w:lsdException w:name="toc 1" w:semiHidden="1" w:uiPriority="39" w:unhideWhenUsed="1"/>
-    <w:lsdException w:name="toc 2" w:semiHidden="1" w:uiPriority="39" w:unhideWhenUsed="1"/>
-    <w:lsdException w:name="toc 3" w:semiHidden="1" w:uiPriority="39" w:unhideWhenUsed="1"/>
-    <w:lsdException w:name="toc 4" w:semiHidden="1" w:uiPriority="39" w:unhideWhenUsed="1"/>
-    <w:lsdException w:name="toc 5" w:semiHidden="1" w:uiPriority="39" w:unhideWhenUsed="1"/>
-    <w:lsdException w:name="toc 6" w:semiHidden="1" w:uiPriority="39" w:unhideWhenUsed="1"/>
-    <w:lsdException w:name="toc 7" w:semiHidden="1" w:uiPriority="39" w:unhideWhenUsed="1"/>
-    <w:lsdException w:name="toc 8" w:semiHidden="1" w:uiPriority="39" w:unhideWhenUsed="1"/>
-    <w:lsdException w:name="toc 9" w:semiHidden="1" w:uiPriority="39" w:unhideWhenUsed="1"/>
-    <w:lsdException w:name="Normal Indent" w:semiHidden="1" w:unhideWhenUsed="1"/>
-    <w:lsdException w:name="footnote text" w:semiHidden="1" w:unhideWhenUsed="1"/>
-    <w:lsdException w:name="annotation text" w:semiHidden="1" w:unhideWhenUsed="1"/>
-    <w:lsdException w:name="header" w:semiHidden="1" w:unhideWhenUsed="1"/>
-    <w:lsdException w:name="footer" w:semiHidden="1" w:unhideWhenUsed="1"/>
-    <w:lsdException w:name="index heading" w:semiHidden="1" w:unhideWhenUsed="1"/>
-    <w:lsdException w:name="caption" w:semiHidden="1" w:uiPriority="35" w:unhideWhenUsed="1" w:qFormat="1"/>
-    <w:lsdException w:name="table of figures" w:semiHidden="1" w:unhideWhenUsed="1"/>
-    <w:lsdException w:name="envelope address" w:semiHidden="1" w:unhideWhenUsed="1"/>
-    <w:lsdException w:name="envelope return" w:semiHidden="1" w:unhideWhenUsed="1"/>
-    <w:lsdException w:name="footnote reference" w:semiHidden="1" w:unhideWhenUsed="1"/>
-    <w:lsdException w:name="annotation reference" w:semiHidden="1" w:unhideWhenUsed="1"/>
-    <w:lsdException w:name="line number" w:semiHidden="1" w:unhideWhenUsed="1"/>
-    <w:lsdException w:name="page number" w:semiHidden="1" w:unhideWhenUsed="1"/>
-    <w:lsdException w:name="endnote reference" w:semiHidden="1" w:unhideWhenUsed="1"/>
-    <w:lsdException w:name="endnote text" w:semiHidden="1" w:unhideWhenUsed="1"/>
-    <w:lsdException w:name="table of authorities" w:semiHidden="1" w:unhideWhenUsed="1"/>
-    <w:lsdException w:name="macro" w:semiHidden="1" w:unhideWhenUsed="1"/>
-    <w:lsdException w:name="toa heading" w:semiHidden="1" w:unhideWhenUsed="1"/>
-    <w:lsdException w:name="List" w:semiHidden="1" w:unhideWhenUsed="1"/>
-    <w:lsdException w:name="List Bullet" w:semiHidden="1" w:unhideWhenUsed="1"/>
-    <w:lsdException w:name="List Number" w:semiHidden="1" w:unhideWhenUsed="1"/>
-    <w:lsdException w:name="List 2" w:semiHidden="1" w:unhideWhenUsed="1"/>
-    <w:lsdException w:name="List 3" w:semiHidden="1" w:unhideWhenUsed="1"/>
-    <w:lsdException w:name="List 4" w:semiHidden="1" w:unhideWhenUsed="1"/>
-    <w:lsdException w:name="List 5" w:semiHidden="1" w:unhideWhenUsed="1"/>
-    <w:lsdException w:name="List Bullet 2" w:semiHidden="1" w:unhideWhenUsed="1"/>
-    <w:lsdException w:name="List Bullet 3" w:semiHidden="1" w:unhideWhenUsed="1"/>
-    <w:lsdException w:name="List Bullet 4" w:semiHidden="1" w:unhideWhenUsed="1"/>
-    <w:lsdException w:name="List Bullet 5" w:semiHidden="1" w:unhideWhenUsed="1"/>
-    <w:lsdException w:name="List Number 2" w:semiHidden="1" w:unhideWhenUsed="1"/>
-    <w:lsdException w:name="List Number 3" w:semiHidden="1" w:unhideWhenUsed="1"/>
-    <w:lsdException w:name="List Number 4" w:semiHidden="1" w:unhideWhenUsed="1"/>
-    <w:lsdException w:name="List Number 5" w:semiHidden="1" w:unhideWhenUsed="1"/>
-    <w:lsdException w:name="Title" w:uiPriority="10" w:qFormat="1"/>
-    <w:lsdException w:name="Closing" w:semiHidden="1" w:unhideWhenUsed="1"/>
-    <w:lsdException w:name="Signature" w:semiHidden="1" w:unhideWhenUsed="1"/>
-    <w:lsdException w:name="Default Paragraph Font" w:semiHidden="1" w:uiPriority="1" w:unhideWhenUsed="1"/>
-    <w:lsdException w:name="Body Text" w:semiHidden="1" w:unhideWhenUsed="1"/>
-    <w:lsdException w:name="Body Text Indent" w:semiHidden="1" w:unhideWhenUsed="1"/>
-    <w:lsdException w:name="List Continue" w:semiHidden="1" w:unhideWhenUsed="1"/>
-    <w:lsdException w:name="List Continue 2" w:semiHidden="1" w:unhideWhenUsed="1"/>
-    <w:lsdException w:name="List Continue 3" w:semiHidden="1" w:unhideWhenUsed="1"/>
-    <w:lsdException w:name="List Continue 4" w:semiHidden="1" w:unhideWhenUsed="1"/>
-    <w:lsdException w:name="List Continue 5" w:semiHidden="1" w:unhideWhenUsed="1"/>
-    <w:lsdException w:name="Message Header" w:semiHidden="1" w:unhideWhenUsed="1"/>
-    <w:lsdException w:name="Subtitle" w:uiPriority="11" w:qFormat="1"/>
-    <w:lsdException w:name="Salutation" w:semiHidden="1" w:unhideWhenUsed="1"/>
-    <w:lsdException w:name="Date" w:semiHidden="1" w:unhideWhenUsed="1"/>
-    <w:lsdException w:name="Body Text First Indent" w:semiHidden="1" w:unhideWhenUsed="1"/>
-    <w:lsdException w:name="Body Text First Indent 2" w:semiHidden="1" w:unhideWhenUsed="1"/>
-    <w:lsdException w:name="Note Heading" w:semiHidden="1" w:unhideWhenUsed="1"/>
-    <w:lsdException w:name="Body Text 2" w:semiHidden="1" w:unhideWhenUsed="1"/>
-    <w:lsdException w:name="Body Text 3" w:semiHidden="1" w:unhideWhenUsed="1"/>
-    <w:lsdException w:name="Body Text Indent 2" w:semiHidden="1" w:unhideWhenUsed="1"/>
-    <w:lsdException w:name="Body Text Indent 3" w:semiHidden="1" w:unhideWhenUsed="1"/>
-    <w:lsdException w:name="Block Text" w:semiHidden="1" w:unhideWhenUsed="1"/>
-    <w:lsdException w:name="Hyperlink" w:semiHidden="1" w:unhideWhenUsed="1"/>
-    <w:lsdException w:name="FollowedHyperlink" w:semiHidden="1" w:unhideWhenUsed="1"/>
-    <w:lsdException w:name="Strong" w:uiPriority="22" w:qFormat="1"/>
-    <w:lsdException w:name="Emphasis" w:uiPriority="20" w:qFormat="1"/>
-    <w:lsdException w:name="Document Map" w:semiHidden="1" w:unhideWhenUsed="1"/>
-    <w:lsdException w:name="Plain Text" w:semiHidden="1" w:unhideWhenUsed="1"/>
-    <w:lsdException w:name="E-mail Signature" w:semiHidden="1" w:unhideWhenUsed="1"/>
-    <w:lsdException w:name="HTML Top of Form" w:semiHidden="1" w:unhideWhenUsed="1"/>
-    <w:lsdException w:name="HTML Bottom of Form" w:semiHidden="1" w:unhideWhenUsed="1"/>
-    <w:lsdException w:name="Normal (Web)" w:semiHidden="1" w:unhideWhenUsed="1"/>
-    <w:lsdException w:name="HTML Acronym" w:semiHidden="1" w:unhideWhenUsed="1"/>
-    <w:lsdException w:name="HTML Address" w:semiHidden="1" w:unhideWhenUsed="1"/>
-    <w:lsdException w:name="HTML Cite" w:semiHidden="1" w:unhideWhenUsed="1"/>
-    <w:lsdException w:name="HTML Code" w:semiHidden="1" w:unhideWhenUsed="1"/>
-    <w:lsdException w:name="HTML Definition" w:semiHidden="1" w:unhideWhenUsed="1"/>
-    <w:lsdException w:name="HTML Keyboard" w:semiHidden="1" w:unhideWhenUsed="1"/>
-    <w:lsdException w:name="HTML Preformatted" w:semiHidden="1" w:unhideWhenUsed="1"/>
-    <w:lsdException w:name="HTML Sample" w:semiHidden="1" w:unhideWhenUsed="1"/>
-    <w:lsdException w:name="HTML Typewriter" w:semiHidden="1" w:unhideWhenUsed="1"/>
-    <w:lsdException w:name="HTML Variable" w:semiHidden="1" w:unhideWhenUsed="1"/>
-    <w:lsdException w:name="Normal Table" w:semiHidden="1" w:unhideWhenUsed="1"/>
-    <w:lsdException w:name="annotation subject" w:semiHidden="1" w:unhideWhenUsed="1"/>
-    <w:lsdException w:name="No List" w:semiHidden="1" w:unhideWhenUsed="1"/>
-    <w:lsdException w:name="Outline List 1" w:semiHidden="1" w:unhideWhenUsed="1"/>
-    <w:lsdException w:name="Outline List 2" w:semiHidden="1" w:unhideWhenUsed="1"/>
-    <w:lsdException w:name="Outline List 3" w:semiHidden="1" w:unhideWhenUsed="1"/>
-    <w:lsdException w:name="Table Simple 1" w:semiHidden="1" w:unhideWhenUsed="1"/>
-    <w:lsdException w:name="Table Simple 2" w:semiHidden="1" w:unhideWhenUsed="1"/>
-    <w:lsdException w:name="Table Simple 3" w:semiHidden="1" w:unhideWhenUsed="1"/>
-    <w:lsdException w:name="Table Classic 1" w:semiHidden="1" w:unhideWhenUsed="1"/>
-    <w:lsdException w:name="Table Classic 2" w:semiHidden="1" w:unhideWhenUsed="1"/>
-    <w:lsdException w:name="Table Classic 3" w:semiHidden="1" w:unhideWhenUsed="1"/>
-    <w:lsdException w:name="Table Classic 4" w:semiHidden="1" w:unhideWhenUsed="1"/>
-    <w:lsdException w:name="Table Colorful 1" w:semiHidden="1" w:unhideWhenUsed="1"/>
-    <w:lsdException w:name="Table Colorful 2" w:semiHidden="1" w:unhideWhenUsed="1"/>
-    <w:lsdException w:name="Table Colorful 3" w:semiHidden="1" w:unhideWhenUsed="1"/>
-    <w:lsdException w:name="Table Columns 1" w:semiHidden="1" w:unhideWhenUsed="1"/>
-    <w:lsdException w:name="Table Columns 2" w:semiHidden="1" w:unhideWhenUsed="1"/>
-    <w:lsdException w:name="Table Columns 3" w:semiHidden="1" w:unhideWhenUsed="1"/>
-    <w:lsdException w:name="Table Columns 4" w:semiHidden="1" w:unhideWhenUsed="1"/>
-    <w:lsdException w:name="Table Columns 5" w:semiHidden="1" w:unhideWhenUsed="1"/>
-    <w:lsdException w:name="Table Grid 1" w:semiHidden="1" w:unhideWhenUsed="1"/>
-    <w:lsdException w:name="Table Grid 2" w:semiHidden="1" w:unhideWhenUsed="1"/>
-    <w:lsdException w:name="Table Grid 3" w:semiHidden="1" w:unhideWhenUsed="1"/>
-    <w:lsdException w:name="Table Grid 4" w:semiHidden="1" w:unhideWhenUsed="1"/>
-    <w:lsdException w:name="Table Grid 5" w:semiHidden="1" w:unhideWhenUsed="1"/>
-    <w:lsdException w:name="Table Grid 6" w:semiHidden="1" w:unhideWhenUsed="1"/>
-    <w:lsdException w:name="Table Grid 7" w:semiHidden="1" w:unhideWhenUsed="1"/>
-    <w:lsdException w:name="Table Grid 8" w:semiHidden="1" w:unhideWhenUsed="1"/>
-    <w:lsdException w:name="Table List 1" w:semiHidden="1" w:unhideWhenUsed="1"/>
-    <w:lsdException w:name="Table List 2" w:semiHidden="1" w:unhideWhenUsed="1"/>
-    <w:lsdException w:name="Table List 3" w:semiHidden="1" w:unhideWhenUsed="1"/>
-    <w:lsdException w:name="Table List 4" w:semiHidden="1" w:unhideWhenUsed="1"/>
-    <w:lsdException w:name="Table List 5" w:semiHidden="1" w:unhideWhenUsed="1"/>
-    <w:lsdException w:name="Table List 6" w:semiHidden="1" w:unhideWhenUsed="1"/>
-    <w:lsdException w:name="Table List 7" w:semiHidden="1" w:unhideWhenUsed="1"/>
-    <w:lsdException w:name="Table List 8" w:semiHidden="1" w:unhideWhenUsed="1"/>
-    <w:lsdException w:name="Table 3D effects 1" w:semiHidden="1" w:unhideWhenUsed="1"/>
-    <w:lsdException w:name="Table 3D effects 2" w:semiHidden="1" w:unhideWhenUsed="1"/>
-    <w:lsdException w:name="Table 3D effects 3" w:semiHidden="1" w:unhideWhenUsed="1"/>
-    <w:lsdException w:name="Table Contemporary" w:semiHidden="1" w:unhideWhenUsed="1"/>
-    <w:lsdException w:name="Table Elegant" w:semiHidden="1" w:unhideWhenUsed="1"/>
-    <w:lsdException w:name="Table Professional" w:semiHidden="1" w:unhideWhenUsed="1"/>
-    <w:lsdException w:name="Table Subtle 1" w:semiHidden="1" w:unhideWhenUsed="1"/>
-    <w:lsdException w:name="Table Subtle 2" w:semiHidden="1" w:unhideWhenUsed="1"/>
-    <w:lsdException w:name="Table Web 1" w:semiHidden="1" w:unhideWhenUsed="1"/>
-    <w:lsdException w:name="Table Web 2" w:semiHidden="1" w:unhideWhenUsed="1"/>
-    <w:lsdException w:name="Table Web 3" w:semiHidden="1" w:unhideWhenUsed="1"/>
-    <w:lsdException w:name="Balloon Text" w:semiHidden="1" w:unhideWhenUsed="1"/>
-    <w:lsdException w:name="Table Grid" w:semiHidden="1" w:uiPriority="59" w:unhideWhenUsed="1"/>
-    <w:lsdException w:name="Table Theme" w:semiHidden="1" w:unhideWhenUsed="1"/>
-    <w:lsdException w:name="Placeholder Text" w:semiHidden="1"/>
-    <w:lsdException w:name="No Spacing" w:uiPriority="1" w:qFormat="1"/>
-    <w:lsdException w:name="Light Shading" w:uiPriority="60"/>
-    <w:lsdException w:name="Light List" w:uiPriority="61"/>
-    <w:lsdException w:name="Light Grid" w:uiPriority="62"/>
-    <w:lsdException w:name="Medium Shading 1" w:uiPriority="63"/>
-    <w:lsdException w:name="Medium Shading 2" w:uiPriority="64"/>
-    <w:lsdException w:name="Medium List 1" w:uiPriority="65"/>
-    <w:lsdException w:name="Medium List 2" w:uiPriority="66"/>
-    <w:lsdException w:name="Medium Grid 1" w:uiPriority="67"/>
-    <w:lsdException w:name="Medium Grid 2" w:uiPriority="68"/>
-    <w:lsdException w:name="Medium Grid 3" w:uiPriority="69"/>
-    <w:lsdException w:name="Dark List" w:uiPriority="70"/>
-    <w:lsdException w:name="Colorful Shading" w:uiPriority="71"/>
-    <w:lsdException w:name="Colorful List" w:uiPriority="72"/>
-    <w:lsdException w:name="Colorful Grid" w:uiPriority="73"/>
-    <w:lsdException w:name="Light Shading Accent 1" w:uiPriority="60"/>
-    <w:lsdException w:name="Light List Accent 1" w:uiPriority="61"/>
-    <w:lsdException w:name="Light Grid Accent 1" w:uiPriority="62"/>
-    <w:lsdException w:name="Medium Shading 1 Accent 1" w:uiPriority="63"/>
-    <w:lsdException w:name="Medium Shading 2 Accent 1" w:uiPriority="64"/>
-    <w:lsdException w:name="Medium List 1 Accent 1" w:uiPriority="65"/>
-    <w:lsdException w:name="Revision" w:semiHidden="1"/>
-    <w:lsdException w:name="List Paragraph" w:uiPriority="34" w:qFormat="1"/>
-    <w:lsdException w:name="Quote" w:uiPriority="29" w:qFormat="1"/>
-    <w:lsdException w:name="Intense Quote" w:uiPriority="30" w:qFormat="1"/>
-    <w:lsdException w:name="Medium List 2 Accent 1" w:uiPriority="66"/>
-    <w:lsdException w:name="Medium Grid 1 Accent 1" w:uiPriority="67"/>
-    <w:lsdException w:name="Medium Grid 2 Accent 1" w:uiPriority="68"/>
-    <w:lsdException w:name="Medium Grid 3 Accent 1" w:uiPriority="69"/>
-    <w:lsdException w:name="Dark List Accent 1" w:uiPriority="70"/>
-    <w:lsdException w:name="Colorful Shading Accent 1" w:uiPriority="71"/>
-    <w:lsdException w:name="Colorful List Accent 1" w:uiPriority="72"/>
-    <w:lsdException w:name="Colorful Grid Accent 1" w:uiPriority="73"/>
-    <w:lsdException w:name="Light Shading Accent 2" w:uiPriority="60"/>
-    <w:lsdException w:name="Light List Accent 2" w:uiPriority="61"/>
-    <w:lsdException w:name="Light Grid Accent 2" w:uiPriority="62"/>
-    <w:lsdException w:name="Medium Shading 1 Accent 2" w:uiPriority="63"/>
-    <w:lsdException w:name="Medium Shading 2 Accent 2" w:uiPriority="64"/>
-    <w:lsdException w:name="Medium List 1 Accent 2" w:uiPriority="65"/>
-    <w:lsdException w:name="Medium List 2 Accent 2" w:uiPriority="66"/>
-    <w:lsdException w:name="Medium Grid 1 Accent 2" w:uiPriority="67"/>
-    <w:lsdException w:name="Medium Grid 2 Accent 2" w:uiPriority="68"/>
-    <w:lsdException w:name="Medium Grid 3 Accent 2" w:uiPriority="69"/>
-    <w:lsdException w:name="Dark List Accent 2" w:uiPriority="70"/>
-    <w:lsdException w:name="Colorful Shading Accent 2" w:uiPriority="71"/>
-    <w:lsdException w:name="Colorful List Accent 2" w:uiPriority="72"/>
-    <w:lsdException w:name="Colorful Grid Accent 2" w:uiPriority="73"/>
-    <w:lsdException w:name="Light Shading Accent 3" w:uiPriority="60"/>
-    <w:lsdException w:name="Light List Accent 3" w:uiPriority="61"/>
-    <w:lsdException w:name="Light Grid Accent 3" w:uiPriority="62"/>
-    <w:lsdException w:name="Medium Shading 1 Accent 3" w:uiPriority="63"/>
-    <w:lsdException w:name="Medium Shading 2 Accent 3" w:uiPriority="64"/>
-    <w:lsdException w:name="Medium List 1 Accent 3" w:uiPriority="65"/>
-    <w:lsdException w:name="Medium List 2 Accent 3" w:uiPriority="66"/>
-    <w:lsdException w:name="Medium Grid 1 Accent 3" w:uiPriority="67"/>
-    <w:lsdException w:name="Medium Grid 2 Accent 3" w:uiPriority="68"/>
-    <w:lsdException w:name="Medium Grid 3 Accent 3" w:uiPriority="69"/>
-    <w:lsdException w:name="Dark List Accent 3" w:uiPriority="70"/>
-    <w:lsdException w:name="Colorful Shading Accent 3" w:uiPriority="71"/>
-    <w:lsdException w:name="Colorful List Accent 3" w:uiPriority="72"/>
-    <w:lsdException w:name="Colorful Grid Accent 3" w:uiPriority="73"/>
-    <w:lsdException w:name="Light Shading Accent 4" w:uiPriority="60"/>
-    <w:lsdException w:name="Light List Accent 4" w:uiPriority="61"/>
-    <w:lsdException w:name="Light Grid Accent 4" w:uiPriority="62"/>
-    <w:lsdException w:name="Medium Shading 1 Accent 4" w:uiPriority="63"/>
-    <w:lsdException w:name="Medium Shading 2 Accent 4" w:uiPriority="64"/>
-    <w:lsdException w:name="Medium List 1 Accent 4" w:uiPriority="65"/>
-    <w:lsdException w:name="Medium List 2 Accent 4" w:uiPriority="66"/>
-    <w:lsdException w:name="Medium Grid 1 Accent 4" w:uiPriority="67"/>
-    <w:lsdException w:name="Medium Grid 2 Accent 4" w:uiPriority="68"/>
-    <w:lsdException w:name="Medium Grid 3 Accent 4" w:uiPriority="69"/>
-    <w:lsdException w:name="Dark List Accent 4" w:uiPriority="70"/>
-    <w:lsdException w:name="Colorful Shading Accent 4" w:uiPriority="71"/>
-    <w:lsdException w:name="Colorful List Accent 4" w:uiPriority="72"/>
-    <w:lsdException w:name="Colorful Grid Accent 4" w:uiPriority="73"/>
-    <w:lsdException w:name="Light Shading Accent 5" w:uiPriority="60"/>
-    <w:lsdException w:name="Light List Accent 5" w:uiPriority="61"/>
-    <w:lsdException w:name="Light Grid Accent 5" w:uiPriority="62"/>
-    <w:lsdException w:name="Medium Shading 1 Accent 5" w:uiPriority="63"/>
-    <w:lsdException w:name="Medium Shading 2 Accent 5" w:uiPriority="64"/>
-    <w:lsdException w:name="Medium List 1 Accent 5" w:uiPriority="65"/>
-    <w:lsdException w:name="Medium List 2 Accent 5" w:uiPriority="66"/>
-    <w:lsdException w:name="Medium Grid 1 Accent 5" w:uiPriority="67"/>
-    <w:lsdException w:name="Medium Grid 2 Accent 5" w:uiPriority="68"/>
-    <w:lsdException w:name="Medium Grid 3 Accent 5" w:uiPriority="69"/>
-    <w:lsdException w:name="Dark List Accent 5" w:uiPriority="70"/>
-    <w:lsdException w:name="Colorful Shading Accent 5" w:uiPriority="71"/>
-    <w:lsdException w:name="Colorful List Accent 5" w:uiPriority="72"/>
-    <w:lsdException w:name="Colorful Grid Accent 5" w:uiPriority="73"/>
-    <w:lsdException w:name="Light Shading Accent 6" w:uiPriority="60"/>
-    <w:lsdException w:name="Light List Accent 6" w:uiPriority="61"/>
-    <w:lsdException w:name="Light Grid Accent 6" w:uiPriority="62"/>
-    <w:lsdException w:name="Medium Shading 1 Accent 6" w:uiPriority="63"/>
-    <w:lsdException w:name="Medium Shading 2 Accent 6" w:uiPriority="64"/>
-    <w:lsdException w:name="Medium List 1 Accent 6" w:uiPriority="65"/>
-    <w:lsdException w:name="Medium List 2 Accent 6" w:uiPriority="66"/>
-    <w:lsdException w:name="Medium Grid 1 Accent 6" w:uiPriority="67"/>
-    <w:lsdException w:name="Medium Grid 2 Accent 6" w:uiPriority="68"/>
-    <w:lsdException w:name="Medium Grid 3 Accent 6" w:uiPriority="69"/>
-    <w:lsdException w:name="Dark List Accent 6" w:uiPriority="70"/>
-    <w:lsdException w:name="Colorful Shading Accent 6" w:uiPriority="71"/>
-    <w:lsdException w:name="Colorful List Accent 6" w:uiPriority="72"/>
-    <w:lsdException w:name="Colorful Grid Accent 6" w:uiPriority="73"/>
-    <w:lsdException w:name="Subtle Emphasis" w:uiPriority="19" w:qFormat="1"/>
-    <w:lsdException w:name="Intense Emphasis" w:uiPriority="21" w:qFormat="1"/>
-    <w:lsdException w:name="Subtle Reference" w:uiPriority="31" w:qFormat="1"/>
-    <w:lsdException w:name="Intense Reference" w:uiPriority="32" w:qFormat="1"/>
-    <w:lsdException w:name="Book Title" w:uiPriority="33" w:qFormat="1"/>
-    <w:lsdException w:name="Bibliography" w:semiHidden="1" w:uiPriority="37" w:unhideWhenUsed="1"/>
-    <w:lsdException w:name="TOC Heading" w:semiHidden="1" w:uiPriority="39" w:unhideWhenUsed="1" w:qFormat="1"/>
-    <w:lsdException w:name="Plain Table 1" w:uiPriority="41"/>
-    <w:lsdException w:name="Plain Table 2" w:uiPriority="42"/>
-    <w:lsdException w:name="Plain Table 3" w:uiPriority="43"/>
-    <w:lsdException w:name="Plain Table 4" w:uiPriority="44"/>
-    <w:lsdException w:name="Plain Table 5" w:uiPriority="45"/>
-    <w:lsdException w:name="Grid Table Light" w:uiPriority="40"/>
-    <w:lsdException w:name="Grid Table 1 Light" w:uiPriority="46"/>
-    <w:lsdException w:name="Grid Table 2" w:uiPriority="47"/>
-    <w:lsdException w:name="Grid Table 3" w:uiPriority="48"/>
-    <w:lsdException w:name="Grid Table 4" w:uiPriority="49"/>
-    <w:lsdException w:name="Grid Table 5 Dark" w:uiPriority="50"/>
-    <w:lsdException w:name="Grid Table 6 Colorful" w:uiPriority="51"/>
-    <w:lsdException w:name="Grid Table 7 Colorful" w:uiPriority="52"/>
-    <w:lsdException w:name="Grid Table 1 Light Accent 1" w:uiPriority="46"/>
-    <w:lsdException w:name="Grid Table 2 Accent 1" w:uiPriority="47"/>
-    <w:lsdException w:name="Grid Table 3 Accent 1" w:uiPriority="48"/>
-    <w:lsdException w:name="Grid Table 4 Accent 1" w:uiPriority="49"/>
-    <w:lsdException w:name="Grid Table 5 Dark Accent 1" w:uiPriority="50"/>
-    <w:lsdException w:name="Grid Table 6 Colorful Accent 1" w:uiPriority="51"/>
-    <w:lsdException w:name="Grid Table 7 Colorful Accent 1" w:uiPriority="52"/>
-    <w:lsdException w:name="Grid Table 1 Light Accent 2" w:uiPriority="46"/>
-    <w:lsdException w:name="Grid Table 2 Accent 2" w:uiPriority="47"/>
-    <w:lsdException w:name="Grid Table 3 Accent 2" w:uiPriority="48"/>
-    <w:lsdException w:name="Grid Table 4 Accent 2" w:uiPriority="49"/>
-    <w:lsdException w:name="Grid Table 5 Dark Accent 2" w:uiPriority="50"/>
-    <w:lsdException w:name="Grid Table 6 Colorful Accent 2" w:uiPriority="51"/>
-    <w:lsdException w:name="Grid Table 7 Colorful Accent 2" w:uiPriority="52"/>
-    <w:lsdException w:name="Grid Table 1 Light Accent 3" w:uiPriority="46"/>
-    <w:lsdException w:name="Grid Table 2 Accent 3" w:uiPriority="47"/>
-    <w:lsdException w:name="Grid Table 3 Accent 3" w:uiPriority="48"/>
-    <w:lsdException w:name="Grid Table 4 Accent 3" w:uiPriority="49"/>
-    <w:lsdException w:name="Grid Table 5 Dark Accent 3" w:uiPriority="50"/>
-    <w:lsdException w:name="Grid Table 6 Colorful Accent 3" w:uiPriority="51"/>
-    <w:lsdException w:name="Grid Table 7 Colorful Accent 3" w:uiPriority="52"/>
-    <w:lsdException w:name="Grid Table 1 Light Accent 4" w:uiPriority="46"/>
-    <w:lsdException w:name="Grid Table 2 Accent 4" w:uiPriority="47"/>
-    <w:lsdException w:name="Grid Table 3 Accent 4" w:uiPriority="48"/>
-    <w:lsdException w:name="Grid Table 4 Accent 4" w:uiPriority="49"/>
-    <w:lsdException w:name="Grid Table 5 Dark Accent 4" w:uiPriority="50"/>
-    <w:lsdException w:name="Grid Table 6 Colorful Accent 4" w:uiPriority="51"/>
-    <w:lsdException w:name="Grid Table 7 Colorful Accent 4" w:uiPriority="52"/>
-    <w:lsdException w:name="Grid Table 1 Light Accent 5" w:uiPriority="46"/>
-    <w:lsdException w:name="Grid Table 2 Accent 5" w:uiPriority="47"/>
-    <w:lsdException w:name="Grid Table 3 Accent 5" w:uiPriority="48"/>
-    <w:lsdException w:name="Grid Table 4 Accent 5" w:uiPriority="49"/>
-    <w:lsdException w:name="Grid Table 5 Dark Accent 5" w:uiPriority="50"/>
-    <w:lsdException w:name="Grid Table 6 Colorful Accent 5" w:uiPriority="51"/>
-    <w:lsdException w:name="Grid Table 7 Colorful Accent 5" w:uiPriority="52"/>
-    <w:lsdException w:name="Grid Table 1 Light Accent 6" w:uiPriority="46"/>
-    <w:lsdException w:name="Grid Table 2 Accent 6" w:uiPriority="47"/>
-    <w:lsdException w:name="Grid Table 3 Accent 6" w:uiPriority="48"/>
-    <w:lsdException w:name="Grid Table 4 Accent 6" w:uiPriority="49"/>
-    <w:lsdException w:name="Grid Table 5 Dark Accent 6" w:uiPriority="50"/>
-    <w:lsdException w:name="Grid Table 6 Colorful Accent 6" w:uiPriority="51"/>
-    <w:lsdException w:name="Grid Table 7 Colorful Accent 6" w:uiPriority="52"/>
-    <w:lsdException w:name="List Table 1 Light" w:uiPriority="46"/>
-    <w:lsdException w:name="List Table 2" w:uiPriority="47"/>
-    <w:lsdException w:name="List Table 3" w:uiPriority="48"/>
-    <w:lsdException w:name="List Table 4" w:uiPriority="49"/>
-    <w:lsdException w:name="List Table 5 Dark" w:uiPriority="50"/>
-    <w:lsdException w:name="List Table 6 Colorful" w:uiPriority="51"/>
-    <w:lsdException w:name="List Table 7 Colorful" w:uiPriority="52"/>
-    <w:lsdException w:name="List Table 1 Light Accent 1" w:uiPriority="46"/>
-    <w:lsdException w:name="List Table 2 Accent 1" w:uiPriority="47"/>
-    <w:lsdException w:name="List Table 3 Accent 1" w:uiPriority="48"/>
-    <w:lsdException w:name="List Table 4 Accent 1" w:uiPriority="49"/>
-    <w:lsdException w:name="List Table 5 Dark Accent 1" w:uiPriority="50"/>
-    <w:lsdException w:name="List Table 6 Colorful Accent 1" w:uiPriority="51"/>
-    <w:lsdException w:name="List Table 7 Colorful Accent 1" w:uiPriority="52"/>
-    <w:lsdException w:name="List Table 1 Light Accent 2" w:uiPriority="46"/>
-    <w:lsdException w:name="List Table 2 Accent 2" w:uiPriority="47"/>
-    <w:lsdException w:name="List Table 3 Accent 2" w:uiPriority="48"/>
-    <w:lsdException w:name="List Table 4 Accent 2" w:uiPriority="49"/>
-    <w:lsdException w:name="List Table 5 Dark Accent 2" w:uiPriority="50"/>
-    <w:lsdException w:name="List Table 6 Colorful Accent 2" w:uiPriority="51"/>
-    <w:lsdException w:name="List Table 7 Colorful Accent 2" w:uiPriority="52"/>
-    <w:lsdException w:name="List Table 1 Light Accent 3" w:uiPriority="46"/>
-    <w:lsdException w:name="List Table 2 Accent 3" w:uiPriority="47"/>
-    <w:lsdException w:name="List Table 3 Accent 3" w:uiPriority="48"/>
-    <w:lsdException w:name="List Table 4 Accent 3" w:uiPriority="49"/>
-    <w:lsdException w:name="List Table 5 Dark Accent 3" w:uiPriority="50"/>
-    <w:lsdException w:name="List Table 6 Colorful Accent 3" w:uiPriority="51"/>
-    <w:lsdException w:name="List Table 7 Colorful Accent 3" w:uiPriority="52"/>
-    <w:lsdException w:name="List Table 1 Light Accent 4" w:uiPriority="46"/>
-    <w:lsdException w:name="List Table 2 Accent 4" w:uiPriority="47"/>
-    <w:lsdException w:name="List Table 3 Accent 4" w:uiPriority="48"/>
-    <w:lsdException w:name="List Table 4 Accent 4" w:uiPriority="49"/>
-    <w:lsdException w:name="List Table 5 Dark Accent 4" w:uiPriority="50"/>
-    <w:lsdException w:name="List Table 6 Colorful Accent 4" w:uiPriority="51"/>
-    <w:lsdException w:name="List Table 7 Colorful Accent 4" w:uiPriority="52"/>
-    <w:lsdException w:name="List Table 1 Light Accent 5" w:uiPriority="46"/>
-    <w:lsdException w:name="List Table 2 Accent 5" w:uiPriority="47"/>
-    <w:lsdException w:name="List Table 3 Accent 5" w:uiPriority="48"/>
-    <w:lsdException w:name="List Table 4 Accent 5" w:uiPriority="49"/>
-    <w:lsdException w:name="List Table 5 Dark Accent 5" w:uiPriority="50"/>
-    <w:lsdException w:name="List Table 6 Colorful Accent 5" w:uiPriority="51"/>
-    <w:lsdException w:name="List Table 7 Colorful Accent 5" w:uiPriority="52"/>
-    <w:lsdException w:name="List Table 1 Light Accent 6" w:uiPriority="46"/>
-    <w:lsdException w:name="List Table 2 Accent 6" w:uiPriority="47"/>
-    <w:lsdException w:name="List Table 3 Accent 6" w:uiPriority="48"/>
-    <w:lsdException w:name="List Table 4 Accent 6" w:uiPriority="49"/>
-    <w:lsdException w:name="List Table 5 Dark Accent 6" w:uiPriority="50"/>
-    <w:lsdException w:name="List Table 6 Colorful Accent 6" w:uiPriority="51"/>
-    <w:lsdException w:name="List Table 7 Colorful Accent 6" w:uiPriority="52"/>
-    <w:lsdException w:name="Mention" w:semiHidden="1" w:unhideWhenUsed="1"/>
-    <w:lsdException w:name="Smart Hyperlink" w:semiHidden="1" w:unhideWhenUsed="1"/>
-    <w:lsdException w:name="Hashtag" w:semiHidden="1" w:unhideWhenUsed="1"/>
-    <w:lsdException w:name="Unresolved Mention" w:semiHidden="1" w:unhideWhenUsed="1"/>
+  <w:latentStyles w:defLockedState="0" w:defUIPriority="99" w:defSemiHidden="1" w:defUnhideWhenUsed="1" w:defQFormat="0" w:count="267">
+    <w:lsdException w:name="Normal" w:semiHidden="0" w:uiPriority="0" w:unhideWhenUsed="0" w:qFormat="1"/>
+    <w:lsdException w:name="heading 1" w:semiHidden="0" w:uiPriority="9" w:unhideWhenUsed="0" w:qFormat="1"/>
+    <w:lsdException w:name="heading 2" w:uiPriority="9" w:qFormat="1"/>
+    <w:lsdException w:name="heading 3" w:uiPriority="9" w:qFormat="1"/>
+    <w:lsdException w:name="heading 4" w:uiPriority="9" w:qFormat="1"/>
+    <w:lsdException w:name="heading 5" w:uiPriority="9" w:qFormat="1"/>
+    <w:lsdException w:name="heading 6" w:uiPriority="9" w:qFormat="1"/>
+    <w:lsdException w:name="heading 7" w:uiPriority="9" w:qFormat="1"/>
+    <w:lsdException w:name="heading 8" w:uiPriority="9" w:qFormat="1"/>
+    <w:lsdException w:name="heading 9" w:uiPriority="9" w:qFormat="1"/>
+    <w:lsdException w:name="toc 1" w:uiPriority="39"/>
+    <w:lsdException w:name="toc 2" w:uiPriority="39"/>
+    <w:lsdException w:name="toc 3" w:uiPriority="39"/>
+    <w:lsdException w:name="toc 4" w:uiPriority="39"/>
+    <w:lsdException w:name="toc 5" w:uiPriority="39"/>
+    <w:lsdException w:name="toc 6" w:uiPriority="39"/>
+    <w:lsdException w:name="toc 7" w:uiPriority="39"/>
+    <w:lsdException w:name="toc 8" w:uiPriority="39"/>
+    <w:lsdException w:name="toc 9" w:uiPriority="39"/>
+    <w:lsdException w:name="caption" w:uiPriority="35" w:qFormat="1"/>
+    <w:lsdException w:name="Title" w:semiHidden="0" w:uiPriority="10" w:unhideWhenUsed="0" w:qFormat="1"/>
+    <w:lsdException w:name="Default Paragraph Font" w:uiPriority="1"/>
+    <w:lsdException w:name="Subtitle" w:semiHidden="0" w:uiPriority="11" w:unhideWhenUsed="0" w:qFormat="1"/>
+    <w:lsdException w:name="Strong" w:semiHidden="0" w:uiPriority="22" w:unhideWhenUsed="0" w:qFormat="1"/>
+    <w:lsdException w:name="Emphasis" w:semiHidden="0" w:uiPriority="20" w:unhideWhenUsed="0" w:qFormat="1"/>
+    <w:lsdException w:name="Table Grid" w:uiPriority="59"/>
+    <w:lsdException w:name="Placeholder Text" w:unhideWhenUsed="0"/>
+    <w:lsdException w:name="No Spacing" w:semiHidden="0" w:uiPriority="1" w:unhideWhenUsed="0" w:qFormat="1"/>
+    <w:lsdException w:name="Light Shading" w:semiHidden="0" w:uiPriority="60" w:unhideWhenUsed="0"/>
+    <w:lsdException w:name="Light List" w:semiHidden="0" w:uiPriority="61" w:unhideWhenUsed="0"/>
+    <w:lsdException w:name="Light Grid" w:semiHidden="0" w:uiPriority="62" w:unhideWhenUsed="0"/>
+    <w:lsdException w:name="Medium Shading 1" w:semiHidden="0" w:uiPriority="63" w:unhideWhenUsed="0"/>
+    <w:lsdException w:name="Medium Shading 2" w:semiHidden="0" w:uiPriority="64" w:unhideWhenUsed="0"/>
+    <w:lsdException w:name="Medium List 1" w:semiHidden="0" w:uiPriority="65" w:unhideWhenUsed="0"/>
+    <w:lsdException w:name="Medium List 2" w:semiHidden="0" w:uiPriority="66" w:unhideWhenUsed="0"/>
+    <w:lsdException w:name="Medium Grid 1" w:semiHidden="0" w:uiPriority="67" w:unhideWhenUsed="0"/>
+    <w:lsdException w:name="Medium Grid 2" w:semiHidden="0" w:uiPriority="68" w:unhideWhenUsed="0"/>
+    <w:lsdException w:name="Medium Grid 3" w:semiHidden="0" w:uiPriority="69" w:unhideWhenUsed="0"/>
+    <w:lsdException w:name="Dark List" w:semiHidden="0" w:uiPriority="70" w:unhideWhenUsed="0"/>
+    <w:lsdException w:name="Colorful Shading" w:semiHidden="0" w:uiPriority="71" w:unhideWhenUsed="0"/>
+    <w:lsdException w:name="Colorful List" w:semiHidden="0" w:uiPriority="72" w:unhideWhenUsed="0"/>
+    <w:lsdException w:name="Colorful Grid" w:semiHidden="0" w:uiPriority="73" w:unhideWhenUsed="0"/>
+    <w:lsdException w:name="Light Shading Accent 1" w:semiHidden="0" w:uiPriority="60" w:unhideWhenUsed="0"/>
+    <w:lsdException w:name="Light List Accent 1" w:semiHidden="0" w:uiPriority="61" w:unhideWhenUsed="0"/>
+    <w:lsdException w:name="Light Grid Accent 1" w:semiHidden="0" w:uiPriority="62" w:unhideWhenUsed="0"/>
+    <w:lsdException w:name="Medium Shading 1 Accent 1" w:semiHidden="0" w:uiPriority="63" w:unhideWhenUsed="0"/>
+    <w:lsdException w:name="Medium Shading 2 Accent 1" w:semiHidden="0" w:uiPriority="64" w:unhideWhenUsed="0"/>
+    <w:lsdException w:name="Medium List 1 Accent 1" w:semiHidden="0" w:uiPriority="65" w:unhideWhenUsed="0"/>
+    <w:lsdException w:name="Revision" w:unhideWhenUsed="0"/>
+    <w:lsdException w:name="List Paragraph" w:semiHidden="0" w:uiPriority="34" w:unhideWhenUsed="0" w:qFormat="1"/>
+    <w:lsdException w:name="Quote" w:semiHidden="0" w:uiPriority="29" w:unhideWhenUsed="0" w:qFormat="1"/>
+    <w:lsdException w:name="Intense Quote" w:semiHidden="0" w:uiPriority="30" w:unhideWhenUsed="0" w:qFormat="1"/>
+    <w:lsdException w:name="Medium List 2 Accent 1" w:semiHidden="0" w:uiPriority="66" w:unhideWhenUsed="0"/>
+    <w:lsdException w:name="Medium Grid 1 Accent 1" w:semiHidden="0" w:uiPriority="67" w:unhideWhenUsed="0"/>
+    <w:lsdException w:name="Medium Grid 2 Accent 1" w:semiHidden="0" w:uiPriority="68" w:unhideWhenUsed="0"/>
+    <w:lsdException w:name="Medium Grid 3 Accent 1" w:semiHidden="0" w:uiPriority="69" w:unhideWhenUsed="0"/>
+    <w:lsdException w:name="Dark List Accent 1" w:semiHidden="0" w:uiPriority="70" w:unhideWhenUsed="0"/>
+    <w:lsdException w:name="Colorful Shading Accent 1" w:semiHidden="0" w:uiPriority="71" w:unhideWhenUsed="0"/>
+    <w:lsdException w:name="Colorful List Accent 1" w:semiHidden="0" w:uiPriority="72" w:unhideWhenUsed="0"/>
+    <w:lsdException w:name="Colorful Grid Accent 1" w:semiHidden="0" w:uiPriority="73" w:unhideWhenUsed="0"/>
+    <w:lsdException w:name="Light Shading Accent 2" w:semiHidden="0" w:uiPriority="60" w:unhideWhenUsed="0"/>
+    <w:lsdException w:name="Light List Accent 2" w:semiHidden="0" w:uiPriority="61" w:unhideWhenUsed="0"/>
+    <w:lsdException w:name="Light Grid Accent 2" w:semiHidden="0" w:uiPriority="62" w:unhideWhenUsed="0"/>
+    <w:lsdException w:name="Medium Shading 1 Accent 2" w:semiHidden="0" w:uiPriority="63" w:unhideWhenUsed="0"/>
+    <w:lsdException w:name="Medium Shading 2 Accent 2" w:semiHidden="0" w:uiPriority="64" w:unhideWhenUsed="0"/>
+    <w:lsdException w:name="Medium List 1 Accent 2" w:semiHidden="0" w:uiPriority="65" w:unhideWhenUsed="0"/>
+    <w:lsdException w:name="Medium List 2 Accent 2" w:semiHidden="0" w:uiPriority="66" w:unhideWhenUsed="0"/>
+    <w:lsdException w:name="Medium Grid 1 Accent 2" w:semiHidden="0" w:uiPriority="67" w:unhideWhenUsed="0"/>
+    <w:lsdException w:name="Medium Grid 2 Accent 2" w:semiHidden="0" w:uiPriority="68" w:unhideWhenUsed="0"/>
+    <w:lsdException w:name="Medium Grid 3 Accent 2" w:semiHidden="0" w:uiPriority="69" w:unhideWhenUsed="0"/>
+    <w:lsdException w:name="Dark List Accent 2" w:semiHidden="0" w:uiPriority="70" w:unhideWhenUsed="0"/>
+    <w:lsdException w:name="Colorful Shading Accent 2" w:semiHidden="0" w:uiPriority="71" w:unhideWhenUsed="0"/>
+    <w:lsdException w:name="Colorful List Accent 2" w:semiHidden="0" w:uiPriority="72" w:unhideWhenUsed="0"/>
+    <w:lsdException w:name="Colorful Grid Accent 2" w:semiHidden="0" w:uiPriority="73" w:unhideWhenUsed="0"/>
+    <w:lsdException w:name="Light Shading Accent 3" w:semiHidden="0" w:uiPriority="60" w:unhideWhenUsed="0"/>
+    <w:lsdException w:name="Light List Accent 3" w:semiHidden="0" w:uiPriority="61" w:unhideWhenUsed="0"/>
+    <w:lsdException w:name="Light Grid Accent 3" w:semiHidden="0" w:uiPriority="62" w:unhideWhenUsed="0"/>
+    <w:lsdException w:name="Medium Shading 1 Accent 3" w:semiHidden="0" w:uiPriority="63" w:unhideWhenUsed="0"/>
+    <w:lsdException w:name="Medium Shading 2 Accent 3" w:semiHidden="0" w:uiPriority="64" w:unhideWhenUsed="0"/>
+    <w:lsdException w:name="Medium List 1 Accent 3" w:semiHidden="0" w:uiPriority="65" w:unhideWhenUsed="0"/>
+    <w:lsdException w:name="Medium List 2 Accent 3" w:semiHidden="0" w:uiPriority="66" w:unhideWhenUsed="0"/>
+    <w:lsdException w:name="Medium Grid 1 Accent 3" w:semiHidden="0" w:uiPriority="67" w:unhideWhenUsed="0"/>
+    <w:lsdException w:name="Medium Grid 2 Accent 3" w:semiHidden="0" w:uiPriority="68" w:unhideWhenUsed="0"/>
+    <w:lsdException w:name="Medium Grid 3 Accent 3" w:semiHidden="0" w:uiPriority="69" w:unhideWhenUsed="0"/>
+    <w:lsdException w:name="Dark List Accent 3" w:semiHidden="0" w:uiPriority="70" w:unhideWhenUsed="0"/>
+    <w:lsdException w:name="Colorful Shading Accent 3" w:semiHidden="0" w:uiPriority="71" w:unhideWhenUsed="0"/>
+    <w:lsdException w:name="Colorful List Accent 3" w:semiHidden="0" w:uiPriority="72" w:unhideWhenUsed="0"/>
+    <w:lsdException w:name="Colorful Grid Accent 3" w:semiHidden="0" w:uiPriority="73" w:unhideWhenUsed="0"/>
+    <w:lsdException w:name="Light Shading Accent 4" w:semiHidden="0" w:uiPriority="60" w:unhideWhenUsed="0"/>
+    <w:lsdException w:name="Light List Accent 4" w:semiHidden="0" w:uiPriority="61" w:unhideWhenUsed="0"/>
+    <w:lsdException w:name="Light Grid Accent 4" w:semiHidden="0" w:uiPriority="62" w:unhideWhenUsed="0"/>
+    <w:lsdException w:name="Medium Shading 1 Accent 4" w:semiHidden="0" w:uiPriority="63" w:unhideWhenUsed="0"/>
+    <w:lsdException w:name="Medium Shading 2 Accent 4" w:semiHidden="0" w:uiPriority="64" w:unhideWhenUsed="0"/>
+    <w:lsdException w:name="Medium List 1 Accent 4" w:semiHidden="0" w:uiPriority="65" w:unhideWhenUsed="0"/>
+    <w:lsdException w:name="Medium List 2 Accent 4" w:semiHidden="0" w:uiPriority="66" w:unhideWhenUsed="0"/>
+    <w:lsdException w:name="Medium Grid 1 Accent 4" w:semiHidden="0" w:uiPriority="67" w:unhideWhenUsed="0"/>
+    <w:lsdException w:name="Medium Grid 2 Accent 4" w:semiHidden="0" w:uiPriority="68" w:unhideWhenUsed="0"/>
+    <w:lsdException w:name="Medium Grid 3 Accent 4" w:semiHidden="0" w:uiPriority="69" w:unhideWhenUsed="0"/>
+    <w:lsdException w:name="Dark List Accent 4" w:semiHidden="0" w:uiPriority="70" w:unhideWhenUsed="0"/>
+    <w:lsdException w:name="Colorful Shading Accent 4" w:semiHidden="0" w:uiPriority="71" w:unhideWhenUsed="0"/>
+    <w:lsdException w:name="Colorful List Accent 4" w:semiHidden="0" w:uiPriority="72" w:unhideWhenUsed="0"/>
+    <w:lsdException w:name="Colorful Grid Accent 4" w:semiHidden="0" w:uiPriority="73" w:unhideWhenUsed="0"/>
+    <w:lsdException w:name="Light Shading Accent 5" w:semiHidden="0" w:uiPriority="60" w:unhideWhenUsed="0"/>
+    <w:lsdException w:name="Light List Accent 5" w:semiHidden="0" w:uiPriority="61" w:unhideWhenUsed="0"/>
+    <w:lsdException w:name="Light Grid Accent 5" w:semiHidden="0" w:uiPriority="62" w:unhideWhenUsed="0"/>
+    <w:lsdException w:name="Medium Shading 1 Accent 5" w:semiHidden="0" w:uiPriority="63" w:unhideWhenUsed="0"/>
+    <w:lsdException w:name="Medium Shading 2 Accent 5" w:semiHidden="0" w:uiPriority="64" w:unhideWhenUsed="0"/>
+    <w:lsdException w:name="Medium List 1 Accent 5" w:semiHidden="0" w:uiPriority="65" w:unhideWhenUsed="0"/>
+    <w:lsdException w:name="Medium List 2 Accent 5" w:semiHidden="0" w:uiPriority="66" w:unhideWhenUsed="0"/>
+    <w:lsdException w:name="Medium Grid 1 Accent 5" w:semiHidden="0" w:uiPriority="67" w:unhideWhenUsed="0"/>
+    <w:lsdException w:name="Medium Grid 2 Accent 5" w:semiHidden="0" w:uiPriority="68" w:unhideWhenUsed="0"/>
+    <w:lsdException w:name="Medium Grid 3 Accent 5" w:semiHidden="0" w:uiPriority="69" w:unhideWhenUsed="0"/>
+    <w:lsdException w:name="Dark List Accent 5" w:semiHidden="0" w:uiPriority="70" w:unhideWhenUsed="0"/>
+    <w:lsdException w:name="Colorful Shading Accent 5" w:semiHidden="0" w:uiPriority="71" w:unhideWhenUsed="0"/>
+    <w:lsdException w:name="Colorful List Accent 5" w:semiHidden="0" w:uiPriority="72" w:unhideWhenUsed="0"/>
+    <w:lsdException w:name="Colorful Grid Accent 5" w:semiHidden="0" w:uiPriority="73" w:unhideWhenUsed="0"/>
+    <w:lsdException w:name="Light Shading Accent 6" w:semiHidden="0" w:uiPriority="60" w:unhideWhenUsed="0"/>
+    <w:lsdException w:name="Light List Accent 6" w:semiHidden="0" w:uiPriority="61" w:unhideWhenUsed="0"/>
+    <w:lsdException w:name="Light Grid Accent 6" w:semiHidden="0" w:uiPriority="62" w:unhideWhenUsed="0"/>
+    <w:lsdException w:name="Medium Shading 1 Accent 6" w:semiHidden="0" w:uiPriority="63" w:unhideWhenUsed="0"/>
+    <w:lsdException w:name="Medium Shading 2 Accent 6" w:semiHidden="0" w:uiPriority="64" w:unhideWhenUsed="0"/>
+    <w:lsdException w:name="Medium List 1 Accent 6" w:semiHidden="0" w:uiPriority="65" w:unhideWhenUsed="0"/>
+    <w:lsdException w:name="Medium List 2 Accent 6" w:semiHidden="0" w:uiPriority="66" w:unhideWhenUsed="0"/>
+    <w:lsdException w:name="Medium Grid 1 Accent 6" w:semiHidden="0" w:uiPriority="67" w:unhideWhenUsed="0"/>
+    <w:lsdException w:name="Medium Grid 2 Accent 6" w:semiHidden="0" w:uiPriority="68" w:unhideWhenUsed="0"/>
+    <w:lsdException w:name="Medium Grid 3 Accent 6" w:semiHidden="0" w:uiPriority="69" w:unhideWhenUsed="0"/>
+    <w:lsdException w:name="Dark List Accent 6" w:semiHidden="0" w:uiPriority="70" w:unhideWhenUsed="0"/>
+    <w:lsdException w:name="Colorful Shading Accent 6" w:semiHidden="0" w:uiPriority="71" w:unhideWhenUsed="0"/>
+    <w:lsdException w:name="Colorful List Accent 6" w:semiHidden="0" w:uiPriority="72" w:unhideWhenUsed="0"/>
+    <w:lsdException w:name="Colorful Grid Accent 6" w:semiHidden="0" w:uiPriority="73" w:unhideWhenUsed="0"/>
+    <w:lsdException w:name="Subtle Emphasis" w:semiHidden="0" w:uiPriority="19" w:unhideWhenUsed="0" w:qFormat="1"/>
+    <w:lsdException w:name="Intense Emphasis" w:semiHidden="0" w:uiPriority="21" w:unhideWhenUsed="0" w:qFormat="1"/>
+    <w:lsdException w:name="Subtle Reference" w:semiHidden="0" w:uiPriority="31" w:unhideWhenUsed="0" w:qFormat="1"/>
+    <w:lsdException w:name="Intense Reference" w:semiHidden="0" w:uiPriority="32" w:unhideWhenUsed="0" w:qFormat="1"/>
+    <w:lsdException w:name="Book Title" w:semiHidden="0" w:uiPriority="33" w:unhideWhenUsed="0" w:qFormat="1"/>
+    <w:lsdException w:name="Bibliography" w:uiPriority="37"/>
+    <w:lsdException w:name="TOC Heading" w:uiPriority="39" w:qFormat="1"/>
   </w:latentStyles>
   <w:style w:type="paragraph" w:default="1" w:styleId="Normal">
     <w:name w:val="Normal"/>
@@ -6984,7 +6713,395 @@
       <w:u w:val="single"/>
     </w:rPr>
   </w:style>
-  <w:style w:type="character" w:styleId="UnresolvedMention">
+  <w:style w:type="character" w:customStyle="1" w:styleId="UnresolvedMention">
+    <w:name w:val="Unresolved Mention"/>
+    <w:basedOn w:val="DefaultParagraphFont"/>
+    <w:uiPriority w:val="99"/>
+    <w:semiHidden/>
+    <w:unhideWhenUsed/>
+    <w:rsid w:val="00633F6D"/>
+    <w:rPr>
+      <w:color w:val="605E5C"/>
+      <w:shd w:val="clear" w:color="auto" w:fill="E1DFDD"/>
+    </w:rPr>
+  </w:style>
+</w:styles>
+</file>
+
+<file path=word/stylesWithEffects.xml><?xml version="1.0" encoding="utf-8"?>
+<w:styles xmlns:wpc="http://schemas.microsoft.com/office/word/2010/wordprocessingCanvas" xmlns:mc="http://schemas.openxmlformats.org/markup-compatibility/2006" xmlns:o="urn:schemas-microsoft-com:office:office" xmlns:r="http://schemas.openxmlformats.org/officeDocument/2006/relationships" xmlns:m="http://schemas.openxmlformats.org/officeDocument/2006/math" xmlns:v="urn:schemas-microsoft-com:vml" xmlns:wp14="http://schemas.microsoft.com/office/word/2010/wordprocessingDrawing" xmlns:wp="http://schemas.openxmlformats.org/drawingml/2006/wordprocessingDrawing" xmlns:w10="urn:schemas-microsoft-com:office:word" xmlns:w="http://schemas.openxmlformats.org/wordprocessingml/2006/main" xmlns:w14="http://schemas.microsoft.com/office/word/2010/wordml" xmlns:wpg="http://schemas.microsoft.com/office/word/2010/wordprocessingGroup" xmlns:wpi="http://schemas.microsoft.com/office/word/2010/wordprocessingInk" xmlns:wne="http://schemas.microsoft.com/office/word/2006/wordml" xmlns:wps="http://schemas.microsoft.com/office/word/2010/wordprocessingShape" mc:Ignorable="w14 wp14">
+  <w:docDefaults>
+    <w:rPrDefault>
+      <w:rPr>
+        <w:rFonts w:ascii="Times New Roman" w:eastAsia="Times New Roman" w:hAnsi="Times New Roman" w:cs="Times New Roman"/>
+        <w:lang w:val="en-US" w:eastAsia="en-AU" w:bidi="ar-SA"/>
+      </w:rPr>
+    </w:rPrDefault>
+    <w:pPrDefault>
+      <w:pPr>
+        <w:widowControl w:val="0"/>
+      </w:pPr>
+    </w:pPrDefault>
+  </w:docDefaults>
+  <w:latentStyles w:defLockedState="0" w:defUIPriority="99" w:defSemiHidden="1" w:defUnhideWhenUsed="1" w:defQFormat="0" w:count="267">
+    <w:lsdException w:name="Normal" w:semiHidden="0" w:uiPriority="0" w:unhideWhenUsed="0" w:qFormat="1"/>
+    <w:lsdException w:name="heading 1" w:semiHidden="0" w:uiPriority="9" w:unhideWhenUsed="0" w:qFormat="1"/>
+    <w:lsdException w:name="heading 2" w:uiPriority="9" w:qFormat="1"/>
+    <w:lsdException w:name="heading 3" w:uiPriority="9" w:qFormat="1"/>
+    <w:lsdException w:name="heading 4" w:uiPriority="9" w:qFormat="1"/>
+    <w:lsdException w:name="heading 5" w:uiPriority="9" w:qFormat="1"/>
+    <w:lsdException w:name="heading 6" w:uiPriority="9" w:qFormat="1"/>
+    <w:lsdException w:name="heading 7" w:uiPriority="9" w:qFormat="1"/>
+    <w:lsdException w:name="heading 8" w:uiPriority="9" w:qFormat="1"/>
+    <w:lsdException w:name="heading 9" w:uiPriority="9" w:qFormat="1"/>
+    <w:lsdException w:name="toc 1" w:uiPriority="39"/>
+    <w:lsdException w:name="toc 2" w:uiPriority="39"/>
+    <w:lsdException w:name="toc 3" w:uiPriority="39"/>
+    <w:lsdException w:name="toc 4" w:uiPriority="39"/>
+    <w:lsdException w:name="toc 5" w:uiPriority="39"/>
+    <w:lsdException w:name="toc 6" w:uiPriority="39"/>
+    <w:lsdException w:name="toc 7" w:uiPriority="39"/>
+    <w:lsdException w:name="toc 8" w:uiPriority="39"/>
+    <w:lsdException w:name="toc 9" w:uiPriority="39"/>
+    <w:lsdException w:name="caption" w:uiPriority="35" w:qFormat="1"/>
+    <w:lsdException w:name="Title" w:semiHidden="0" w:uiPriority="10" w:unhideWhenUsed="0" w:qFormat="1"/>
+    <w:lsdException w:name="Default Paragraph Font" w:uiPriority="1"/>
+    <w:lsdException w:name="Subtitle" w:semiHidden="0" w:uiPriority="11" w:unhideWhenUsed="0" w:qFormat="1"/>
+    <w:lsdException w:name="Strong" w:semiHidden="0" w:uiPriority="22" w:unhideWhenUsed="0" w:qFormat="1"/>
+    <w:lsdException w:name="Emphasis" w:semiHidden="0" w:uiPriority="20" w:unhideWhenUsed="0" w:qFormat="1"/>
+    <w:lsdException w:name="Table Grid" w:uiPriority="59"/>
+    <w:lsdException w:name="Placeholder Text" w:unhideWhenUsed="0"/>
+    <w:lsdException w:name="No Spacing" w:semiHidden="0" w:uiPriority="1" w:unhideWhenUsed="0" w:qFormat="1"/>
+    <w:lsdException w:name="Light Shading" w:semiHidden="0" w:uiPriority="60" w:unhideWhenUsed="0"/>
+    <w:lsdException w:name="Light List" w:semiHidden="0" w:uiPriority="61" w:unhideWhenUsed="0"/>
+    <w:lsdException w:name="Light Grid" w:semiHidden="0" w:uiPriority="62" w:unhideWhenUsed="0"/>
+    <w:lsdException w:name="Medium Shading 1" w:semiHidden="0" w:uiPriority="63" w:unhideWhenUsed="0"/>
+    <w:lsdException w:name="Medium Shading 2" w:semiHidden="0" w:uiPriority="64" w:unhideWhenUsed="0"/>
+    <w:lsdException w:name="Medium List 1" w:semiHidden="0" w:uiPriority="65" w:unhideWhenUsed="0"/>
+    <w:lsdException w:name="Medium List 2" w:semiHidden="0" w:uiPriority="66" w:unhideWhenUsed="0"/>
+    <w:lsdException w:name="Medium Grid 1" w:semiHidden="0" w:uiPriority="67" w:unhideWhenUsed="0"/>
+    <w:lsdException w:name="Medium Grid 2" w:semiHidden="0" w:uiPriority="68" w:unhideWhenUsed="0"/>
+    <w:lsdException w:name="Medium Grid 3" w:semiHidden="0" w:uiPriority="69" w:unhideWhenUsed="0"/>
+    <w:lsdException w:name="Dark List" w:semiHidden="0" w:uiPriority="70" w:unhideWhenUsed="0"/>
+    <w:lsdException w:name="Colorful Shading" w:semiHidden="0" w:uiPriority="71" w:unhideWhenUsed="0"/>
+    <w:lsdException w:name="Colorful List" w:semiHidden="0" w:uiPriority="72" w:unhideWhenUsed="0"/>
+    <w:lsdException w:name="Colorful Grid" w:semiHidden="0" w:uiPriority="73" w:unhideWhenUsed="0"/>
+    <w:lsdException w:name="Light Shading Accent 1" w:semiHidden="0" w:uiPriority="60" w:unhideWhenUsed="0"/>
+    <w:lsdException w:name="Light List Accent 1" w:semiHidden="0" w:uiPriority="61" w:unhideWhenUsed="0"/>
+    <w:lsdException w:name="Light Grid Accent 1" w:semiHidden="0" w:uiPriority="62" w:unhideWhenUsed="0"/>
+    <w:lsdException w:name="Medium Shading 1 Accent 1" w:semiHidden="0" w:uiPriority="63" w:unhideWhenUsed="0"/>
+    <w:lsdException w:name="Medium Shading 2 Accent 1" w:semiHidden="0" w:uiPriority="64" w:unhideWhenUsed="0"/>
+    <w:lsdException w:name="Medium List 1 Accent 1" w:semiHidden="0" w:uiPriority="65" w:unhideWhenUsed="0"/>
+    <w:lsdException w:name="Revision" w:unhideWhenUsed="0"/>
+    <w:lsdException w:name="List Paragraph" w:semiHidden="0" w:uiPriority="34" w:unhideWhenUsed="0" w:qFormat="1"/>
+    <w:lsdException w:name="Quote" w:semiHidden="0" w:uiPriority="29" w:unhideWhenUsed="0" w:qFormat="1"/>
+    <w:lsdException w:name="Intense Quote" w:semiHidden="0" w:uiPriority="30" w:unhideWhenUsed="0" w:qFormat="1"/>
+    <w:lsdException w:name="Medium List 2 Accent 1" w:semiHidden="0" w:uiPriority="66" w:unhideWhenUsed="0"/>
+    <w:lsdException w:name="Medium Grid 1 Accent 1" w:semiHidden="0" w:uiPriority="67" w:unhideWhenUsed="0"/>
+    <w:lsdException w:name="Medium Grid 2 Accent 1" w:semiHidden="0" w:uiPriority="68" w:unhideWhenUsed="0"/>
+    <w:lsdException w:name="Medium Grid 3 Accent 1" w:semiHidden="0" w:uiPriority="69" w:unhideWhenUsed="0"/>
+    <w:lsdException w:name="Dark List Accent 1" w:semiHidden="0" w:uiPriority="70" w:unhideWhenUsed="0"/>
+    <w:lsdException w:name="Colorful Shading Accent 1" w:semiHidden="0" w:uiPriority="71" w:unhideWhenUsed="0"/>
+    <w:lsdException w:name="Colorful List Accent 1" w:semiHidden="0" w:uiPriority="72" w:unhideWhenUsed="0"/>
+    <w:lsdException w:name="Colorful Grid Accent 1" w:semiHidden="0" w:uiPriority="73" w:unhideWhenUsed="0"/>
+    <w:lsdException w:name="Light Shading Accent 2" w:semiHidden="0" w:uiPriority="60" w:unhideWhenUsed="0"/>
+    <w:lsdException w:name="Light List Accent 2" w:semiHidden="0" w:uiPriority="61" w:unhideWhenUsed="0"/>
+    <w:lsdException w:name="Light Grid Accent 2" w:semiHidden="0" w:uiPriority="62" w:unhideWhenUsed="0"/>
+    <w:lsdException w:name="Medium Shading 1 Accent 2" w:semiHidden="0" w:uiPriority="63" w:unhideWhenUsed="0"/>
+    <w:lsdException w:name="Medium Shading 2 Accent 2" w:semiHidden="0" w:uiPriority="64" w:unhideWhenUsed="0"/>
+    <w:lsdException w:name="Medium List 1 Accent 2" w:semiHidden="0" w:uiPriority="65" w:unhideWhenUsed="0"/>
+    <w:lsdException w:name="Medium List 2 Accent 2" w:semiHidden="0" w:uiPriority="66" w:unhideWhenUsed="0"/>
+    <w:lsdException w:name="Medium Grid 1 Accent 2" w:semiHidden="0" w:uiPriority="67" w:unhideWhenUsed="0"/>
+    <w:lsdException w:name="Medium Grid 2 Accent 2" w:semiHidden="0" w:uiPriority="68" w:unhideWhenUsed="0"/>
+    <w:lsdException w:name="Medium Grid 3 Accent 2" w:semiHidden="0" w:uiPriority="69" w:unhideWhenUsed="0"/>
+    <w:lsdException w:name="Dark List Accent 2" w:semiHidden="0" w:uiPriority="70" w:unhideWhenUsed="0"/>
+    <w:lsdException w:name="Colorful Shading Accent 2" w:semiHidden="0" w:uiPriority="71" w:unhideWhenUsed="0"/>
+    <w:lsdException w:name="Colorful List Accent 2" w:semiHidden="0" w:uiPriority="72" w:unhideWhenUsed="0"/>
+    <w:lsdException w:name="Colorful Grid Accent 2" w:semiHidden="0" w:uiPriority="73" w:unhideWhenUsed="0"/>
+    <w:lsdException w:name="Light Shading Accent 3" w:semiHidden="0" w:uiPriority="60" w:unhideWhenUsed="0"/>
+    <w:lsdException w:name="Light List Accent 3" w:semiHidden="0" w:uiPriority="61" w:unhideWhenUsed="0"/>
+    <w:lsdException w:name="Light Grid Accent 3" w:semiHidden="0" w:uiPriority="62" w:unhideWhenUsed="0"/>
+    <w:lsdException w:name="Medium Shading 1 Accent 3" w:semiHidden="0" w:uiPriority="63" w:unhideWhenUsed="0"/>
+    <w:lsdException w:name="Medium Shading 2 Accent 3" w:semiHidden="0" w:uiPriority="64" w:unhideWhenUsed="0"/>
+    <w:lsdException w:name="Medium List 1 Accent 3" w:semiHidden="0" w:uiPriority="65" w:unhideWhenUsed="0"/>
+    <w:lsdException w:name="Medium List 2 Accent 3" w:semiHidden="0" w:uiPriority="66" w:unhideWhenUsed="0"/>
+    <w:lsdException w:name="Medium Grid 1 Accent 3" w:semiHidden="0" w:uiPriority="67" w:unhideWhenUsed="0"/>
+    <w:lsdException w:name="Medium Grid 2 Accent 3" w:semiHidden="0" w:uiPriority="68" w:unhideWhenUsed="0"/>
+    <w:lsdException w:name="Medium Grid 3 Accent 3" w:semiHidden="0" w:uiPriority="69" w:unhideWhenUsed="0"/>
+    <w:lsdException w:name="Dark List Accent 3" w:semiHidden="0" w:uiPriority="70" w:unhideWhenUsed="0"/>
+    <w:lsdException w:name="Colorful Shading Accent 3" w:semiHidden="0" w:uiPriority="71" w:unhideWhenUsed="0"/>
+    <w:lsdException w:name="Colorful List Accent 3" w:semiHidden="0" w:uiPriority="72" w:unhideWhenUsed="0"/>
+    <w:lsdException w:name="Colorful Grid Accent 3" w:semiHidden="0" w:uiPriority="73" w:unhideWhenUsed="0"/>
+    <w:lsdException w:name="Light Shading Accent 4" w:semiHidden="0" w:uiPriority="60" w:unhideWhenUsed="0"/>
+    <w:lsdException w:name="Light List Accent 4" w:semiHidden="0" w:uiPriority="61" w:unhideWhenUsed="0"/>
+    <w:lsdException w:name="Light Grid Accent 4" w:semiHidden="0" w:uiPriority="62" w:unhideWhenUsed="0"/>
+    <w:lsdException w:name="Medium Shading 1 Accent 4" w:semiHidden="0" w:uiPriority="63" w:unhideWhenUsed="0"/>
+    <w:lsdException w:name="Medium Shading 2 Accent 4" w:semiHidden="0" w:uiPriority="64" w:unhideWhenUsed="0"/>
+    <w:lsdException w:name="Medium List 1 Accent 4" w:semiHidden="0" w:uiPriority="65" w:unhideWhenUsed="0"/>
+    <w:lsdException w:name="Medium List 2 Accent 4" w:semiHidden="0" w:uiPriority="66" w:unhideWhenUsed="0"/>
+    <w:lsdException w:name="Medium Grid 1 Accent 4" w:semiHidden="0" w:uiPriority="67" w:unhideWhenUsed="0"/>
+    <w:lsdException w:name="Medium Grid 2 Accent 4" w:semiHidden="0" w:uiPriority="68" w:unhideWhenUsed="0"/>
+    <w:lsdException w:name="Medium Grid 3 Accent 4" w:semiHidden="0" w:uiPriority="69" w:unhideWhenUsed="0"/>
+    <w:lsdException w:name="Dark List Accent 4" w:semiHidden="0" w:uiPriority="70" w:unhideWhenUsed="0"/>
+    <w:lsdException w:name="Colorful Shading Accent 4" w:semiHidden="0" w:uiPriority="71" w:unhideWhenUsed="0"/>
+    <w:lsdException w:name="Colorful List Accent 4" w:semiHidden="0" w:uiPriority="72" w:unhideWhenUsed="0"/>
+    <w:lsdException w:name="Colorful Grid Accent 4" w:semiHidden="0" w:uiPriority="73" w:unhideWhenUsed="0"/>
+    <w:lsdException w:name="Light Shading Accent 5" w:semiHidden="0" w:uiPriority="60" w:unhideWhenUsed="0"/>
+    <w:lsdException w:name="Light List Accent 5" w:semiHidden="0" w:uiPriority="61" w:unhideWhenUsed="0"/>
+    <w:lsdException w:name="Light Grid Accent 5" w:semiHidden="0" w:uiPriority="62" w:unhideWhenUsed="0"/>
+    <w:lsdException w:name="Medium Shading 1 Accent 5" w:semiHidden="0" w:uiPriority="63" w:unhideWhenUsed="0"/>
+    <w:lsdException w:name="Medium Shading 2 Accent 5" w:semiHidden="0" w:uiPriority="64" w:unhideWhenUsed="0"/>
+    <w:lsdException w:name="Medium List 1 Accent 5" w:semiHidden="0" w:uiPriority="65" w:unhideWhenUsed="0"/>
+    <w:lsdException w:name="Medium List 2 Accent 5" w:semiHidden="0" w:uiPriority="66" w:unhideWhenUsed="0"/>
+    <w:lsdException w:name="Medium Grid 1 Accent 5" w:semiHidden="0" w:uiPriority="67" w:unhideWhenUsed="0"/>
+    <w:lsdException w:name="Medium Grid 2 Accent 5" w:semiHidden="0" w:uiPriority="68" w:unhideWhenUsed="0"/>
+    <w:lsdException w:name="Medium Grid 3 Accent 5" w:semiHidden="0" w:uiPriority="69" w:unhideWhenUsed="0"/>
+    <w:lsdException w:name="Dark List Accent 5" w:semiHidden="0" w:uiPriority="70" w:unhideWhenUsed="0"/>
+    <w:lsdException w:name="Colorful Shading Accent 5" w:semiHidden="0" w:uiPriority="71" w:unhideWhenUsed="0"/>
+    <w:lsdException w:name="Colorful List Accent 5" w:semiHidden="0" w:uiPriority="72" w:unhideWhenUsed="0"/>
+    <w:lsdException w:name="Colorful Grid Accent 5" w:semiHidden="0" w:uiPriority="73" w:unhideWhenUsed="0"/>
+    <w:lsdException w:name="Light Shading Accent 6" w:semiHidden="0" w:uiPriority="60" w:unhideWhenUsed="0"/>
+    <w:lsdException w:name="Light List Accent 6" w:semiHidden="0" w:uiPriority="61" w:unhideWhenUsed="0"/>
+    <w:lsdException w:name="Light Grid Accent 6" w:semiHidden="0" w:uiPriority="62" w:unhideWhenUsed="0"/>
+    <w:lsdException w:name="Medium Shading 1 Accent 6" w:semiHidden="0" w:uiPriority="63" w:unhideWhenUsed="0"/>
+    <w:lsdException w:name="Medium Shading 2 Accent 6" w:semiHidden="0" w:uiPriority="64" w:unhideWhenUsed="0"/>
+    <w:lsdException w:name="Medium List 1 Accent 6" w:semiHidden="0" w:uiPriority="65" w:unhideWhenUsed="0"/>
+    <w:lsdException w:name="Medium List 2 Accent 6" w:semiHidden="0" w:uiPriority="66" w:unhideWhenUsed="0"/>
+    <w:lsdException w:name="Medium Grid 1 Accent 6" w:semiHidden="0" w:uiPriority="67" w:unhideWhenUsed="0"/>
+    <w:lsdException w:name="Medium Grid 2 Accent 6" w:semiHidden="0" w:uiPriority="68" w:unhideWhenUsed="0"/>
+    <w:lsdException w:name="Medium Grid 3 Accent 6" w:semiHidden="0" w:uiPriority="69" w:unhideWhenUsed="0"/>
+    <w:lsdException w:name="Dark List Accent 6" w:semiHidden="0" w:uiPriority="70" w:unhideWhenUsed="0"/>
+    <w:lsdException w:name="Colorful Shading Accent 6" w:semiHidden="0" w:uiPriority="71" w:unhideWhenUsed="0"/>
+    <w:lsdException w:name="Colorful List Accent 6" w:semiHidden="0" w:uiPriority="72" w:unhideWhenUsed="0"/>
+    <w:lsdException w:name="Colorful Grid Accent 6" w:semiHidden="0" w:uiPriority="73" w:unhideWhenUsed="0"/>
+    <w:lsdException w:name="Subtle Emphasis" w:semiHidden="0" w:uiPriority="19" w:unhideWhenUsed="0" w:qFormat="1"/>
+    <w:lsdException w:name="Intense Emphasis" w:semiHidden="0" w:uiPriority="21" w:unhideWhenUsed="0" w:qFormat="1"/>
+    <w:lsdException w:name="Subtle Reference" w:semiHidden="0" w:uiPriority="31" w:unhideWhenUsed="0" w:qFormat="1"/>
+    <w:lsdException w:name="Intense Reference" w:semiHidden="0" w:uiPriority="32" w:unhideWhenUsed="0" w:qFormat="1"/>
+    <w:lsdException w:name="Book Title" w:semiHidden="0" w:uiPriority="33" w:unhideWhenUsed="0" w:qFormat="1"/>
+    <w:lsdException w:name="Bibliography" w:uiPriority="37"/>
+    <w:lsdException w:name="TOC Heading" w:uiPriority="39" w:qFormat="1"/>
+  </w:latentStyles>
+  <w:style w:type="paragraph" w:default="1" w:styleId="Normal">
+    <w:name w:val="Normal"/>
+  </w:style>
+  <w:style w:type="paragraph" w:styleId="Heading1">
+    <w:name w:val="heading 1"/>
+    <w:basedOn w:val="Normal"/>
+    <w:next w:val="Normal"/>
+    <w:pPr>
+      <w:keepNext/>
+      <w:spacing w:before="120" w:after="60"/>
+      <w:outlineLvl w:val="0"/>
+    </w:pPr>
+    <w:rPr>
+      <w:rFonts w:ascii="Arial" w:eastAsia="Arial" w:hAnsi="Arial" w:cs="Arial"/>
+      <w:b/>
+      <w:sz w:val="24"/>
+      <w:szCs w:val="24"/>
+    </w:rPr>
+  </w:style>
+  <w:style w:type="paragraph" w:styleId="Heading2">
+    <w:name w:val="heading 2"/>
+    <w:basedOn w:val="Normal"/>
+    <w:next w:val="Normal"/>
+    <w:pPr>
+      <w:keepNext/>
+      <w:spacing w:before="120" w:after="60"/>
+      <w:ind w:left="720" w:hanging="360"/>
+      <w:outlineLvl w:val="1"/>
+    </w:pPr>
+    <w:rPr>
+      <w:rFonts w:ascii="Arial" w:eastAsia="Arial" w:hAnsi="Arial" w:cs="Arial"/>
+      <w:b/>
+    </w:rPr>
+  </w:style>
+  <w:style w:type="paragraph" w:styleId="Heading3">
+    <w:name w:val="heading 3"/>
+    <w:basedOn w:val="Normal"/>
+    <w:next w:val="Normal"/>
+    <w:pPr>
+      <w:keepNext/>
+      <w:spacing w:before="120" w:after="60"/>
+      <w:outlineLvl w:val="2"/>
+    </w:pPr>
+    <w:rPr>
+      <w:rFonts w:ascii="Arial" w:eastAsia="Arial" w:hAnsi="Arial" w:cs="Arial"/>
+      <w:i/>
+    </w:rPr>
+  </w:style>
+  <w:style w:type="paragraph" w:styleId="Heading4">
+    <w:name w:val="heading 4"/>
+    <w:basedOn w:val="Normal"/>
+    <w:next w:val="Normal"/>
+    <w:pPr>
+      <w:keepNext/>
+      <w:spacing w:before="120" w:after="60"/>
+      <w:outlineLvl w:val="3"/>
+    </w:pPr>
+    <w:rPr>
+      <w:rFonts w:ascii="Arial" w:eastAsia="Arial" w:hAnsi="Arial" w:cs="Arial"/>
+    </w:rPr>
+  </w:style>
+  <w:style w:type="paragraph" w:styleId="Heading5">
+    <w:name w:val="heading 5"/>
+    <w:basedOn w:val="Normal"/>
+    <w:next w:val="Normal"/>
+    <w:pPr>
+      <w:spacing w:before="240" w:after="60"/>
+      <w:ind w:left="2880"/>
+      <w:outlineLvl w:val="4"/>
+    </w:pPr>
+    <w:rPr>
+      <w:sz w:val="22"/>
+      <w:szCs w:val="22"/>
+    </w:rPr>
+  </w:style>
+  <w:style w:type="paragraph" w:styleId="Heading6">
+    <w:name w:val="heading 6"/>
+    <w:basedOn w:val="Normal"/>
+    <w:next w:val="Normal"/>
+    <w:pPr>
+      <w:spacing w:before="240" w:after="60"/>
+      <w:ind w:left="2880"/>
+      <w:outlineLvl w:val="5"/>
+    </w:pPr>
+    <w:rPr>
+      <w:i/>
+      <w:sz w:val="22"/>
+      <w:szCs w:val="22"/>
+    </w:rPr>
+  </w:style>
+  <w:style w:type="character" w:default="1" w:styleId="DefaultParagraphFont">
+    <w:name w:val="Default Paragraph Font"/>
+    <w:uiPriority w:val="1"/>
+    <w:semiHidden/>
+    <w:unhideWhenUsed/>
+  </w:style>
+  <w:style w:type="table" w:default="1" w:styleId="TableNormal">
+    <w:name w:val="Normal Table"/>
+    <w:uiPriority w:val="99"/>
+    <w:semiHidden/>
+    <w:unhideWhenUsed/>
+    <w:tblPr>
+      <w:tblInd w:w="0" w:type="dxa"/>
+      <w:tblCellMar>
+        <w:top w:w="0" w:type="dxa"/>
+        <w:left w:w="108" w:type="dxa"/>
+        <w:bottom w:w="0" w:type="dxa"/>
+        <w:right w:w="108" w:type="dxa"/>
+      </w:tblCellMar>
+    </w:tblPr>
+  </w:style>
+  <w:style w:type="numbering" w:default="1" w:styleId="NoList">
+    <w:name w:val="No List"/>
+    <w:uiPriority w:val="99"/>
+    <w:semiHidden/>
+    <w:unhideWhenUsed/>
+  </w:style>
+  <w:style w:type="paragraph" w:styleId="Title">
+    <w:name w:val="Title"/>
+    <w:basedOn w:val="Normal"/>
+    <w:next w:val="Normal"/>
+    <w:pPr>
+      <w:jc w:val="center"/>
+    </w:pPr>
+    <w:rPr>
+      <w:rFonts w:ascii="Arial" w:eastAsia="Arial" w:hAnsi="Arial" w:cs="Arial"/>
+      <w:b/>
+      <w:sz w:val="36"/>
+      <w:szCs w:val="36"/>
+    </w:rPr>
+  </w:style>
+  <w:style w:type="paragraph" w:styleId="Subtitle">
+    <w:name w:val="Subtitle"/>
+    <w:basedOn w:val="Normal"/>
+    <w:next w:val="Normal"/>
+    <w:pPr>
+      <w:spacing w:after="60"/>
+      <w:jc w:val="center"/>
+    </w:pPr>
+    <w:rPr>
+      <w:rFonts w:ascii="Arial" w:eastAsia="Arial" w:hAnsi="Arial" w:cs="Arial"/>
+      <w:i/>
+      <w:sz w:val="36"/>
+      <w:szCs w:val="36"/>
+    </w:rPr>
+  </w:style>
+  <w:style w:type="table" w:customStyle="1" w:styleId="a">
+    <w:basedOn w:val="TableNormal"/>
+    <w:tblPr>
+      <w:tblStyleRowBandSize w:val="1"/>
+      <w:tblStyleColBandSize w:val="1"/>
+      <w:tblCellMar>
+        <w:left w:w="115" w:type="dxa"/>
+        <w:right w:w="115" w:type="dxa"/>
+      </w:tblCellMar>
+    </w:tblPr>
+  </w:style>
+  <w:style w:type="table" w:customStyle="1" w:styleId="a0">
+    <w:basedOn w:val="TableNormal"/>
+    <w:tblPr>
+      <w:tblStyleRowBandSize w:val="1"/>
+      <w:tblStyleColBandSize w:val="1"/>
+      <w:tblCellMar>
+        <w:left w:w="115" w:type="dxa"/>
+        <w:right w:w="115" w:type="dxa"/>
+      </w:tblCellMar>
+    </w:tblPr>
+  </w:style>
+  <w:style w:type="table" w:customStyle="1" w:styleId="a1">
+    <w:basedOn w:val="TableNormal"/>
+    <w:tblPr>
+      <w:tblStyleRowBandSize w:val="1"/>
+      <w:tblStyleColBandSize w:val="1"/>
+    </w:tblPr>
+  </w:style>
+  <w:style w:type="table" w:customStyle="1" w:styleId="a2">
+    <w:basedOn w:val="TableNormal"/>
+    <w:tblPr>
+      <w:tblStyleRowBandSize w:val="1"/>
+      <w:tblStyleColBandSize w:val="1"/>
+      <w:tblCellMar>
+        <w:left w:w="115" w:type="dxa"/>
+        <w:right w:w="115" w:type="dxa"/>
+      </w:tblCellMar>
+    </w:tblPr>
+  </w:style>
+  <w:style w:type="table" w:customStyle="1" w:styleId="a3">
+    <w:basedOn w:val="TableNormal"/>
+    <w:tblPr>
+      <w:tblStyleRowBandSize w:val="1"/>
+      <w:tblStyleColBandSize w:val="1"/>
+      <w:tblCellMar>
+        <w:left w:w="115" w:type="dxa"/>
+        <w:right w:w="115" w:type="dxa"/>
+      </w:tblCellMar>
+    </w:tblPr>
+  </w:style>
+  <w:style w:type="table" w:customStyle="1" w:styleId="a4">
+    <w:basedOn w:val="TableNormal"/>
+    <w:tblPr>
+      <w:tblStyleRowBandSize w:val="1"/>
+      <w:tblStyleColBandSize w:val="1"/>
+      <w:tblCellMar>
+        <w:left w:w="115" w:type="dxa"/>
+        <w:right w:w="115" w:type="dxa"/>
+      </w:tblCellMar>
+    </w:tblPr>
+  </w:style>
+  <w:style w:type="character" w:styleId="Hyperlink">
+    <w:name w:val="Hyperlink"/>
+    <w:basedOn w:val="DefaultParagraphFont"/>
+    <w:uiPriority w:val="99"/>
+    <w:unhideWhenUsed/>
+    <w:rsid w:val="00633F6D"/>
+    <w:rPr>
+      <w:color w:val="0000FF" w:themeColor="hyperlink"/>
+      <w:u w:val="single"/>
+    </w:rPr>
+  </w:style>
+  <w:style w:type="character" w:customStyle="1" w:styleId="UnresolvedMention">
     <w:name w:val="Unresolved Mention"/>
     <w:basedOn w:val="DefaultParagraphFont"/>
     <w:uiPriority w:val="99"/>

</xml_diff>